<commit_message>
Amy appendix a and b and chap 1 and 6 edits
</commit_message>
<xml_diff>
--- a/Chapter1.docx
+++ b/Chapter1.docx
@@ -53,7 +53,13 @@
         <w:jc w:val="both"/>
       </w:pPr>
       <w:r>
-        <w:t>The atmosphere of the Earth is a dynamical, evolving system dependent upon its composition. The concentration of various atmospheric species is dependent upon altitude, geographical location, and time of day. These species interact with the incoming sunlight to absorb, scatter, and emit the incoming radiance. Using spectroscopy, concentrations of different species can be determined to discover the composition of the atmosphere. Over a period of time</w:t>
+        <w:t>The atmosp</w:t>
+      </w:r>
+      <w:r>
+        <w:t>here of the Earth is a dynamic</w:t>
+      </w:r>
+      <w:r>
+        <w:t>, evolving system dependent upon its composition. The concentration of various atmospheric species is dependent upon altitude, geographical location, and time of day. These species interact with the incoming sunlight to absorb, scatter, and emit the incoming radiance. Using spectroscopy, concentrations of different species can be determined to discover the composition of the atmosphere. Over a period of time</w:t>
       </w:r>
       <w:r>
         <w:t>,</w:t>
@@ -65,7 +71,13 @@
         <w:t>sources can be used to infer</w:t>
       </w:r>
       <w:r>
-        <w:t xml:space="preserve"> climate change effects. One important species in determining the radiative forcing effect is stratospheric sulfuric aerosol, which are su</w:t>
+        <w:t xml:space="preserve"> climate change effects. One important species in determining the radiative forcing effect is</w:t>
+      </w:r>
+      <w:r>
+        <w:t xml:space="preserve"> stratospheric sulfuric aerosol. Aerosols</w:t>
+      </w:r>
+      <w:r>
+        <w:t xml:space="preserve"> are su</w:t>
       </w:r>
       <w:r>
         <w:t>bmicron droplets that scatter</w:t>
@@ -89,13 +101,25 @@
         <w:t>of</w:t>
       </w:r>
       <w:r>
-        <w:t xml:space="preserve"> these aerosols come from the burning of fossil fuels, biomass burning, and marine processes and </w:t>
+        <w:t xml:space="preserve"> these aerosols come from the burning of fo</w:t>
+      </w:r>
+      <w:r>
+        <w:t>ssil fuels, biomass burning,</w:t>
+      </w:r>
+      <w:r>
+        <w:t xml:space="preserve"> marine processes and </w:t>
       </w:r>
       <w:r>
         <w:t xml:space="preserve">form </w:t>
       </w:r>
       <w:r>
-        <w:t>the background aerosol layer. A large unpredictable perturbation of this layer occurs after large volcanic eruptions that can inject large quantities of sulfur directly into the stratosphere.</w:t>
+        <w:t>the background aerosol layer. A large unpredictable perturbation of this layer occurs after larg</w:t>
+      </w:r>
+      <w:r>
+        <w:t>e volcanic eruptions that can in</w:t>
+      </w:r>
+      <w:r>
+        <w:t>ject large quantities of sulfur directly into the stratosphere.</w:t>
       </w:r>
     </w:p>
     <w:p>
@@ -113,7 +137,25 @@
         <w:t>have had the capability to measure aerosols h</w:t>
       </w:r>
       <w:r>
-        <w:t>owever, many of these instruments are no longer operational or are operating well past there expected lifetimes. In this work a proposal for a new passive remote sensing instrument, named the Aerosol Limb Imager (ALI), will be discussed which images the polarized limb radiance of the atmosphere to determine stratospheric aerosol profiles. The instrument, although a prototype for a satellite instrument, will be test on a stratospheric balloon flight and has been designed for this platform</w:t>
+        <w:t>owever, many of these instruments are no longer operational or are operating well past there expected lifetimes. In this work</w:t>
+      </w:r>
+      <w:r>
+        <w:t>,</w:t>
+      </w:r>
+      <w:r>
+        <w:t xml:space="preserve"> a proposal for a new passive remote sensing instrument, named the Aerosol Limb Imager (ALI), will be discussed</w:t>
+      </w:r>
+      <w:r>
+        <w:t>,</w:t>
+      </w:r>
+      <w:r>
+        <w:t xml:space="preserve"> which images the polarized limb radiance of the atmosphere to determine stratospheric aerosol profiles. The instrument, although a prototype for a satellite instrument, will be test</w:t>
+      </w:r>
+      <w:r>
+        <w:t>ed</w:t>
+      </w:r>
+      <w:r>
+        <w:t xml:space="preserve"> on a stratospheric balloon flight and has been designed for this platform</w:t>
       </w:r>
       <w:r>
         <w:t>. Slight alteration would be needed to convert the</w:t>
@@ -146,7 +188,10 @@
         <w:t xml:space="preserve">the </w:t>
       </w:r>
       <w:r>
-        <w:t>atmospheric on which this project is based</w:t>
+        <w:t>atmosphere</w:t>
+      </w:r>
+      <w:r>
+        <w:t xml:space="preserve"> on which this project is based</w:t>
       </w:r>
       <w:r>
         <w:t xml:space="preserve"> including a</w:t>
@@ -155,17 +200,50 @@
         <w:t>n overvi</w:t>
       </w:r>
       <w:r>
-        <w:t>ew of the stratospheric aerosol. The backgrounds includes</w:t>
+        <w:t>ew of the strato</w:t>
+      </w:r>
+      <w:r>
+        <w:t>spheric aerosol. The background</w:t>
+      </w:r>
+      <w:r>
+        <w:t xml:space="preserve"> includes</w:t>
       </w:r>
       <w:r>
         <w:t xml:space="preserve"> its discovery </w:t>
       </w:r>
       <w:r>
         <w:lastRenderedPageBreak/>
-        <w:t>and discussion about the important of aerosol in the atmosphere, effect on climate change, sources, and microphysical properties. Following will be an overview of the different techniques used to measure aerosols</w:t>
-      </w:r>
-      <w:r>
-        <w:t xml:space="preserve">. This is include techniques used in </w:t>
+        <w:t>an</w:t>
+      </w:r>
+      <w:r>
+        <w:t>d discussion about the importance</w:t>
+      </w:r>
+      <w:r>
+        <w:t xml:space="preserve"> of aerosol in the atmosphere, effect on climate change, sources</w:t>
+      </w:r>
+      <w:r>
+        <w:t xml:space="preserve"> of aerosol</w:t>
+      </w:r>
+      <w:r>
+        <w:t>, and microphysical properties. Following</w:t>
+      </w:r>
+      <w:r>
+        <w:t xml:space="preserve"> that</w:t>
+      </w:r>
+      <w:r>
+        <w:t xml:space="preserve"> will be an overview of the different techniques used to measure aerosols</w:t>
+      </w:r>
+      <w:r>
+        <w:t>. This</w:t>
+      </w:r>
+      <w:r>
+        <w:t xml:space="preserve"> include</w:t>
+      </w:r>
+      <w:r>
+        <w:t>s</w:t>
+      </w:r>
+      <w:r>
+        <w:t xml:space="preserve"> techniques used in </w:t>
       </w:r>
       <w:r>
         <w:t xml:space="preserve">in-situ </w:t>
@@ -266,84 +344,96 @@
         <w:t xml:space="preserve">ALI instrument </w:t>
       </w:r>
       <w:r>
-        <w:t xml:space="preserve">and a finalized designed a discussion of </w:t>
-      </w:r>
-      <w:r>
-        <w:t xml:space="preserve">calibration, testing, and </w:t>
-      </w:r>
-      <w:r>
-        <w:t xml:space="preserve">creation of the </w:t>
-      </w:r>
-      <w:r>
-        <w:t>operation software</w:t>
-      </w:r>
-      <w:r>
-        <w:t xml:space="preserve"> will be presented</w:t>
-      </w:r>
-      <w:r>
-        <w:t xml:space="preserve">. Since ALI is a linear polarized instrument, a study was underwent to determine the best polarization to achieve the highest possible aerosol sensitivity, accuracy, and precision possible. Furthermore, the optimal geometry for a limb scatter polarized instrument </w:t>
-      </w:r>
-      <w:r>
-        <w:t>was</w:t>
-      </w:r>
-      <w:r>
-        <w:t xml:space="preserve"> also determine</w:t>
-      </w:r>
-      <w:r>
-        <w:t>d in this same study</w:t>
-      </w:r>
-      <w:r>
-        <w:t xml:space="preserve">. </w:t>
-      </w:r>
-      <w:r>
-        <w:t>This was done by probing the solution space and t</w:t>
-      </w:r>
-      <w:r>
-        <w:t xml:space="preserve">he results of this study will be the focus of Chapter 4. The final discussion section, Chapter 5, is a </w:t>
-      </w:r>
-      <w:r>
-        <w:t>presentation</w:t>
-      </w:r>
-      <w:r>
-        <w:t xml:space="preserve"> of the ALI test flight from a stratospheric balloon</w:t>
-      </w:r>
-      <w:r>
-        <w:t xml:space="preserve"> from Timmins, </w:t>
-      </w:r>
-      <w:proofErr w:type="spellStart"/>
-      <w:r>
-        <w:t>Ontaro</w:t>
-      </w:r>
-      <w:proofErr w:type="spellEnd"/>
-      <w:r>
-        <w:t>.</w:t>
-      </w:r>
-      <w:r>
-        <w:t xml:space="preserve"> </w:t>
-      </w:r>
-      <w:r>
-        <w:t>T</w:t>
-      </w:r>
-      <w:r>
-        <w:t>he results from the measurements recorded from the flights</w:t>
-      </w:r>
-      <w:r>
-        <w:t xml:space="preserve"> are also presented i</w:t>
-      </w:r>
-      <w:r>
-        <w:t>nclud</w:t>
-      </w:r>
-      <w:r>
-        <w:t>ing</w:t>
-      </w:r>
-      <w:r>
-        <w:t xml:space="preserve"> calibrated images, retrieved aerosol profiles, precision estimates, and particle size estimation.</w:t>
-      </w:r>
-      <w:r>
-        <w:t xml:space="preserve"> These results are compared to current satellite measurements and a discussion about the quality of the ALI is underwent.</w:t>
+        <w:t>and a finalized design,</w:t>
+      </w:r>
+      <w:r>
+        <w:t xml:space="preserve"> a discussion of </w:t>
+      </w:r>
+      <w:r>
+        <w:t>calibr</w:t>
       </w:r>
       <w:bookmarkStart w:id="1" w:name="_GoBack"/>
       <w:bookmarkEnd w:id="1"/>
+      <w:r>
+        <w:t xml:space="preserve">ation, testing, and </w:t>
+      </w:r>
+      <w:r>
+        <w:t xml:space="preserve">creation of the </w:t>
+      </w:r>
+      <w:r>
+        <w:t>operation software</w:t>
+      </w:r>
+      <w:r>
+        <w:t xml:space="preserve"> will be presented</w:t>
+      </w:r>
+      <w:r>
+        <w:t xml:space="preserve">. Since ALI is a linear polarized instrument, a study was underwent to determine the best polarization to achieve the highest possible aerosol sensitivity, accuracy, and precision possible. Furthermore, the optimal geometry for a limb scatter polarized instrument </w:t>
+      </w:r>
+      <w:r>
+        <w:t>was</w:t>
+      </w:r>
+      <w:r>
+        <w:t xml:space="preserve"> also determine</w:t>
+      </w:r>
+      <w:r>
+        <w:t>d in this same study</w:t>
+      </w:r>
+      <w:r>
+        <w:t xml:space="preserve">. </w:t>
+      </w:r>
+      <w:r>
+        <w:t>This was done by probing the solution space and t</w:t>
+      </w:r>
+      <w:r>
+        <w:t xml:space="preserve">he results of this study will be the focus of Chapter 4. The final discussion section, Chapter 5, is a </w:t>
+      </w:r>
+      <w:r>
+        <w:t>presentation</w:t>
+      </w:r>
+      <w:r>
+        <w:t xml:space="preserve"> of the ALI test flight on</w:t>
+      </w:r>
+      <w:r>
+        <w:t xml:space="preserve"> a stratospheric balloon</w:t>
+      </w:r>
+      <w:r>
+        <w:t xml:space="preserve"> in</w:t>
+      </w:r>
+      <w:r>
+        <w:t xml:space="preserve"> Timmins, </w:t>
+      </w:r>
+      <w:proofErr w:type="spellStart"/>
+      <w:r>
+        <w:t>Ontaro</w:t>
+      </w:r>
+      <w:proofErr w:type="spellEnd"/>
+      <w:r>
+        <w:t>.</w:t>
+      </w:r>
+      <w:r>
+        <w:t xml:space="preserve"> </w:t>
+      </w:r>
+      <w:r>
+        <w:t>T</w:t>
+      </w:r>
+      <w:r>
+        <w:t>he results from the measurements recorded from the flights</w:t>
+      </w:r>
+      <w:r>
+        <w:t xml:space="preserve"> are also presented i</w:t>
+      </w:r>
+      <w:r>
+        <w:t>nclud</w:t>
+      </w:r>
+      <w:r>
+        <w:t>ing</w:t>
+      </w:r>
+      <w:r>
+        <w:t xml:space="preserve"> calibrated images, retrieved aerosol profiles, precision estimates, and particle size estimation.</w:t>
+      </w:r>
+      <w:r>
+        <w:t xml:space="preserve"> These results are compared to current satellite measurements and a discussion about the quality of the ALI is underwent.</w:t>
+      </w:r>
     </w:p>
     <w:p>
       <w:pPr>
@@ -615,7 +705,7 @@
         <w:rStyle w:val="PageNumber"/>
         <w:noProof/>
       </w:rPr>
-      <w:t>1</w:t>
+      <w:t>2</w:t>
     </w:r>
     <w:r>
       <w:rPr>
@@ -671,7 +761,7 @@
         <w:rStyle w:val="PageNumber"/>
         <w:noProof/>
       </w:rPr>
-      <w:t>1</w:t>
+      <w:t>3</w:t>
     </w:r>
     <w:r>
       <w:rPr>

</xml_diff>

<commit_message>
Final read through Ch1 and Ch 2 and 4 minor alts.
Added a ALI paper diff
</commit_message>
<xml_diff>
--- a/Chapter1.docx
+++ b/Chapter1.docx
@@ -128,7 +128,13 @@
         <w:jc w:val="both"/>
       </w:pPr>
       <w:r>
-        <w:t xml:space="preserve">Many instruments over the past decades have been used to determine and monitor the atmospheric state. </w:t>
+        <w:t>Instrumentation has been deployed over the past decades to monitor the atmospheric state from the ground, sky, and in space using many different methods</w:t>
+      </w:r>
+      <w:r>
+        <w:t>.</w:t>
+      </w:r>
+      <w:r>
+        <w:t xml:space="preserve"> </w:t>
       </w:r>
       <w:r>
         <w:t xml:space="preserve">Some of these instruments </w:t>
@@ -158,13 +164,25 @@
         <w:t xml:space="preserve"> on a stratospheric balloon flight and has been designed for this platform</w:t>
       </w:r>
       <w:r>
-        <w:t>. Slight alteration would be needed to convert the</w:t>
+        <w:t>. Slight alteration</w:t>
+      </w:r>
+      <w:r>
+        <w:t>s</w:t>
+      </w:r>
+      <w:r>
+        <w:t xml:space="preserve"> would be needed to convert the</w:t>
       </w:r>
       <w:r>
         <w:t xml:space="preserve"> </w:t>
       </w:r>
       <w:r>
-        <w:t>instrument to a satellite platform.</w:t>
+        <w:t>instrument to a satellite platform</w:t>
+      </w:r>
+      <w:r>
+        <w:t xml:space="preserve"> mission</w:t>
+      </w:r>
+      <w:r>
+        <w:t>.</w:t>
       </w:r>
     </w:p>
     <w:p>
@@ -173,6 +191,7 @@
         <w:jc w:val="both"/>
       </w:pPr>
       <w:r>
+        <w:lastRenderedPageBreak/>
         <w:t xml:space="preserve">In this work, </w:t>
       </w:r>
       <w:r>
@@ -209,11 +228,7 @@
         <w:t xml:space="preserve"> includes</w:t>
       </w:r>
       <w:r>
-        <w:t xml:space="preserve"> its discovery </w:t>
-      </w:r>
-      <w:r>
-        <w:lastRenderedPageBreak/>
-        <w:t>an</w:t>
+        <w:t xml:space="preserve"> its discovery an</w:t>
       </w:r>
       <w:r>
         <w:t>d discussion about the importance</w:t>
@@ -313,20 +328,41 @@
       </w:r>
       <w:proofErr w:type="spellStart"/>
       <w:r>
-        <w:t>acousto</w:t>
+        <w:t>Acousto</w:t>
       </w:r>
       <w:proofErr w:type="spellEnd"/>
       <w:r>
-        <w:t xml:space="preserve">-optics tunable filters (AOTF), since this device is at the core of the ALI system. </w:t>
-      </w:r>
-      <w:r>
-        <w:t xml:space="preserve">Background and practical application of this device will be covered with focus on the advantages and disadvantages to using this filter in a remote sensing instrument. </w:t>
+        <w:t>-Optics Tunable F</w:t>
+      </w:r>
+      <w:r>
+        <w:t xml:space="preserve">ilters (AOTF), since this device is at the core of the ALI system. </w:t>
+      </w:r>
+      <w:r>
+        <w:t xml:space="preserve">Background and practical application of this device will be covered with focus on the advantages and disadvantages to using this filter in a remote sensing </w:t>
+      </w:r>
+      <w:r>
+        <w:t>applications</w:t>
+      </w:r>
+      <w:r>
+        <w:t xml:space="preserve">. </w:t>
       </w:r>
       <w:r>
         <w:t xml:space="preserve">Continuing will be a discussion of the </w:t>
       </w:r>
       <w:r>
-        <w:t xml:space="preserve">possible optical layouts for the system and the testing and underling choice for the ALI optical system. With a selected </w:t>
+        <w:t xml:space="preserve">possible optical layouts for </w:t>
+      </w:r>
+      <w:r>
+        <w:t>ALI a</w:t>
+      </w:r>
+      <w:r>
+        <w:t xml:space="preserve">nd the testing </w:t>
+      </w:r>
+      <w:r>
+        <w:t>and underling choice for the</w:t>
+      </w:r>
+      <w:r>
+        <w:t xml:space="preserve"> optical system. With a selected </w:t>
       </w:r>
       <w:r>
         <w:t xml:space="preserve">optical </w:t>
@@ -350,89 +386,94 @@
         <w:t xml:space="preserve"> a discussion of </w:t>
       </w:r>
       <w:r>
-        <w:t>calibr</w:t>
+        <w:t xml:space="preserve">calibration, testing, and </w:t>
+      </w:r>
+      <w:r>
+        <w:t xml:space="preserve">creation of the </w:t>
+      </w:r>
+      <w:r>
+        <w:t>operation software</w:t>
+      </w:r>
+      <w:r>
+        <w:t xml:space="preserve"> will be presented</w:t>
+      </w:r>
+      <w:r>
+        <w:t xml:space="preserve">. Since ALI is a linear polarized instrument, a study was underwent to determine the best polarization to achieve the highest possible aerosol sensitivity, accuracy, and precision possible. Furthermore, the optimal geometry for a limb scatter polarized instrument </w:t>
+      </w:r>
+      <w:r>
+        <w:t>was</w:t>
+      </w:r>
+      <w:r>
+        <w:t xml:space="preserve"> also determine</w:t>
+      </w:r>
+      <w:r>
+        <w:t>d in this same study</w:t>
+      </w:r>
+      <w:r>
+        <w:t xml:space="preserve">. </w:t>
+      </w:r>
+      <w:r>
+        <w:t>This was done by probing the solution space and t</w:t>
+      </w:r>
+      <w:r>
+        <w:t xml:space="preserve">he results of this study will be the focus of Chapter 4. The final discussion section, Chapter 5, is a </w:t>
+      </w:r>
+      <w:r>
+        <w:t>presentation</w:t>
+      </w:r>
+      <w:r>
+        <w:t xml:space="preserve"> of the ALI test flight on</w:t>
+      </w:r>
+      <w:r>
+        <w:t xml:space="preserve"> a stratospheric balloon</w:t>
+      </w:r>
+      <w:r>
+        <w:t xml:space="preserve"> in</w:t>
+      </w:r>
+      <w:r>
+        <w:t xml:space="preserve"> Timmins, </w:t>
+      </w:r>
+      <w:r>
+        <w:t>Ontario</w:t>
+      </w:r>
+      <w:r>
+        <w:t>.</w:t>
+      </w:r>
+      <w:r>
+        <w:t xml:space="preserve"> </w:t>
+      </w:r>
+      <w:r>
+        <w:t>T</w:t>
+      </w:r>
+      <w:r>
+        <w:t>he results from the measurements recorded from the flights</w:t>
+      </w:r>
+      <w:r>
+        <w:t xml:space="preserve"> are also presented i</w:t>
+      </w:r>
+      <w:r>
+        <w:t>nclud</w:t>
+      </w:r>
+      <w:r>
+        <w:t>ing</w:t>
+      </w:r>
+      <w:r>
+        <w:t xml:space="preserve"> calibrated images, retrieved aerosol profiles, precision estimates, and particle size estimation.</w:t>
+      </w:r>
+      <w:r>
+        <w:t xml:space="preserve"> These results are compared to </w:t>
+      </w:r>
+      <w:r>
+        <w:lastRenderedPageBreak/>
+        <w:t xml:space="preserve">current satellite measurements and a discussion about the quality of the ALI </w:t>
+      </w:r>
+      <w:r>
+        <w:t>retrievals is underwent</w:t>
       </w:r>
       <w:bookmarkStart w:id="1" w:name="_GoBack"/>
       <w:bookmarkEnd w:id="1"/>
       <w:r>
-        <w:t xml:space="preserve">ation, testing, and </w:t>
-      </w:r>
-      <w:r>
-        <w:t xml:space="preserve">creation of the </w:t>
-      </w:r>
-      <w:r>
-        <w:t>operation software</w:t>
-      </w:r>
-      <w:r>
-        <w:t xml:space="preserve"> will be presented</w:t>
-      </w:r>
-      <w:r>
-        <w:t xml:space="preserve">. Since ALI is a linear polarized instrument, a study was underwent to determine the best polarization to achieve the highest possible aerosol sensitivity, accuracy, and precision possible. Furthermore, the optimal geometry for a limb scatter polarized instrument </w:t>
-      </w:r>
-      <w:r>
-        <w:t>was</w:t>
-      </w:r>
-      <w:r>
-        <w:t xml:space="preserve"> also determine</w:t>
-      </w:r>
-      <w:r>
-        <w:t>d in this same study</w:t>
-      </w:r>
-      <w:r>
-        <w:t xml:space="preserve">. </w:t>
-      </w:r>
-      <w:r>
-        <w:t>This was done by probing the solution space and t</w:t>
-      </w:r>
-      <w:r>
-        <w:t xml:space="preserve">he results of this study will be the focus of Chapter 4. The final discussion section, Chapter 5, is a </w:t>
-      </w:r>
-      <w:r>
-        <w:t>presentation</w:t>
-      </w:r>
-      <w:r>
-        <w:t xml:space="preserve"> of the ALI test flight on</w:t>
-      </w:r>
-      <w:r>
-        <w:t xml:space="preserve"> a stratospheric balloon</w:t>
-      </w:r>
-      <w:r>
-        <w:t xml:space="preserve"> in</w:t>
-      </w:r>
-      <w:r>
-        <w:t xml:space="preserve"> Timmins, </w:t>
-      </w:r>
-      <w:proofErr w:type="spellStart"/>
-      <w:r>
-        <w:t>Ontaro</w:t>
-      </w:r>
-      <w:proofErr w:type="spellEnd"/>
-      <w:r>
         <w:t>.</w:t>
-      </w:r>
-      <w:r>
-        <w:t xml:space="preserve"> </w:t>
-      </w:r>
-      <w:r>
-        <w:t>T</w:t>
-      </w:r>
-      <w:r>
-        <w:t>he results from the measurements recorded from the flights</w:t>
-      </w:r>
-      <w:r>
-        <w:t xml:space="preserve"> are also presented i</w:t>
-      </w:r>
-      <w:r>
-        <w:t>nclud</w:t>
-      </w:r>
-      <w:r>
-        <w:t>ing</w:t>
-      </w:r>
-      <w:r>
-        <w:t xml:space="preserve"> calibrated images, retrieved aerosol profiles, precision estimates, and particle size estimation.</w:t>
-      </w:r>
-      <w:r>
-        <w:t xml:space="preserve"> These results are compared to current satellite measurements and a discussion about the quality of the ALI is underwent.</w:t>
       </w:r>
     </w:p>
     <w:p>
@@ -705,7 +746,7 @@
         <w:rStyle w:val="PageNumber"/>
         <w:noProof/>
       </w:rPr>
-      <w:t>2</w:t>
+      <w:t>3</w:t>
     </w:r>
     <w:r>
       <w:rPr>
@@ -761,7 +802,7 @@
         <w:rStyle w:val="PageNumber"/>
         <w:noProof/>
       </w:rPr>
-      <w:t>3</w:t>
+      <w:t>1</w:t>
     </w:r>
     <w:r>
       <w:rPr>

</xml_diff>

<commit_message>
Finished read through of Chapter 2
</commit_message>
<xml_diff>
--- a/Chapter1.docx
+++ b/Chapter1.docx
@@ -29,7 +29,6 @@
           <w:sz w:val="36"/>
           <w:szCs w:val="36"/>
         </w:rPr>
-        <w:lastRenderedPageBreak/>
         <w:t>CHAPTER 1</w:t>
       </w:r>
     </w:p>
@@ -37,7 +36,7 @@
       <w:pPr>
         <w:pStyle w:val="CHAPTERTITLE"/>
       </w:pPr>
-      <w:bookmarkStart w:id="0" w:name="_Toc440031419"/>
+      <w:bookmarkStart w:id="0" w:name="_Toc442187626"/>
       <w:r>
         <w:rPr>
           <w:sz w:val="36"/>
@@ -53,73 +52,7 @@
         <w:jc w:val="both"/>
       </w:pPr>
       <w:r>
-        <w:t>The atmosp</w:t>
-      </w:r>
-      <w:r>
-        <w:t>here of the Earth is a dynamic</w:t>
-      </w:r>
-      <w:r>
-        <w:t>, evolving system dependent upon its composition. The concentration of various atmospheric species is dependent upon altitude, geographical location, and time of day. These species interact with the incoming sunlight to absorb, scatter, and emit the incoming radiance. Using spectroscopy, concentrations of different species can be determined to discover the composition of the atmosphere. Over a period of time</w:t>
-      </w:r>
-      <w:r>
-        <w:t>,</w:t>
-      </w:r>
-      <w:r>
-        <w:t xml:space="preserve"> changes to the composition caused by natural and anthropogenic </w:t>
-      </w:r>
-      <w:r>
-        <w:t>sources can be used to infer</w:t>
-      </w:r>
-      <w:r>
-        <w:t xml:space="preserve"> climate change effects. One important species in determining the radiative forcing effect is</w:t>
-      </w:r>
-      <w:r>
-        <w:t xml:space="preserve"> stratospheric sulfuric aerosol. Aerosols</w:t>
-      </w:r>
-      <w:r>
-        <w:t xml:space="preserve"> are su</w:t>
-      </w:r>
-      <w:r>
-        <w:t>bmicron droplets that scatter</w:t>
-      </w:r>
-      <w:r>
-        <w:t xml:space="preserve"> incoming irradiance away from </w:t>
-      </w:r>
-      <w:r>
-        <w:t>e</w:t>
-      </w:r>
-      <w:r>
-        <w:t xml:space="preserve">arth and assist in the formation of clouds causing a cooling effect </w:t>
-      </w:r>
-      <w:r>
-        <w:t>to the surface temperature</w:t>
-      </w:r>
-      <w:r>
-        <w:t xml:space="preserve">. The source </w:t>
-      </w:r>
-      <w:r>
-        <w:t>of</w:t>
-      </w:r>
-      <w:r>
-        <w:t xml:space="preserve"> these aerosols come from the burning of fo</w:t>
-      </w:r>
-      <w:r>
-        <w:t>ssil fuels, biomass burning,</w:t>
-      </w:r>
-      <w:r>
-        <w:t xml:space="preserve"> marine processes and </w:t>
-      </w:r>
-      <w:r>
-        <w:t xml:space="preserve">form </w:t>
-      </w:r>
-      <w:r>
-        <w:t>the background aerosol layer. A large unpredictable perturbation of this layer occurs after larg</w:t>
-      </w:r>
-      <w:r>
-        <w:t>e volcanic eruptions that can in</w:t>
-      </w:r>
-      <w:r>
-        <w:t>ject large quantities of sulfur directly into the stratosphere.</w:t>
+        <w:t>The atmosphere of the Earth is a dynamic, evolving system dependent upon its composition. The concentration of various atmospheric species is dependent upon altitude, geographical location, and time of day. These species interact with the incoming sunlight to absorb, scatter, and emit the incoming radiance. Using spectroscopy, concentrations of different species can be determined to discover the composition of the atmosphere. Over a period of time, changes to the composition caused by natural and anthropogenic sources can be used to infer climate change effects. One important species in determining the radiative forcing effect is stratospheric sulfuric aerosol. Aerosols are submicron droplets that scatter incoming irradiance away from earth and assist in the formation of clouds causing a cooling effect to the surface temperature. The source of these aerosols come from the burning of fossil fuels, biomass burning, marine processes and form the background aerosol layer. A large unpredictable perturbation of this layer occurs after large volcanic eruptions that can inject large quantities of sulfur directly into the stratosphere.</w:t>
       </w:r>
     </w:p>
     <w:p>
@@ -128,61 +61,7 @@
         <w:jc w:val="both"/>
       </w:pPr>
       <w:r>
-        <w:t>Instrumentation has been deployed over the past decades to monitor the atmospheric state from the ground, sky, and in space using many different methods</w:t>
-      </w:r>
-      <w:r>
-        <w:t>.</w:t>
-      </w:r>
-      <w:r>
-        <w:t xml:space="preserve"> </w:t>
-      </w:r>
-      <w:r>
-        <w:t xml:space="preserve">Some of these instruments </w:t>
-      </w:r>
-      <w:r>
-        <w:t>have had the capability to measure aerosols h</w:t>
-      </w:r>
-      <w:r>
-        <w:t>owever, many of these instruments are no longer operational or are operating well past there expected lifetimes. In this work</w:t>
-      </w:r>
-      <w:r>
-        <w:t>,</w:t>
-      </w:r>
-      <w:r>
-        <w:t xml:space="preserve"> a proposal for a new passive remote sensing instrument, named the Aerosol Limb Imager (ALI), will be discussed</w:t>
-      </w:r>
-      <w:r>
-        <w:t>,</w:t>
-      </w:r>
-      <w:r>
-        <w:t xml:space="preserve"> which images the polarized limb radiance of the atmosphere to determine stratospheric aerosol profiles. The instrument, although a prototype for a satellite instrument, will be test</w:t>
-      </w:r>
-      <w:r>
-        <w:t>ed</w:t>
-      </w:r>
-      <w:r>
-        <w:t xml:space="preserve"> on a stratospheric balloon flight and has been designed for this platform</w:t>
-      </w:r>
-      <w:r>
-        <w:t>. Slight alteration</w:t>
-      </w:r>
-      <w:r>
-        <w:t>s</w:t>
-      </w:r>
-      <w:r>
-        <w:t xml:space="preserve"> would be needed to convert the</w:t>
-      </w:r>
-      <w:r>
-        <w:t xml:space="preserve"> </w:t>
-      </w:r>
-      <w:r>
-        <w:t>instrument to a satellite platform</w:t>
-      </w:r>
-      <w:r>
-        <w:t xml:space="preserve"> mission</w:t>
-      </w:r>
-      <w:r>
-        <w:t>.</w:t>
+        <w:t>Instrumentation has been deployed over the past decades to monitor the atmospheric state from the ground, sky, and in space using many different methods. Some of these instruments have had the capability to measure aerosols however, many of these instruments are no longer operational or are operating well past there expected lifetimes. In this work, a proposal for a new passive remote sensing instrument, named the Aerosol Limb Imager (ALI), will be discussed, which images the polarized limb radiance of the atmosphere to determine stratospheric aerosol profiles. The instrument, although a prototype for a satellite instrument, will be tested on a stratospheric balloon flight and has been designed for this platform. Slight alterations would be needed to convert the instrument to a satellite platform mission.</w:t>
       </w:r>
     </w:p>
     <w:p>
@@ -191,131 +70,13 @@
         <w:jc w:val="both"/>
       </w:pPr>
       <w:r>
-        <w:lastRenderedPageBreak/>
-        <w:t xml:space="preserve">In this work, </w:t>
-      </w:r>
-      <w:r>
-        <w:t>Chapter 2 will outline the</w:t>
-      </w:r>
-      <w:r>
-        <w:t xml:space="preserve"> background of</w:t>
-      </w:r>
-      <w:r>
-        <w:t xml:space="preserve"> </w:t>
-      </w:r>
-      <w:r>
-        <w:t xml:space="preserve">the </w:t>
-      </w:r>
-      <w:r>
-        <w:t>atmosphere</w:t>
-      </w:r>
-      <w:r>
-        <w:t xml:space="preserve"> on which this project is based</w:t>
-      </w:r>
-      <w:r>
-        <w:t xml:space="preserve"> including a</w:t>
-      </w:r>
-      <w:r>
-        <w:t>n overvi</w:t>
-      </w:r>
-      <w:r>
-        <w:t>ew of the strato</w:t>
-      </w:r>
-      <w:r>
-        <w:t>spheric aerosol. The background</w:t>
-      </w:r>
-      <w:r>
-        <w:t xml:space="preserve"> includes</w:t>
-      </w:r>
-      <w:r>
-        <w:t xml:space="preserve"> its discovery an</w:t>
-      </w:r>
-      <w:r>
-        <w:t>d discussion about the importance</w:t>
-      </w:r>
-      <w:r>
-        <w:t xml:space="preserve"> of aerosol in the atmosphere, effect on climate change, sources</w:t>
-      </w:r>
-      <w:r>
-        <w:t xml:space="preserve"> of aerosol</w:t>
-      </w:r>
-      <w:r>
-        <w:t>, and microphysical properties. Following</w:t>
-      </w:r>
-      <w:r>
-        <w:t xml:space="preserve"> that</w:t>
-      </w:r>
-      <w:r>
-        <w:t xml:space="preserve"> will be an overview of the different techniques used to measure aerosols</w:t>
-      </w:r>
-      <w:r>
-        <w:t>. This</w:t>
-      </w:r>
-      <w:r>
-        <w:t xml:space="preserve"> include</w:t>
-      </w:r>
-      <w:r>
-        <w:t>s</w:t>
-      </w:r>
-      <w:r>
-        <w:t xml:space="preserve"> techniques used in </w:t>
-      </w:r>
-      <w:r>
-        <w:t xml:space="preserve">in-situ </w:t>
-      </w:r>
-      <w:r>
-        <w:t>measurements</w:t>
-      </w:r>
-      <w:r>
-        <w:t xml:space="preserve"> like optical particle counters and </w:t>
-      </w:r>
-      <w:r>
-        <w:t>n</w:t>
+        <w:t>In this work, Chapter 2 will outline the background of the atmosphere on which this project is based including an overview of the stratospheric aerosol. The background includes its discovery and discussion about the importance of aerosol in the atmosphere, effect on climate change, sources of aerosol, and microphysical properties. Following that will be an overview of the different techniques used to measure aerosols. This includes techniques used in in-situ measurements like optical particle counters and n</w:t>
       </w:r>
       <w:r>
         <w:t>ephelometers</w:t>
       </w:r>
       <w:r>
-        <w:t xml:space="preserve"> </w:t>
-      </w:r>
-      <w:r>
-        <w:t>and satellite based methods</w:t>
-      </w:r>
-      <w:r>
-        <w:t xml:space="preserve"> such as occultation and limb scatter</w:t>
-      </w:r>
-      <w:r>
-        <w:t xml:space="preserve">. Then a brief overview of radiative transfer theory will </w:t>
-      </w:r>
-      <w:r>
-        <w:t>be covered starting with a</w:t>
-      </w:r>
-      <w:r>
-        <w:t xml:space="preserve"> scalar </w:t>
-      </w:r>
-      <w:r>
-        <w:t xml:space="preserve">representation </w:t>
-      </w:r>
-      <w:r>
-        <w:t xml:space="preserve">and </w:t>
-      </w:r>
-      <w:r>
-        <w:t xml:space="preserve">moving into the more complicated </w:t>
-      </w:r>
-      <w:r>
-        <w:t>polarized theory</w:t>
-      </w:r>
-      <w:r>
-        <w:t xml:space="preserve"> needed for this work</w:t>
-      </w:r>
-      <w:r>
-        <w:t xml:space="preserve">. </w:t>
-      </w:r>
-      <w:r>
-        <w:t>Lastly</w:t>
-      </w:r>
-      <w:r>
-        <w:t xml:space="preserve"> is a brief discussion of the SASKTRAN-HR model used within this work.</w:t>
+        <w:t xml:space="preserve"> and satellite based methods such as occultation and limb scatter. Then a brief overview of radiative transfer theory will be covered starting with a scalar representation and moving into the more complicated polarized theory needed for this work. Lastly is a brief discussion of the SASKTRAN-HR model used within this work.</w:t>
       </w:r>
     </w:p>
     <w:p>
@@ -324,156 +85,7 @@
         <w:jc w:val="both"/>
       </w:pPr>
       <w:r>
-        <w:t xml:space="preserve">Chapter 3 starts with an overview of </w:t>
-      </w:r>
-      <w:proofErr w:type="spellStart"/>
-      <w:r>
-        <w:t>Acousto</w:t>
-      </w:r>
-      <w:proofErr w:type="spellEnd"/>
-      <w:r>
-        <w:t>-Optics Tunable F</w:t>
-      </w:r>
-      <w:r>
-        <w:t xml:space="preserve">ilters (AOTF), since this device is at the core of the ALI system. </w:t>
-      </w:r>
-      <w:r>
-        <w:t xml:space="preserve">Background and practical application of this device will be covered with focus on the advantages and disadvantages to using this filter in a remote sensing </w:t>
-      </w:r>
-      <w:r>
-        <w:t>applications</w:t>
-      </w:r>
-      <w:r>
-        <w:t xml:space="preserve">. </w:t>
-      </w:r>
-      <w:r>
-        <w:t xml:space="preserve">Continuing will be a discussion of the </w:t>
-      </w:r>
-      <w:r>
-        <w:t xml:space="preserve">possible optical layouts for </w:t>
-      </w:r>
-      <w:r>
-        <w:t>ALI a</w:t>
-      </w:r>
-      <w:r>
-        <w:t xml:space="preserve">nd the testing </w:t>
-      </w:r>
-      <w:r>
-        <w:t>and underling choice for the</w:t>
-      </w:r>
-      <w:r>
-        <w:t xml:space="preserve"> optical system. With a selected </w:t>
-      </w:r>
-      <w:r>
-        <w:t xml:space="preserve">optical </w:t>
-      </w:r>
-      <w:r>
-        <w:t xml:space="preserve">layout </w:t>
-      </w:r>
-      <w:r>
-        <w:t xml:space="preserve">of </w:t>
-      </w:r>
-      <w:r>
-        <w:t xml:space="preserve">the </w:t>
-      </w:r>
-      <w:r>
-        <w:t xml:space="preserve">ALI instrument </w:t>
-      </w:r>
-      <w:r>
-        <w:t>and a finalized design,</w:t>
-      </w:r>
-      <w:r>
-        <w:t xml:space="preserve"> a discussion of </w:t>
-      </w:r>
-      <w:r>
-        <w:t xml:space="preserve">calibration, testing, and </w:t>
-      </w:r>
-      <w:r>
-        <w:t xml:space="preserve">creation of the </w:t>
-      </w:r>
-      <w:r>
-        <w:t>operation software</w:t>
-      </w:r>
-      <w:r>
-        <w:t xml:space="preserve"> will be presented</w:t>
-      </w:r>
-      <w:r>
-        <w:t xml:space="preserve">. Since ALI is a linear polarized instrument, a study was underwent to determine the best polarization to achieve the highest possible aerosol sensitivity, accuracy, and precision possible. Furthermore, the optimal geometry for a limb scatter polarized instrument </w:t>
-      </w:r>
-      <w:r>
-        <w:t>was</w:t>
-      </w:r>
-      <w:r>
-        <w:t xml:space="preserve"> also determine</w:t>
-      </w:r>
-      <w:r>
-        <w:t>d in this same study</w:t>
-      </w:r>
-      <w:r>
-        <w:t xml:space="preserve">. </w:t>
-      </w:r>
-      <w:r>
-        <w:t>This was done by probing the solution space and t</w:t>
-      </w:r>
-      <w:r>
-        <w:t xml:space="preserve">he results of this study will be the focus of Chapter 4. The final discussion section, Chapter 5, is a </w:t>
-      </w:r>
-      <w:r>
-        <w:t>presentation</w:t>
-      </w:r>
-      <w:r>
-        <w:t xml:space="preserve"> of the ALI test flight on</w:t>
-      </w:r>
-      <w:r>
-        <w:t xml:space="preserve"> a stratospheric balloon</w:t>
-      </w:r>
-      <w:r>
-        <w:t xml:space="preserve"> in</w:t>
-      </w:r>
-      <w:r>
-        <w:t xml:space="preserve"> Timmins, </w:t>
-      </w:r>
-      <w:r>
-        <w:t>Ontario</w:t>
-      </w:r>
-      <w:r>
-        <w:t>.</w:t>
-      </w:r>
-      <w:r>
-        <w:t xml:space="preserve"> </w:t>
-      </w:r>
-      <w:r>
-        <w:t>T</w:t>
-      </w:r>
-      <w:r>
-        <w:t>he results from the measurements recorded from the flights</w:t>
-      </w:r>
-      <w:r>
-        <w:t xml:space="preserve"> are also presented i</w:t>
-      </w:r>
-      <w:r>
-        <w:t>nclud</w:t>
-      </w:r>
-      <w:r>
-        <w:t>ing</w:t>
-      </w:r>
-      <w:r>
-        <w:t xml:space="preserve"> calibrated images, retrieved aerosol profiles, precision estimates, and particle size estimation.</w:t>
-      </w:r>
-      <w:r>
-        <w:t xml:space="preserve"> These results are compared to </w:t>
-      </w:r>
-      <w:r>
-        <w:lastRenderedPageBreak/>
-        <w:t xml:space="preserve">current satellite measurements and a discussion about the quality of the ALI </w:t>
-      </w:r>
-      <w:r>
-        <w:t>retrievals is underwent</w:t>
-      </w:r>
-      <w:bookmarkStart w:id="1" w:name="_GoBack"/>
-      <w:bookmarkEnd w:id="1"/>
-      <w:r>
-        <w:t>.</w:t>
+        <w:t>Chapter 3 starts with an overview of Acousto-Optics Tunable Filters (AOTF), since this device is at the core of the ALI system. Background and practical application of this device will be covered with focus on the advantages and disadvantages to using this filter in a remote sensing applications. Continuing will be a discussion of the possible optical layouts for ALI and the testing and underling choice for the optical system. With a selected optical layout of the ALI instrument and a finalized design, a discussion of calibration, testing, and creation of the operation software will be presented. Since ALI is a linear polarized instrument, a study was underwent to determine the best polarization to achieve the highest possible aerosol sensitivity, accuracy, and precision possible. Furthermore, the optimal geometry for a limb scatter polarized instrument was also determined in this same study. This was done by probing the solution space and the results of this study will be the focus of Chapter 4. The final discussion section, Chapter 5, is a presentation of the ALI test flight on a stratospheric balloon in Timmins, Ontario. The results from the measurements recorded from the flights are also presented including calibrated images, retrieved aerosol profiles, precision estimates, and particle size estimation. These results are compared to current satellite measurements and a discussion about the quality of the ALI retrievals is underwent.</w:t>
       </w:r>
     </w:p>
     <w:p>
@@ -511,7 +123,6 @@
         </w:sectPr>
       </w:pPr>
       <w:r>
-        <w:lastRenderedPageBreak/>
         <w:t xml:space="preserve"> </w:t>
       </w:r>
     </w:p>
@@ -802,7 +413,7 @@
         <w:rStyle w:val="PageNumber"/>
         <w:noProof/>
       </w:rPr>
-      <w:t>1</w:t>
+      <w:t>4</w:t>
     </w:r>
     <w:r>
       <w:rPr>

</xml_diff>

<commit_message>
Additional changes to Ch 1 and 2 as recommended by Adam
</commit_message>
<xml_diff>
--- a/Chapter1.docx
+++ b/Chapter1.docx
@@ -29,6 +29,7 @@
           <w:sz w:val="36"/>
           <w:szCs w:val="36"/>
         </w:rPr>
+        <w:lastRenderedPageBreak/>
         <w:t>CHAPTER 1</w:t>
       </w:r>
     </w:p>
@@ -61,7 +62,22 @@
         <w:jc w:val="both"/>
       </w:pPr>
       <w:r>
-        <w:t>Instrumentation has been deployed over the past decades to monitor the atmospheric state from the ground, sky, and in space using many different methods. Some of these instruments have had the capability to measure aerosols however, many of these instruments are no longer operational or are operating well past there expected lifetimes. In this work, a proposal for a new passive remote sensing instrument, named the Aerosol Limb Imager (ALI), will be discussed, which images the polarized limb radiance of the atmosphere to determine stratospheric aerosol profiles. The instrument, although a prototype for a satellite instrument, will be tested on a stratospheric balloon flight and has been designed for this platform. Slight alterations would be needed to convert the instrument to a satellite platform mission.</w:t>
+        <w:t xml:space="preserve">Instrumentation has been deployed over the past decades to monitor the atmospheric state from the ground, sky, and in space using many different methods. Some of these instruments have had the capability to measure aerosols however, many of these instruments are no longer operational or are operating well past there expected lifetimes. </w:t>
+      </w:r>
+      <w:r>
+        <w:t>The evolution of the atmosphere will need to be monitored in the future and new instrumentation is required. Using new technologies the capabilities of future generations can be surpassed and used to monitor the earth with greater efficiency</w:t>
+      </w:r>
+      <w:r>
+        <w:t xml:space="preserve"> and higher resolution measurements allowing for a more detailed glimpse of the atmosphere</w:t>
+      </w:r>
+      <w:r>
+        <w:t xml:space="preserve"> and its dynamic processes</w:t>
+      </w:r>
+      <w:r>
+        <w:t xml:space="preserve">. </w:t>
+      </w:r>
+      <w:r>
+        <w:t xml:space="preserve">Without future techniques to continue the aerosol and other atmospheric species datasets the long term effect of human production and policy cannot be observed to monitor the effects of climate change. </w:t>
       </w:r>
     </w:p>
     <w:p>
@@ -70,13 +86,73 @@
         <w:jc w:val="both"/>
       </w:pPr>
       <w:r>
-        <w:t>In this work, Chapter 2 will outline the background of the atmosphere on which this project is based including an overview of the stratospheric aerosol. The background includes its discovery and discussion about the importance of aerosol in the atmosphere, effect on climate change, sources of aerosol, and microphysical properties. Following that will be an overview of the different techniques used to measure aerosols. This includes techniques used in in-situ measurements like optical particle counters and n</w:t>
-      </w:r>
-      <w:r>
-        <w:t>ephelometers</w:t>
-      </w:r>
-      <w:r>
-        <w:t xml:space="preserve"> and satellite based methods such as occultation and limb scatter. Then a brief overview of radiative transfer theory will be covered starting with a scalar representation and moving into the more complicated polarized theory needed for this work. Lastly is a brief discussion of the SASKTRAN-HR model used within this work.</w:t>
+        <w:lastRenderedPageBreak/>
+        <w:t>In this work, a proposal for a new passive remote sensing instrument, named the Aerosol Limb Imager (ALI), will be discussed, which images the polarized limb radiance of the atmosphere to determine stratospheric aerosol profiles</w:t>
+      </w:r>
+      <w:r>
+        <w:t xml:space="preserve"> using a novel filtering technology</w:t>
+      </w:r>
+      <w:r>
+        <w:t xml:space="preserve">. </w:t>
+      </w:r>
+      <w:r>
+        <w:t xml:space="preserve">ALI </w:t>
+      </w:r>
+      <w:r>
+        <w:t>measure</w:t>
+      </w:r>
+      <w:r>
+        <w:t>s</w:t>
+      </w:r>
+      <w:r>
+        <w:t xml:space="preserve"> the atmosphere using two dimensional imaging </w:t>
+      </w:r>
+      <w:r>
+        <w:t>to acquire cross-track</w:t>
+      </w:r>
+      <w:r>
+        <w:t xml:space="preserve"> and vertical </w:t>
+      </w:r>
+      <w:r>
+        <w:t>profiles</w:t>
+      </w:r>
+      <w:bookmarkStart w:id="1" w:name="_GoBack"/>
+      <w:bookmarkEnd w:id="1"/>
+      <w:r>
+        <w:t xml:space="preserve"> giving additional measurement resolution and depth.</w:t>
+      </w:r>
+      <w:r>
+        <w:t xml:space="preserve"> </w:t>
+      </w:r>
+      <w:r>
+        <w:t xml:space="preserve">Current limb instruments </w:t>
+      </w:r>
+      <w:r>
+        <w:t>do not measure</w:t>
+      </w:r>
+      <w:r>
+        <w:t xml:space="preserve"> </w:t>
+      </w:r>
+      <w:r>
+        <w:t>the cross-</w:t>
+      </w:r>
+      <w:r>
+        <w:t xml:space="preserve">track </w:t>
+      </w:r>
+      <w:r>
+        <w:t>profile and only the vertical. The addition of the cross track will allow for more localized measurement points which will allow better determination of atmospheric species such as aerosol and how it dynamically interacts with its environment.</w:t>
+      </w:r>
+      <w:r>
+        <w:t xml:space="preserve"> </w:t>
+      </w:r>
+      <w:r>
+        <w:t>This</w:t>
+      </w:r>
+      <w:r>
+        <w:t xml:space="preserve"> instrument, although a prototype for a satellite instrument, will be tested on a stratospheric balloon flight and has been designed for this platform. Slight alterations would be needed to convert the instrument to a satellite platform mission.</w:t>
+      </w:r>
+      <w:r>
+        <w:t xml:space="preserve"> </w:t>
       </w:r>
     </w:p>
     <w:p>
@@ -85,7 +161,26 @@
         <w:jc w:val="both"/>
       </w:pPr>
       <w:r>
-        <w:t>Chapter 3 starts with an overview of Acousto-Optics Tunable Filters (AOTF), since this device is at the core of the ALI system. Background and practical application of this device will be covered with focus on the advantages and disadvantages to using this filter in a remote sensing applications. Continuing will be a discussion of the possible optical layouts for ALI and the testing and underling choice for the optical system. With a selected optical layout of the ALI instrument and a finalized design, a discussion of calibration, testing, and creation of the operation software will be presented. Since ALI is a linear polarized instrument, a study was underwent to determine the best polarization to achieve the highest possible aerosol sensitivity, accuracy, and precision possible. Furthermore, the optimal geometry for a limb scatter polarized instrument was also determined in this same study. This was done by probing the solution space and the results of this study will be the focus of Chapter 4. The final discussion section, Chapter 5, is a presentation of the ALI test flight on a stratospheric balloon in Timmins, Ontario. The results from the measurements recorded from the flights are also presented including calibrated images, retrieved aerosol profiles, precision estimates, and particle size estimation. These results are compared to current satellite measurements and a discussion about the quality of the ALI retrievals is underwent.</w:t>
+        <w:t>In this work, Chapter 2 will outline the background of the atmosphere on which this project is based including an overview of the stratospheric aerosol. The background includes its discovery and discussion about the importance of aerosol in the atmosphere, effect on climate change, sources of aerosol, and microphysical properties. Following that will be an overview of the different techniques used to measure aerosols. This includes techniques used in in-situ measurements like optical particle counters and n</w:t>
+      </w:r>
+      <w:r>
+        <w:t>ephelometers</w:t>
+      </w:r>
+      <w:r>
+        <w:t xml:space="preserve"> and satellite based methods such as occultation and limb scatter. Then a brief overview of radiative transfer theory will be covered starting with a scalar representation and moving into the more complicated polarized theory needed for this work. Lastly is a brief discussion of the SASKTRAN-HR model used within this work.</w:t>
+      </w:r>
+    </w:p>
+    <w:p>
+      <w:pPr>
+        <w:pStyle w:val="BodyText"/>
+        <w:jc w:val="both"/>
+      </w:pPr>
+      <w:r>
+        <w:t xml:space="preserve">Chapter 3 starts with an overview of Acousto-Optics Tunable Filters (AOTF), since this device is at the core of the ALI system. Background and practical application of this device will be covered with focus on the advantages and disadvantages to using this filter in a remote sensing </w:t>
+      </w:r>
+      <w:r>
+        <w:lastRenderedPageBreak/>
+        <w:t>applications. Continuing will be a discussion of the possible optical layouts for ALI and the testing and underling choice for the optical system. With a selected optical layout of the ALI instrument and a finalized design, a discussion of calibration, testing, and creation of the operation software will be presented. Since ALI is a linear polarized instrument, a study was underwent to determine the best polarization to achieve the highest possible aerosol sensitivity, accuracy, and precision possible. Furthermore, the optimal geometry for a limb scatter polarized instrument was also determined in this same study. This was done by probing the solution space and the results of this study will be the focus of Chapter 4. The final discussion section, Chapter 5, is a presentation of the ALI test flight on a stratospheric balloon in Timmins, Ontario. The results from the measurements recorded from the flights are also presented including calibrated images, retrieved aerosol profiles, precision estimates, and particle size estimation. These results are compared to current satellite measurements and a discussion about the quality of the ALI retrievals is underwent.</w:t>
       </w:r>
     </w:p>
     <w:p>
@@ -123,6 +218,7 @@
         </w:sectPr>
       </w:pPr>
       <w:r>
+        <w:lastRenderedPageBreak/>
         <w:t xml:space="preserve"> </w:t>
       </w:r>
     </w:p>
@@ -413,7 +509,7 @@
         <w:rStyle w:val="PageNumber"/>
         <w:noProof/>
       </w:rPr>
-      <w:t>4</w:t>
+      <w:t>1</w:t>
     </w:r>
     <w:r>
       <w:rPr>

</xml_diff>

<commit_message>
Edit of Ch6, Apx A+B, Ack, Abstract
</commit_message>
<xml_diff>
--- a/Chapter1.docx
+++ b/Chapter1.docx
@@ -29,7 +29,6 @@
           <w:sz w:val="36"/>
           <w:szCs w:val="36"/>
         </w:rPr>
-        <w:lastRenderedPageBreak/>
         <w:t>CHAPTER 1</w:t>
       </w:r>
     </w:p>
@@ -37,7 +36,7 @@
       <w:pPr>
         <w:pStyle w:val="CHAPTERTITLE"/>
       </w:pPr>
-      <w:bookmarkStart w:id="0" w:name="_Toc442187626"/>
+      <w:bookmarkStart w:id="0" w:name="_Toc445473361"/>
       <w:r>
         <w:rPr>
           <w:sz w:val="36"/>
@@ -62,22 +61,7 @@
         <w:jc w:val="both"/>
       </w:pPr>
       <w:r>
-        <w:t xml:space="preserve">Instrumentation has been deployed over the past decades to monitor the atmospheric state from the ground, sky, and in space using many different methods. Some of these instruments have had the capability to measure aerosols however, many of these instruments are no longer operational or are operating well past there expected lifetimes. </w:t>
-      </w:r>
-      <w:r>
-        <w:t>The evolution of the atmosphere will need to be monitored in the future and new instrumentation is required. Using new technologies the capabilities of future generations can be surpassed and used to monitor the earth with greater efficiency</w:t>
-      </w:r>
-      <w:r>
-        <w:t xml:space="preserve"> and higher resolution measurements allowing for a more detailed glimpse of the atmosphere</w:t>
-      </w:r>
-      <w:r>
-        <w:t xml:space="preserve"> and its dynamic processes</w:t>
-      </w:r>
-      <w:r>
-        <w:t xml:space="preserve">. </w:t>
-      </w:r>
-      <w:r>
-        <w:t xml:space="preserve">Without future techniques to continue the aerosol and other atmospheric species datasets the long term effect of human production and policy cannot be observed to monitor the effects of climate change. </w:t>
+        <w:t xml:space="preserve">Instrumentation has been deployed over the past decades to monitor the atmospheric state from the ground, sky, and in space using many different methods. Some of these instruments have had the capability to measure aerosols however, many of these instruments are no longer operational or are operating well past there expected lifetimes. The evolution of the atmosphere will need to be monitored in the future and new instrumentation is required. Using new technologies the capabilities of future generations can be surpassed and used to monitor the earth with greater efficiency and higher resolution measurements allowing for a more detailed glimpse of the atmosphere and its dynamic processes. Without future techniques to continue the aerosol and other atmospheric species datasets the long term effect of human production and policy cannot be observed to monitor the effects of climate change. </w:t>
       </w:r>
     </w:p>
     <w:p>
@@ -86,73 +70,7 @@
         <w:jc w:val="both"/>
       </w:pPr>
       <w:r>
-        <w:lastRenderedPageBreak/>
-        <w:t>In this work, a proposal for a new passive remote sensing instrument, named the Aerosol Limb Imager (ALI), will be discussed, which images the polarized limb radiance of the atmosphere to determine stratospheric aerosol profiles</w:t>
-      </w:r>
-      <w:r>
-        <w:t xml:space="preserve"> using a novel filtering technology</w:t>
-      </w:r>
-      <w:r>
-        <w:t xml:space="preserve">. </w:t>
-      </w:r>
-      <w:r>
-        <w:t xml:space="preserve">ALI </w:t>
-      </w:r>
-      <w:r>
-        <w:t>measure</w:t>
-      </w:r>
-      <w:r>
-        <w:t>s</w:t>
-      </w:r>
-      <w:r>
-        <w:t xml:space="preserve"> the atmosphere using two dimensional imaging </w:t>
-      </w:r>
-      <w:r>
-        <w:t>to acquire cross-track</w:t>
-      </w:r>
-      <w:r>
-        <w:t xml:space="preserve"> and vertical </w:t>
-      </w:r>
-      <w:r>
-        <w:t>profiles</w:t>
-      </w:r>
-      <w:bookmarkStart w:id="1" w:name="_GoBack"/>
-      <w:bookmarkEnd w:id="1"/>
-      <w:r>
-        <w:t xml:space="preserve"> giving additional measurement resolution and depth.</w:t>
-      </w:r>
-      <w:r>
-        <w:t xml:space="preserve"> </w:t>
-      </w:r>
-      <w:r>
-        <w:t xml:space="preserve">Current limb instruments </w:t>
-      </w:r>
-      <w:r>
-        <w:t>do not measure</w:t>
-      </w:r>
-      <w:r>
-        <w:t xml:space="preserve"> </w:t>
-      </w:r>
-      <w:r>
-        <w:t>the cross-</w:t>
-      </w:r>
-      <w:r>
-        <w:t xml:space="preserve">track </w:t>
-      </w:r>
-      <w:r>
-        <w:t>profile and only the vertical. The addition of the cross track will allow for more localized measurement points which will allow better determination of atmospheric species such as aerosol and how it dynamically interacts with its environment.</w:t>
-      </w:r>
-      <w:r>
-        <w:t xml:space="preserve"> </w:t>
-      </w:r>
-      <w:r>
-        <w:t>This</w:t>
-      </w:r>
-      <w:r>
-        <w:t xml:space="preserve"> instrument, although a prototype for a satellite instrument, will be tested on a stratospheric balloon flight and has been designed for this platform. Slight alterations would be needed to convert the instrument to a satellite platform mission.</w:t>
-      </w:r>
-      <w:r>
-        <w:t xml:space="preserve"> </w:t>
+        <w:t xml:space="preserve">In this work, a proposal for a new passive remote sensing instrument, named the Aerosol Limb Imager (ALI), will be discussed, which images the polarized limb radiance of the atmosphere to determine stratospheric aerosol profiles using a novel filtering technology. ALI measures the atmosphere using two dimensional imaging to acquire cross-track and vertical profiles giving additional measurement resolution and depth. Current limb instruments do not measure the cross-track profile and only the vertical. The addition of the cross track will allow for more localized measurement points which will allow better determination of atmospheric species such as aerosol and how it dynamically interacts with its environment. This instrument, although a prototype for a satellite instrument, will be tested on a stratospheric balloon flight and has been designed for this platform. Slight alterations would be needed to convert the instrument to a satellite platform mission. </w:t>
       </w:r>
     </w:p>
     <w:p>
@@ -176,11 +94,7 @@
         <w:jc w:val="both"/>
       </w:pPr>
       <w:r>
-        <w:t xml:space="preserve">Chapter 3 starts with an overview of Acousto-Optics Tunable Filters (AOTF), since this device is at the core of the ALI system. Background and practical application of this device will be covered with focus on the advantages and disadvantages to using this filter in a remote sensing </w:t>
-      </w:r>
-      <w:r>
-        <w:lastRenderedPageBreak/>
-        <w:t>applications. Continuing will be a discussion of the possible optical layouts for ALI and the testing and underling choice for the optical system. With a selected optical layout of the ALI instrument and a finalized design, a discussion of calibration, testing, and creation of the operation software will be presented. Since ALI is a linear polarized instrument, a study was underwent to determine the best polarization to achieve the highest possible aerosol sensitivity, accuracy, and precision possible. Furthermore, the optimal geometry for a limb scatter polarized instrument was also determined in this same study. This was done by probing the solution space and the results of this study will be the focus of Chapter 4. The final discussion section, Chapter 5, is a presentation of the ALI test flight on a stratospheric balloon in Timmins, Ontario. The results from the measurements recorded from the flights are also presented including calibrated images, retrieved aerosol profiles, precision estimates, and particle size estimation. These results are compared to current satellite measurements and a discussion about the quality of the ALI retrievals is underwent.</w:t>
+        <w:t>Chapter 3 starts with an overview of Acousto-Optics Tunable Filters (AOTF), since this device is at the core of the ALI system. Background and practical application of this device will be covered with focus on the advantages and disadvantages to using this filter in a remote sensing applications. Continuing will be a discussion of the possible optical layouts for ALI and the testing and underling choice for the optical system. With a selected optical layout of the ALI instrument and a finalized design, a discussion of calibration, testing, and creation of the operation software will be presented. Since ALI is a linear polarized instrument, a study was underwent to determine the best polarization to achieve the highest possible aerosol sensitivity, accuracy, and precision possible. Furthermore, the optimal geometry for a limb scatter polarized instrument was also determined in this same study. This was done by probing the solution space and the results of this study will be the focus of Chapter 4. The final discussion section, Chapter 5, is a presentation of the ALI test flight on a stratospheric balloon in Timmins, Ontario. The results from the measurements recorded from the flights are also presented including calibrated images, retrieved aerosol profiles, precision estimates, and particle size estimation. These results are compared to current satellite measurements and a discussion about the quality of the ALI retrievals is underwent.</w:t>
       </w:r>
     </w:p>
     <w:p>
@@ -218,7 +132,6 @@
         </w:sectPr>
       </w:pPr>
       <w:r>
-        <w:lastRenderedPageBreak/>
         <w:t xml:space="preserve"> </w:t>
       </w:r>
     </w:p>
@@ -509,7 +422,7 @@
         <w:rStyle w:val="PageNumber"/>
         <w:noProof/>
       </w:rPr>
-      <w:t>1</w:t>
+      <w:t>4</w:t>
     </w:r>
     <w:r>
       <w:rPr>

</xml_diff>

<commit_message>
Added in chapter for aerosol sensitivity
</commit_message>
<xml_diff>
--- a/Chapter1.docx
+++ b/Chapter1.docx
@@ -36,7 +36,7 @@
       <w:pPr>
         <w:pStyle w:val="CHAPTERTITLE"/>
       </w:pPr>
-      <w:bookmarkStart w:id="0" w:name="_Toc445473361"/>
+      <w:bookmarkStart w:id="0" w:name="_Toc452973707"/>
       <w:r>
         <w:rPr>
           <w:sz w:val="36"/>
@@ -422,7 +422,7 @@
         <w:rStyle w:val="PageNumber"/>
         <w:noProof/>
       </w:rPr>
-      <w:t>4</w:t>
+      <w:t>31</w:t>
     </w:r>
     <w:r>
       <w:rPr>

</xml_diff>

<commit_message>
First of Adams edit ch 1 and 2 complete
</commit_message>
<xml_diff>
--- a/Chapter1.docx
+++ b/Chapter1.docx
@@ -29,6 +29,7 @@
           <w:sz w:val="36"/>
           <w:szCs w:val="36"/>
         </w:rPr>
+        <w:lastRenderedPageBreak/>
         <w:t>CHAPTER 1</w:t>
       </w:r>
     </w:p>
@@ -52,41 +53,820 @@
         <w:jc w:val="both"/>
       </w:pPr>
       <w:r>
-        <w:t>The atmosphere of the Earth is a dynamic, evolving system dependent upon its composition. The concentration of various atmospheric species is dependent upon altitude, geographical location, and time of day. These species interact with the incoming sunlight to absorb, scatter, and emit the incoming radiance. Using spectroscopy, concentrations of different species can be determined to discover the composition of the atmosphere. Over a period of time, changes to the composition caused by natural and anthropogenic sources can be used to infer climate change effects. One important species in determining the radiative forcing effect is stratospheric sulfuric aerosol. Aerosols are submicron droplets that scatter incoming irradiance away from earth and assist in the formation of clouds causing a cooling effect to the surface temperature. The source of these aerosols come from the burning of fossil fuels, biomass burning, marine processes and form the background aerosol layer. A large unpredictable perturbation of this layer occurs after large volcanic eruptions that can inject large quantities of sulfur directly into the stratosphere.</w:t>
+        <w:t xml:space="preserve">The atmosphere of the Earth is a dynamic, evolving system dependent upon its composition. The concentration of various atmospheric species is dependent upon altitude, geographical location, </w:t>
+      </w:r>
+      <w:r>
+        <w:t xml:space="preserve">season, </w:t>
+      </w:r>
+      <w:r>
+        <w:t xml:space="preserve">and time of day. These species interact with the incoming sunlight to absorb, scatter, and </w:t>
+      </w:r>
+      <w:r>
+        <w:t>re-</w:t>
+      </w:r>
+      <w:r>
+        <w:t>emit the incoming radiance</w:t>
+      </w:r>
+      <w:r>
+        <w:t xml:space="preserve"> originating from the sun</w:t>
+      </w:r>
+      <w:r>
+        <w:t xml:space="preserve">. Using spectroscopy, concentrations of different species can be determined to discover the composition of the atmosphere. Over a period of time, changes to the composition caused by natural and anthropogenic sources can be used to infer </w:t>
+      </w:r>
+      <w:r>
+        <w:t>changes and trends, some of which are related to climate change</w:t>
+      </w:r>
+      <w:r>
+        <w:t xml:space="preserve">. One important species in determining the radiative forcing effect is stratospheric sulfuric aerosol. </w:t>
+      </w:r>
+      <w:r>
+        <w:t>These a</w:t>
+      </w:r>
+      <w:r>
+        <w:t>erosols are submicron</w:t>
+      </w:r>
+      <w:r>
+        <w:t>-sized</w:t>
+      </w:r>
+      <w:r>
+        <w:t xml:space="preserve"> droplets </w:t>
+      </w:r>
+      <w:r>
+        <w:t xml:space="preserve">of sulfuric acid </w:t>
+      </w:r>
+      <w:r>
+        <w:t xml:space="preserve">that scatter </w:t>
+      </w:r>
+      <w:r>
+        <w:t>solar</w:t>
+      </w:r>
+      <w:r>
+        <w:t xml:space="preserve"> irradiance away from earth causing a cooling effect to the surface temperature. The source </w:t>
+      </w:r>
+      <w:r>
+        <w:t>gasses that form</w:t>
+      </w:r>
+      <w:r>
+        <w:t xml:space="preserve"> these aerosols </w:t>
+      </w:r>
+      <w:r>
+        <w:t>arise</w:t>
+      </w:r>
+      <w:r>
+        <w:t xml:space="preserve"> from the burning of fossil fuels, biomass burning</w:t>
+      </w:r>
+      <w:r>
+        <w:t>, marine processes and form what is often referred to as the “</w:t>
+      </w:r>
+      <w:r>
+        <w:t>background</w:t>
+      </w:r>
+      <w:r>
+        <w:t>”</w:t>
+      </w:r>
+      <w:r>
+        <w:t xml:space="preserve"> aerosol layer. A large unpredictable perturbation of this layer occurs after large volcanic eruptions that can inject large quantities of sulfur directly into the stratosphere.</w:t>
       </w:r>
     </w:p>
     <w:p>
       <w:pPr>
         <w:pStyle w:val="BodyText"/>
         <w:jc w:val="both"/>
-      </w:pPr>
-      <w:r>
-        <w:t xml:space="preserve">Instrumentation has been deployed over the past decades to monitor the atmospheric state from the ground, sky, and in space using many different methods. Some of these instruments have had the capability to measure aerosols however, many of these instruments are no longer operational or are operating well past there expected lifetimes. The evolution of the atmosphere will need to be monitored in the future and new instrumentation is required. Using new technologies the capabilities of future generations can be surpassed and used to monitor the earth with greater efficiency and higher resolution measurements allowing for a more detailed glimpse of the atmosphere and its dynamic processes. Without future techniques to continue the aerosol and other atmospheric species datasets the long term effect of human production and policy cannot be observed to monitor the effects of climate change. </w:t>
-      </w:r>
+        <w:rPr>
+          <w:ins w:id="1" w:author="Elash, Brenden" w:date="2016-06-08T11:42:00Z"/>
+        </w:rPr>
+      </w:pPr>
+      <w:r>
+        <w:t>Instrumentation has been deployed over the past decades to monitor the atmospheric state from the ground, sky, and in space using many different methods. Some of these instruments have had the capability to measure aerosols</w:t>
+      </w:r>
+      <w:r>
+        <w:t>;</w:t>
+      </w:r>
+      <w:r>
+        <w:t xml:space="preserve"> however, many of these instruments are no longer operational or are operating well past the</w:t>
+      </w:r>
+      <w:r>
+        <w:t>ir</w:t>
+      </w:r>
+      <w:r>
+        <w:t xml:space="preserve"> expected lifetimes. The evolution of the atmosphere </w:t>
+      </w:r>
+      <w:del w:id="2" w:author="Elash, Brenden" w:date="2016-06-09T15:22:00Z">
+        <w:r>
+          <w:delText xml:space="preserve">will </w:delText>
+        </w:r>
+      </w:del>
+      <w:r>
+        <w:t>need</w:t>
+      </w:r>
+      <w:ins w:id="3" w:author="Elash, Brenden" w:date="2016-06-09T15:22:00Z">
+        <w:r>
+          <w:t>s</w:t>
+        </w:r>
+      </w:ins>
+      <w:r>
+        <w:t xml:space="preserve"> to be monitored in the future and new instrumentation is required. </w:t>
+      </w:r>
+      <w:ins w:id="4" w:author="Elash, Brenden" w:date="2016-06-08T11:38:00Z">
+        <w:r>
+          <w:t xml:space="preserve">Using the </w:t>
+        </w:r>
+      </w:ins>
+      <w:ins w:id="5" w:author="Elash, Brenden" w:date="2016-06-08T11:39:00Z">
+        <w:r>
+          <w:t>techniques</w:t>
+        </w:r>
+      </w:ins>
+      <w:ins w:id="6" w:author="Elash, Brenden" w:date="2016-06-08T11:38:00Z">
+        <w:r>
+          <w:t xml:space="preserve"> f</w:t>
+        </w:r>
+      </w:ins>
+      <w:ins w:id="7" w:author="Elash, Brenden" w:date="2016-06-08T11:40:00Z">
+        <w:r>
+          <w:t>ro</w:t>
+        </w:r>
+      </w:ins>
+      <w:ins w:id="8" w:author="Elash, Brenden" w:date="2016-06-08T11:38:00Z">
+        <w:r>
+          <w:t>m current generation</w:t>
+        </w:r>
+      </w:ins>
+      <w:ins w:id="9" w:author="Elash, Brenden" w:date="2016-06-08T11:39:00Z">
+        <w:r>
+          <w:t xml:space="preserve"> instrumentation combined with </w:t>
+        </w:r>
+      </w:ins>
+      <w:ins w:id="10" w:author="Elash, Brenden" w:date="2016-06-08T11:35:00Z">
+        <w:r>
+          <w:t>advancements</w:t>
+        </w:r>
+      </w:ins>
+      <w:ins w:id="11" w:author="Elash, Brenden" w:date="2016-06-08T11:37:00Z">
+        <w:r>
+          <w:t xml:space="preserve"> in technology the capabilities </w:t>
+        </w:r>
+      </w:ins>
+      <w:ins w:id="12" w:author="Elash, Brenden" w:date="2016-06-09T15:28:00Z">
+        <w:r>
+          <w:t xml:space="preserve">of </w:t>
+        </w:r>
+      </w:ins>
+      <w:ins w:id="13" w:author="Elash, Brenden" w:date="2016-06-08T11:39:00Z">
+        <w:r>
+          <w:t xml:space="preserve">the next generation of </w:t>
+        </w:r>
+      </w:ins>
+      <w:ins w:id="14" w:author="Elash, Brenden" w:date="2016-06-09T15:23:00Z">
+        <w:r>
+          <w:t>satellite</w:t>
+        </w:r>
+      </w:ins>
+      <w:ins w:id="15" w:author="Elash, Brenden" w:date="2016-06-08T11:39:00Z">
+        <w:r>
+          <w:t xml:space="preserve"> </w:t>
+        </w:r>
+      </w:ins>
+      <w:ins w:id="16" w:author="Elash, Brenden" w:date="2016-06-08T11:40:00Z">
+        <w:r>
+          <w:t>instruments</w:t>
+        </w:r>
+      </w:ins>
+      <w:ins w:id="17" w:author="Elash, Brenden" w:date="2016-06-08T11:39:00Z">
+        <w:r>
+          <w:t xml:space="preserve"> </w:t>
+        </w:r>
+      </w:ins>
+      <w:ins w:id="18" w:author="Elash, Brenden" w:date="2016-06-09T15:28:00Z">
+        <w:r>
+          <w:t>will be able to</w:t>
+        </w:r>
+      </w:ins>
+      <w:commentRangeStart w:id="19"/>
+      <w:del w:id="20" w:author="Elash, Brenden" w:date="2016-06-08T11:40:00Z">
+        <w:r>
+          <w:delText xml:space="preserve">Using new technologies the capabilities of future generations can be surpassed </w:delText>
+        </w:r>
+        <w:commentRangeEnd w:id="19"/>
+        <w:r>
+          <w:rPr>
+            <w:rStyle w:val="CommentReference"/>
+          </w:rPr>
+          <w:commentReference w:id="19"/>
+        </w:r>
+        <w:r>
+          <w:delText>and used to</w:delText>
+        </w:r>
+      </w:del>
+      <w:r>
+        <w:t xml:space="preserve"> monitor the earth with greater efficiency and </w:t>
+      </w:r>
+      <w:commentRangeStart w:id="21"/>
+      <w:r>
+        <w:t>higher resolution</w:t>
+      </w:r>
+      <w:ins w:id="22" w:author="Elash, Brenden" w:date="2016-06-08T13:28:00Z">
+        <w:r>
+          <w:t>s</w:t>
+        </w:r>
+      </w:ins>
+      <w:del w:id="23" w:author="Elash, Brenden" w:date="2016-06-08T11:41:00Z">
+        <w:r>
+          <w:delText xml:space="preserve"> measurements</w:delText>
+        </w:r>
+      </w:del>
+      <w:ins w:id="24" w:author="Elash, Brenden" w:date="2016-06-08T11:40:00Z">
+        <w:r>
+          <w:t xml:space="preserve">. </w:t>
+        </w:r>
+      </w:ins>
     </w:p>
     <w:p>
       <w:pPr>
         <w:pStyle w:val="BodyText"/>
         <w:jc w:val="both"/>
-      </w:pPr>
-      <w:r>
-        <w:t xml:space="preserve">In this work, a proposal for a new passive remote sensing instrument, named the Aerosol Limb Imager (ALI), will be discussed, which images the polarized limb radiance of the atmosphere to determine stratospheric aerosol profiles using a novel filtering technology. ALI measures the atmosphere using two dimensional imaging to acquire cross-track and vertical profiles giving additional measurement resolution and depth. Current limb instruments do not measure the cross-track profile and only the vertical. The addition of the cross track will allow for more localized measurement points which will allow better determination of atmospheric species such as aerosol and how it dynamically interacts with its environment. This instrument, although a prototype for a satellite instrument, will be tested on a stratospheric balloon flight and has been designed for this platform. Slight alterations would be needed to convert the instrument to a satellite platform mission. </w:t>
-      </w:r>
+        <w:rPr>
+          <w:ins w:id="25" w:author="Elash, Brenden" w:date="2016-06-08T13:31:00Z"/>
+        </w:rPr>
+      </w:pPr>
+      <w:r>
+        <w:lastRenderedPageBreak/>
+        <w:t xml:space="preserve"> </w:t>
+      </w:r>
+      <w:ins w:id="26" w:author="Elash, Brenden" w:date="2016-06-08T11:42:00Z">
+        <w:r>
+          <w:t>Aerosol has been monitored</w:t>
+        </w:r>
+      </w:ins>
+      <w:ins w:id="27" w:author="Elash, Brenden" w:date="2016-06-08T11:50:00Z">
+        <w:r>
+          <w:t xml:space="preserve"> </w:t>
+        </w:r>
+      </w:ins>
+      <w:ins w:id="28" w:author="Elash, Brenden" w:date="2016-06-08T11:48:00Z">
+        <w:r>
+          <w:t>globally from</w:t>
+        </w:r>
+        <w:r>
+          <w:t xml:space="preserve"> satellite platform</w:t>
+        </w:r>
+      </w:ins>
+      <w:ins w:id="29" w:author="Elash, Brenden" w:date="2016-06-09T15:28:00Z">
+        <w:r>
+          <w:t>s</w:t>
+        </w:r>
+      </w:ins>
+      <w:ins w:id="30" w:author="Elash, Brenden" w:date="2016-06-08T11:50:00Z">
+        <w:r>
+          <w:t xml:space="preserve"> </w:t>
+        </w:r>
+      </w:ins>
+      <w:ins w:id="31" w:author="Elash, Brenden" w:date="2016-06-08T11:44:00Z">
+        <w:r>
+          <w:t xml:space="preserve">since the </w:t>
+        </w:r>
+      </w:ins>
+      <w:ins w:id="32" w:author="Elash, Brenden" w:date="2016-06-08T11:47:00Z">
+        <w:r>
+          <w:t>1970s</w:t>
+        </w:r>
+      </w:ins>
+      <w:ins w:id="33" w:author="Elash, Brenden" w:date="2016-06-09T15:29:00Z">
+        <w:r>
+          <w:t>.</w:t>
+        </w:r>
+      </w:ins>
+      <w:ins w:id="34" w:author="Elash, Brenden" w:date="2016-06-08T11:47:00Z">
+        <w:r>
+          <w:t xml:space="preserve"> </w:t>
+        </w:r>
+      </w:ins>
+      <w:ins w:id="35" w:author="Elash, Brenden" w:date="2016-06-09T15:29:00Z">
+        <w:r>
+          <w:t xml:space="preserve">The most notable method </w:t>
+        </w:r>
+      </w:ins>
+      <w:ins w:id="36" w:author="Elash, Brenden" w:date="2016-06-08T11:50:00Z">
+        <w:r>
+          <w:t>used</w:t>
+        </w:r>
+        <w:r>
+          <w:t xml:space="preserve"> </w:t>
+        </w:r>
+      </w:ins>
+      <w:ins w:id="37" w:author="Elash, Brenden" w:date="2016-06-09T15:29:00Z">
+        <w:r>
+          <w:t>is</w:t>
+        </w:r>
+      </w:ins>
+      <w:ins w:id="38" w:author="Elash, Brenden" w:date="2016-06-08T11:50:00Z">
+        <w:r>
+          <w:t xml:space="preserve"> known as solar </w:t>
+        </w:r>
+      </w:ins>
+      <w:ins w:id="39" w:author="Elash, Brenden" w:date="2016-06-08T11:51:00Z">
+        <w:r>
+          <w:t>occu</w:t>
+        </w:r>
+      </w:ins>
+      <w:ins w:id="40" w:author="Elash, Brenden" w:date="2016-06-09T15:23:00Z">
+        <w:r>
+          <w:t>ltat</w:t>
+        </w:r>
+      </w:ins>
+      <w:ins w:id="41" w:author="Elash, Brenden" w:date="2016-06-08T11:51:00Z">
+        <w:r>
+          <w:t>ion</w:t>
+        </w:r>
+      </w:ins>
+      <w:ins w:id="42" w:author="Elash, Brenden" w:date="2016-06-09T15:29:00Z">
+        <w:r>
+          <w:t>, such as the NASA SAGE missions</w:t>
+        </w:r>
+      </w:ins>
+      <w:ins w:id="43" w:author="Elash, Brenden" w:date="2016-06-08T11:50:00Z">
+        <w:r>
+          <w:t xml:space="preserve">. </w:t>
+        </w:r>
+      </w:ins>
+      <w:ins w:id="44" w:author="Elash, Brenden" w:date="2016-06-09T15:30:00Z">
+        <w:r>
+          <w:t xml:space="preserve">These instruments </w:t>
+        </w:r>
+      </w:ins>
+      <w:ins w:id="45" w:author="Elash, Brenden" w:date="2016-06-08T11:56:00Z">
+        <w:r>
+          <w:t xml:space="preserve">acquired vertical </w:t>
+        </w:r>
+      </w:ins>
+      <w:ins w:id="46" w:author="Elash, Brenden" w:date="2016-06-08T11:57:00Z">
+        <w:r>
+          <w:t>aerosol profiles</w:t>
+        </w:r>
+      </w:ins>
+      <w:ins w:id="47" w:author="Elash, Brenden" w:date="2016-06-09T15:23:00Z">
+        <w:r>
+          <w:t>, however</w:t>
+        </w:r>
+      </w:ins>
+      <w:ins w:id="48" w:author="Elash, Brenden" w:date="2016-06-09T15:24:00Z">
+        <w:r>
+          <w:t xml:space="preserve"> they were</w:t>
+        </w:r>
+      </w:ins>
+      <w:ins w:id="49" w:author="Elash, Brenden" w:date="2016-06-08T11:57:00Z">
+        <w:r>
+          <w:t xml:space="preserve"> limited</w:t>
+        </w:r>
+      </w:ins>
+      <w:ins w:id="50" w:author="Elash, Brenden" w:date="2016-06-08T11:59:00Z">
+        <w:r>
+          <w:t xml:space="preserve"> to the number of measurements that can be acquired per day</w:t>
+        </w:r>
+      </w:ins>
+      <w:ins w:id="51" w:author="Elash, Brenden" w:date="2016-06-09T15:24:00Z">
+        <w:r>
+          <w:t xml:space="preserve"> due to </w:t>
+        </w:r>
+      </w:ins>
+      <w:ins w:id="52" w:author="Elash, Brenden" w:date="2016-06-09T15:25:00Z">
+        <w:r>
+          <w:t xml:space="preserve">each measurement </w:t>
+        </w:r>
+      </w:ins>
+      <w:ins w:id="53" w:author="Elash, Brenden" w:date="2016-06-09T15:24:00Z">
+        <w:r>
+          <w:t>requiring a sunrise or sunset</w:t>
+        </w:r>
+      </w:ins>
+      <w:ins w:id="54" w:author="Elash, Brenden" w:date="2016-06-08T11:53:00Z">
+        <w:r>
+          <w:t xml:space="preserve">. </w:t>
+        </w:r>
+      </w:ins>
+      <w:ins w:id="55" w:author="Elash, Brenden" w:date="2016-06-08T11:55:00Z">
+        <w:r>
+          <w:t>Following</w:t>
+        </w:r>
+      </w:ins>
+      <w:ins w:id="56" w:author="Elash, Brenden" w:date="2016-06-09T15:30:00Z">
+        <w:r>
+          <w:t xml:space="preserve"> occultation</w:t>
+        </w:r>
+      </w:ins>
+      <w:ins w:id="57" w:author="Elash, Brenden" w:date="2016-06-08T11:55:00Z">
+        <w:r>
+          <w:t>, other technique</w:t>
+        </w:r>
+      </w:ins>
+      <w:ins w:id="58" w:author="Elash, Brenden" w:date="2016-06-08T11:57:00Z">
+        <w:r>
+          <w:t>s</w:t>
+        </w:r>
+      </w:ins>
+      <w:ins w:id="59" w:author="Elash, Brenden" w:date="2016-06-08T11:55:00Z">
+        <w:r>
+          <w:t xml:space="preserve"> were implemented onboard </w:t>
+        </w:r>
+      </w:ins>
+      <w:ins w:id="60" w:author="Elash, Brenden" w:date="2016-06-08T11:56:00Z">
+        <w:r>
+          <w:t>satellite</w:t>
+        </w:r>
+      </w:ins>
+      <w:ins w:id="61" w:author="Elash, Brenden" w:date="2016-06-08T11:55:00Z">
+        <w:r>
+          <w:t xml:space="preserve"> </w:t>
+        </w:r>
+      </w:ins>
+      <w:ins w:id="62" w:author="Elash, Brenden" w:date="2016-06-08T11:56:00Z">
+        <w:r>
+          <w:t>platforms</w:t>
+        </w:r>
+      </w:ins>
+      <w:ins w:id="63" w:author="Elash, Brenden" w:date="2016-06-09T15:35:00Z">
+        <w:r>
+          <w:t xml:space="preserve"> with the ability to measure aerosol</w:t>
+        </w:r>
+      </w:ins>
+      <w:ins w:id="64" w:author="Elash, Brenden" w:date="2016-06-08T11:59:00Z">
+        <w:r>
+          <w:t>. One such technique is</w:t>
+        </w:r>
+      </w:ins>
+      <w:ins w:id="65" w:author="Elash, Brenden" w:date="2016-06-08T11:57:00Z">
+        <w:r>
+          <w:t xml:space="preserve"> the limb-scatter</w:t>
+        </w:r>
+        <w:r>
+          <w:t xml:space="preserve"> </w:t>
+        </w:r>
+      </w:ins>
+      <w:ins w:id="66" w:author="Elash, Brenden" w:date="2016-06-09T15:25:00Z">
+        <w:r>
+          <w:t>geometry</w:t>
+        </w:r>
+      </w:ins>
+      <w:ins w:id="67" w:author="Elash, Brenden" w:date="2016-06-09T15:35:00Z">
+        <w:r>
+          <w:t>, such as OSIRIS onboard the Odin spacecraft,</w:t>
+        </w:r>
+      </w:ins>
+      <w:ins w:id="68" w:author="Elash, Brenden" w:date="2016-06-08T11:57:00Z">
+        <w:r>
+          <w:t xml:space="preserve"> </w:t>
+        </w:r>
+      </w:ins>
+      <w:ins w:id="69" w:author="Elash, Brenden" w:date="2016-06-08T13:29:00Z">
+        <w:r>
+          <w:t xml:space="preserve">which </w:t>
+        </w:r>
+      </w:ins>
+      <w:ins w:id="70" w:author="Elash, Brenden" w:date="2016-06-08T13:25:00Z">
+        <w:r>
+          <w:t>achieve</w:t>
+        </w:r>
+      </w:ins>
+      <w:ins w:id="71" w:author="Elash, Brenden" w:date="2016-06-08T13:29:00Z">
+        <w:r>
+          <w:t>s</w:t>
+        </w:r>
+      </w:ins>
+      <w:ins w:id="72" w:author="Elash, Brenden" w:date="2016-06-08T13:25:00Z">
+        <w:r>
+          <w:t xml:space="preserve"> greater global coverage</w:t>
+        </w:r>
+      </w:ins>
+      <w:ins w:id="73" w:author="Elash, Brenden" w:date="2016-06-08T13:30:00Z">
+        <w:r>
+          <w:t xml:space="preserve"> </w:t>
+        </w:r>
+      </w:ins>
+      <w:ins w:id="74" w:author="Elash, Brenden" w:date="2016-06-09T15:31:00Z">
+        <w:r>
+          <w:t xml:space="preserve">since it only requires sunlit atmosphere </w:t>
+        </w:r>
+      </w:ins>
+      <w:ins w:id="75" w:author="Elash, Brenden" w:date="2016-06-08T13:30:00Z">
+        <w:r>
+          <w:t>and also maintains vertical resolution</w:t>
+        </w:r>
+      </w:ins>
+      <w:ins w:id="76" w:author="Elash, Brenden" w:date="2016-06-08T13:24:00Z">
+        <w:r>
+          <w:t>.</w:t>
+        </w:r>
+      </w:ins>
+      <w:ins w:id="77" w:author="Elash, Brenden" w:date="2016-06-08T13:37:00Z">
+        <w:r>
+          <w:t xml:space="preserve">  </w:t>
+        </w:r>
+      </w:ins>
+      <w:ins w:id="78" w:author="Elash, Brenden" w:date="2016-06-08T13:26:00Z">
+        <w:r>
+          <w:t xml:space="preserve">Stratospheric aerosol monitoring </w:t>
+        </w:r>
+      </w:ins>
+      <w:ins w:id="79" w:author="Elash, Brenden" w:date="2016-06-08T13:27:00Z">
+        <w:r>
+          <w:t xml:space="preserve">has continued </w:t>
+        </w:r>
+      </w:ins>
+      <w:ins w:id="80" w:author="Elash, Brenden" w:date="2016-06-09T15:36:00Z">
+        <w:r>
+          <w:t xml:space="preserve">to the present day </w:t>
+        </w:r>
+      </w:ins>
+      <w:ins w:id="81" w:author="Elash, Brenden" w:date="2016-06-08T13:40:00Z">
+        <w:r>
+          <w:t>from various platforms</w:t>
+        </w:r>
+      </w:ins>
+      <w:ins w:id="82" w:author="Elash, Brenden" w:date="2016-06-09T15:32:00Z">
+        <w:r>
+          <w:t xml:space="preserve">, including the previously mention as well as others, </w:t>
+        </w:r>
+      </w:ins>
+      <w:ins w:id="83" w:author="Elash, Brenden" w:date="2016-06-08T13:33:00Z">
+        <w:r>
+          <w:t xml:space="preserve">which has allowed a long global time series to determine trends in aerosol </w:t>
+        </w:r>
+      </w:ins>
+      <w:ins w:id="84" w:author="Elash, Brenden" w:date="2016-06-09T15:36:00Z">
+        <w:r>
+          <w:t xml:space="preserve">extinction </w:t>
+        </w:r>
+      </w:ins>
+      <w:bookmarkStart w:id="85" w:name="_GoBack"/>
+      <w:bookmarkEnd w:id="85"/>
+      <w:ins w:id="86" w:author="Elash, Brenden" w:date="2016-06-08T13:34:00Z">
+        <w:r>
+          <w:t>over the past few decades.</w:t>
+        </w:r>
+      </w:ins>
+      <w:ins w:id="87" w:author="Elash, Brenden" w:date="2016-06-08T13:27:00Z">
+        <w:r>
+          <w:t xml:space="preserve"> </w:t>
+        </w:r>
+      </w:ins>
+      <w:ins w:id="88" w:author="Elash, Brenden" w:date="2016-06-08T13:34:00Z">
+        <w:r>
+          <w:t>H</w:t>
+        </w:r>
+      </w:ins>
+      <w:ins w:id="89" w:author="Elash, Brenden" w:date="2016-06-08T13:27:00Z">
+        <w:r>
+          <w:t xml:space="preserve">owever the current instruments are ageing </w:t>
+        </w:r>
+      </w:ins>
+      <w:ins w:id="90" w:author="Elash, Brenden" w:date="2016-06-08T13:34:00Z">
+        <w:r>
+          <w:t xml:space="preserve">and </w:t>
+        </w:r>
+      </w:ins>
+      <w:ins w:id="91" w:author="Elash, Brenden" w:date="2016-06-08T13:27:00Z">
+        <w:r>
+          <w:t>many are operating past their estimated lifetimes</w:t>
+        </w:r>
+      </w:ins>
+      <w:ins w:id="92" w:author="Elash, Brenden" w:date="2016-06-08T11:51:00Z">
+        <w:r>
+          <w:t xml:space="preserve"> </w:t>
+        </w:r>
+      </w:ins>
+      <w:ins w:id="93" w:author="Elash, Brenden" w:date="2016-06-08T13:30:00Z">
+        <w:r>
+          <w:t>with few</w:t>
+        </w:r>
+      </w:ins>
+      <w:ins w:id="94" w:author="Elash, Brenden" w:date="2016-06-08T13:34:00Z">
+        <w:r>
+          <w:t>,</w:t>
+        </w:r>
+      </w:ins>
+      <w:ins w:id="95" w:author="Elash, Brenden" w:date="2016-06-08T13:30:00Z">
+        <w:r>
+          <w:t xml:space="preserve"> if any</w:t>
+        </w:r>
+      </w:ins>
+      <w:ins w:id="96" w:author="Elash, Brenden" w:date="2016-06-08T13:34:00Z">
+        <w:r>
+          <w:t>,</w:t>
+        </w:r>
+      </w:ins>
+      <w:ins w:id="97" w:author="Elash, Brenden" w:date="2016-06-08T13:30:00Z">
+        <w:r>
+          <w:t xml:space="preserve"> </w:t>
+        </w:r>
+      </w:ins>
+      <w:ins w:id="98" w:author="Elash, Brenden" w:date="2016-06-08T13:31:00Z">
+        <w:r>
+          <w:t>scheduled</w:t>
+        </w:r>
+      </w:ins>
+      <w:ins w:id="99" w:author="Elash, Brenden" w:date="2016-06-08T13:30:00Z">
+        <w:r>
+          <w:t xml:space="preserve"> to replace the aging </w:t>
+        </w:r>
+      </w:ins>
+      <w:ins w:id="100" w:author="Elash, Brenden" w:date="2016-06-08T13:31:00Z">
+        <w:r>
+          <w:t xml:space="preserve">instruments. </w:t>
+        </w:r>
+      </w:ins>
+      <w:del w:id="101" w:author="Elash, Brenden" w:date="2016-06-08T13:31:00Z">
+        <w:r>
+          <w:delText xml:space="preserve"> for a more detailed glimpse of the atmosphere and its dynamic processes. Without future techniques to continue the aerosol and other atmospheric species datasets the long term effect of human production and policy cannot be observed to monitor the effects of climate change. </w:delText>
+        </w:r>
+        <w:commentRangeEnd w:id="21"/>
+        <w:r>
+          <w:rPr>
+            <w:rStyle w:val="CommentReference"/>
+          </w:rPr>
+          <w:commentReference w:id="21"/>
+        </w:r>
+      </w:del>
     </w:p>
     <w:p>
       <w:pPr>
         <w:pStyle w:val="BodyText"/>
         <w:jc w:val="both"/>
       </w:pPr>
-      <w:r>
-        <w:t>In this work, Chapter 2 will outline the background of the atmosphere on which this project is based including an overview of the stratospheric aerosol. The background includes its discovery and discussion about the importance of aerosol in the atmosphere, effect on climate change, sources of aerosol, and microphysical properties. Following that will be an overview of the different techniques used to measure aerosols. This includes techniques used in in-situ measurements like optical particle counters and n</w:t>
-      </w:r>
-      <w:r>
-        <w:t>ephelometers</w:t>
-      </w:r>
-      <w:r>
-        <w:t xml:space="preserve"> and satellite based methods such as occultation and limb scatter. Then a brief overview of radiative transfer theory will be covered starting with a scalar representation and moving into the more complicated polarized theory needed for this work. Lastly is a brief discussion of the SASKTRAN-HR model used within this work.</w:t>
-      </w:r>
+      <w:ins w:id="102" w:author="Elash, Brenden" w:date="2016-06-08T13:34:00Z">
+        <w:r>
+          <w:t>The continued atmospheric monitoring of s</w:t>
+        </w:r>
+      </w:ins>
+      <w:ins w:id="103" w:author="Elash, Brenden" w:date="2016-06-08T13:32:00Z">
+        <w:r>
+          <w:t>tratospheric</w:t>
+        </w:r>
+      </w:ins>
+      <w:ins w:id="104" w:author="Elash, Brenden" w:date="2016-06-08T13:31:00Z">
+        <w:r>
+          <w:t xml:space="preserve"> aerosol </w:t>
+        </w:r>
+      </w:ins>
+      <w:ins w:id="105" w:author="Elash, Brenden" w:date="2016-06-08T13:34:00Z">
+        <w:r>
+          <w:t xml:space="preserve">is essential since </w:t>
+        </w:r>
+      </w:ins>
+      <w:ins w:id="106" w:author="Elash, Brenden" w:date="2016-06-09T15:26:00Z">
+        <w:r>
+          <w:t>it</w:t>
+        </w:r>
+      </w:ins>
+      <w:ins w:id="107" w:author="Elash, Brenden" w:date="2016-06-08T13:34:00Z">
+        <w:r>
+          <w:t xml:space="preserve"> </w:t>
+        </w:r>
+      </w:ins>
+      <w:ins w:id="108" w:author="Elash, Brenden" w:date="2016-06-08T13:31:00Z">
+        <w:r>
+          <w:t xml:space="preserve">is an important component of the climate equation </w:t>
+        </w:r>
+      </w:ins>
+      <w:ins w:id="109" w:author="Elash, Brenden" w:date="2016-06-08T13:32:00Z">
+        <w:r>
+          <w:t xml:space="preserve">due to its overall nature to </w:t>
+        </w:r>
+      </w:ins>
+      <w:ins w:id="110" w:author="Elash, Brenden" w:date="2016-06-08T13:33:00Z">
+        <w:r>
+          <w:t>cause</w:t>
+        </w:r>
+      </w:ins>
+      <w:ins w:id="111" w:author="Elash, Brenden" w:date="2016-06-08T13:32:00Z">
+        <w:r>
+          <w:t xml:space="preserve"> cooling </w:t>
+        </w:r>
+      </w:ins>
+      <w:ins w:id="112" w:author="Elash, Brenden" w:date="2016-06-08T13:33:00Z">
+        <w:r>
+          <w:t>of</w:t>
+        </w:r>
+      </w:ins>
+      <w:ins w:id="113" w:author="Elash, Brenden" w:date="2016-06-08T13:32:00Z">
+        <w:r>
+          <w:t xml:space="preserve"> the </w:t>
+        </w:r>
+      </w:ins>
+      <w:ins w:id="114" w:author="Elash, Brenden" w:date="2016-06-08T13:33:00Z">
+        <w:r>
+          <w:t>planetary</w:t>
+        </w:r>
+      </w:ins>
+      <w:ins w:id="115" w:author="Elash, Brenden" w:date="2016-06-08T13:32:00Z">
+        <w:r>
+          <w:t xml:space="preserve"> surface. </w:t>
+        </w:r>
+      </w:ins>
+      <w:ins w:id="116" w:author="Elash, Brenden" w:date="2016-06-08T13:33:00Z">
+        <w:r>
+          <w:t xml:space="preserve">Recently, </w:t>
+        </w:r>
+      </w:ins>
+      <w:ins w:id="117" w:author="Elash, Brenden" w:date="2016-06-09T15:26:00Z">
+        <w:r>
+          <w:t xml:space="preserve">increases in </w:t>
+        </w:r>
+      </w:ins>
+      <w:ins w:id="118" w:author="Elash, Brenden" w:date="2016-06-09T15:27:00Z">
+        <w:r>
+          <w:t>stratospheric</w:t>
+        </w:r>
+      </w:ins>
+      <w:ins w:id="119" w:author="Elash, Brenden" w:date="2016-06-09T15:26:00Z">
+        <w:r>
+          <w:t xml:space="preserve"> aerosol</w:t>
+        </w:r>
+      </w:ins>
+      <w:ins w:id="120" w:author="Elash, Brenden" w:date="2016-06-08T13:33:00Z">
+        <w:r>
+          <w:t xml:space="preserve"> </w:t>
+        </w:r>
+      </w:ins>
+      <w:ins w:id="121" w:author="Elash, Brenden" w:date="2016-06-08T13:31:00Z">
+        <w:r>
+          <w:t xml:space="preserve">has been linked to the so-called </w:t>
+        </w:r>
+      </w:ins>
+      <w:ins w:id="122" w:author="Elash, Brenden" w:date="2016-06-08T13:32:00Z">
+        <w:r>
+          <w:t>“global warming hiatus”</w:t>
+        </w:r>
+      </w:ins>
+      <w:ins w:id="123" w:author="Elash, Brenden" w:date="2016-06-08T13:33:00Z">
+        <w:r>
+          <w:t xml:space="preserve"> and </w:t>
+        </w:r>
+      </w:ins>
+      <w:ins w:id="124" w:author="Elash, Brenden" w:date="2016-06-08T13:35:00Z">
+        <w:r>
+          <w:t xml:space="preserve">the gradual increase </w:t>
+        </w:r>
+      </w:ins>
+      <w:ins w:id="125" w:author="Elash, Brenden" w:date="2016-06-09T15:33:00Z">
+        <w:r>
+          <w:t xml:space="preserve">in stratospheric aerosol </w:t>
+        </w:r>
+      </w:ins>
+      <w:ins w:id="126" w:author="Elash, Brenden" w:date="2016-06-08T13:35:00Z">
+        <w:r>
+          <w:t>has been attributed to small volcanic eruptions. C</w:t>
+        </w:r>
+      </w:ins>
+      <w:ins w:id="127" w:author="Elash, Brenden" w:date="2016-06-08T13:33:00Z">
+        <w:r>
+          <w:t xml:space="preserve">ontinued global coverage of </w:t>
+        </w:r>
+      </w:ins>
+      <w:ins w:id="128" w:author="Elash, Brenden" w:date="2016-06-08T13:35:00Z">
+        <w:r>
+          <w:t xml:space="preserve">stratospheric aerosol </w:t>
+        </w:r>
+      </w:ins>
+      <w:ins w:id="129" w:author="Elash, Brenden" w:date="2016-06-08T13:36:00Z">
+        <w:r>
+          <w:t>is essential to continue to monitor the climate</w:t>
+        </w:r>
+      </w:ins>
+      <w:ins w:id="130" w:author="Elash, Brenden" w:date="2016-06-09T15:33:00Z">
+        <w:r>
+          <w:t>.</w:t>
+        </w:r>
+      </w:ins>
+      <w:ins w:id="131" w:author="Elash, Brenden" w:date="2016-06-08T13:36:00Z">
+        <w:r>
+          <w:t xml:space="preserve"> </w:t>
+        </w:r>
+      </w:ins>
+      <w:ins w:id="132" w:author="Elash, Brenden" w:date="2016-06-09T15:33:00Z">
+        <w:r>
+          <w:t>A</w:t>
+        </w:r>
+      </w:ins>
+      <w:ins w:id="133" w:author="Elash, Brenden" w:date="2016-06-08T13:33:00Z">
+        <w:r>
+          <w:t>ddition</w:t>
+        </w:r>
+      </w:ins>
+      <w:ins w:id="134" w:author="Elash, Brenden" w:date="2016-06-09T15:33:00Z">
+        <w:r>
+          <w:t>al</w:t>
+        </w:r>
+      </w:ins>
+      <w:ins w:id="135" w:author="Elash, Brenden" w:date="2016-06-08T13:33:00Z">
+        <w:r>
+          <w:t xml:space="preserve"> missions and instrument prototypes are required for the near future.</w:t>
+        </w:r>
+      </w:ins>
+      <w:ins w:id="136" w:author="Elash, Brenden" w:date="2016-06-08T13:32:00Z">
+        <w:r>
+          <w:t xml:space="preserve"> </w:t>
+        </w:r>
+      </w:ins>
     </w:p>
     <w:p>
       <w:pPr>
@@ -94,7 +874,313 @@
         <w:jc w:val="both"/>
       </w:pPr>
       <w:r>
-        <w:t>Chapter 3 starts with an overview of Acousto-Optics Tunable Filters (AOTF), since this device is at the core of the ALI system. Background and practical application of this device will be covered with focus on the advantages and disadvantages to using this filter in a remote sensing applications. Continuing will be a discussion of the possible optical layouts for ALI and the testing and underling choice for the optical system. With a selected optical layout of the ALI instrument and a finalized design, a discussion of calibration, testing, and creation of the operation software will be presented. Since ALI is a linear polarized instrument, a study was underwent to determine the best polarization to achieve the highest possible aerosol sensitivity, accuracy, and precision possible. Furthermore, the optimal geometry for a limb scatter polarized instrument was also determined in this same study. This was done by probing the solution space and the results of this study will be the focus of Chapter 4. The final discussion section, Chapter 5, is a presentation of the ALI test flight on a stratospheric balloon in Timmins, Ontario. The results from the measurements recorded from the flights are also presented including calibrated images, retrieved aerosol profiles, precision estimates, and particle size estimation. These results are compared to current satellite measurements and a discussion about the quality of the ALI retrievals is underwent.</w:t>
+        <w:t xml:space="preserve">In this work, </w:t>
+      </w:r>
+      <w:r>
+        <w:t xml:space="preserve">the design and test of </w:t>
+      </w:r>
+      <w:r>
+        <w:t xml:space="preserve">a new passive </w:t>
+      </w:r>
+      <w:r>
+        <w:t xml:space="preserve">satellite-based </w:t>
+      </w:r>
+      <w:r>
+        <w:t xml:space="preserve">remote sensing instrument, named the Aerosol Limb Imager (ALI), </w:t>
+      </w:r>
+      <w:r>
+        <w:t>is presented</w:t>
+      </w:r>
+      <w:r>
+        <w:t xml:space="preserve">, which images the polarized limb radiance of the atmosphere to determine stratospheric aerosol profiles using a novel filtering technology. ALI measures the atmosphere using two dimensional imaging to acquire cross-track and vertical </w:t>
+      </w:r>
+      <w:r>
+        <w:lastRenderedPageBreak/>
+        <w:t>profiles giving additional measurement resolution</w:t>
+      </w:r>
+      <w:del w:id="137" w:author="Elash, Brenden" w:date="2016-06-08T11:38:00Z">
+        <w:r>
+          <w:delText xml:space="preserve"> and </w:delText>
+        </w:r>
+        <w:commentRangeStart w:id="138"/>
+        <w:r>
+          <w:delText>depth</w:delText>
+        </w:r>
+        <w:commentRangeEnd w:id="138"/>
+        <w:r>
+          <w:rPr>
+            <w:rStyle w:val="CommentReference"/>
+          </w:rPr>
+          <w:commentReference w:id="138"/>
+        </w:r>
+      </w:del>
+      <w:r>
+        <w:t xml:space="preserve">. Current limb instruments do not measure the cross-track profile and only the vertical. The addition of the cross track will allow for more </w:t>
+      </w:r>
+      <w:commentRangeStart w:id="139"/>
+      <w:del w:id="140" w:author="Elash, Brenden" w:date="2016-06-08T11:43:00Z">
+        <w:r>
+          <w:delText>localized</w:delText>
+        </w:r>
+        <w:commentRangeEnd w:id="139"/>
+        <w:r>
+          <w:rPr>
+            <w:rStyle w:val="CommentReference"/>
+          </w:rPr>
+          <w:commentReference w:id="139"/>
+        </w:r>
+        <w:r>
+          <w:delText xml:space="preserve"> </w:delText>
+        </w:r>
+      </w:del>
+      <w:ins w:id="141" w:author="Elash, Brenden" w:date="2016-06-08T11:43:00Z">
+        <w:r>
+          <w:t xml:space="preserve">spatially dense </w:t>
+        </w:r>
+      </w:ins>
+      <w:r>
+        <w:t xml:space="preserve">measurement points which will allow better determination of atmospheric species such as aerosol and how it dynamically interacts with its environment. This instrument, although a prototype for a satellite instrument, </w:t>
+      </w:r>
+      <w:r>
+        <w:t>has been</w:t>
+      </w:r>
+      <w:r>
+        <w:t xml:space="preserve"> tested on a stratospheric balloon flight and </w:t>
+      </w:r>
+      <w:r>
+        <w:t>was</w:t>
+      </w:r>
+      <w:r>
+        <w:t xml:space="preserve"> designed </w:t>
+      </w:r>
+      <w:r>
+        <w:t xml:space="preserve">specifically </w:t>
+      </w:r>
+      <w:r>
+        <w:t xml:space="preserve">for this platform. Slight alterations </w:t>
+      </w:r>
+      <w:r>
+        <w:t>to the design are</w:t>
+      </w:r>
+      <w:r>
+        <w:t xml:space="preserve"> needed </w:t>
+      </w:r>
+      <w:r>
+        <w:t xml:space="preserve">for deployment on </w:t>
+      </w:r>
+      <w:r>
+        <w:t xml:space="preserve">to a satellite platform mission. </w:t>
+      </w:r>
+    </w:p>
+    <w:p>
+      <w:pPr>
+        <w:pStyle w:val="BodyText"/>
+        <w:jc w:val="both"/>
+      </w:pPr>
+      <w:r>
+        <w:t>In this work, Chapter 2 outline</w:t>
+      </w:r>
+      <w:r>
+        <w:t>s</w:t>
+      </w:r>
+      <w:r>
+        <w:t xml:space="preserve"> the background </w:t>
+      </w:r>
+      <w:r>
+        <w:t>physics of the</w:t>
+      </w:r>
+      <w:r>
+        <w:t xml:space="preserve"> atmosphere on which this project is</w:t>
+      </w:r>
+      <w:r>
+        <w:t xml:space="preserve"> based including an overview of </w:t>
+      </w:r>
+      <w:r>
+        <w:t xml:space="preserve">stratospheric aerosol. </w:t>
+      </w:r>
+      <w:r>
+        <w:t>This</w:t>
+      </w:r>
+      <w:r>
+        <w:t xml:space="preserve"> includes its discovery and discussion about the importance of aerosol in the atmosphere, </w:t>
+      </w:r>
+      <w:r>
+        <w:t xml:space="preserve">the </w:t>
+      </w:r>
+      <w:r>
+        <w:t>effect on climate, sources of aerosol, and microphysical properties. Following</w:t>
+      </w:r>
+      <w:r>
+        <w:t>, an</w:t>
+      </w:r>
+      <w:r>
+        <w:t xml:space="preserve"> overview of the different techniques used to measure aerosols</w:t>
+      </w:r>
+      <w:r>
+        <w:t xml:space="preserve"> is presented</w:t>
+      </w:r>
+      <w:r>
+        <w:t>. This includes techniques used in in-situ measurements like optical particle counters and n</w:t>
+      </w:r>
+      <w:r>
+        <w:t>ephelometers</w:t>
+      </w:r>
+      <w:r>
+        <w:t xml:space="preserve"> and satellite based methods such as occultation and limb scatter. Then a brief overview of radiative transfer theory </w:t>
+      </w:r>
+      <w:r>
+        <w:t>is covered starting with the</w:t>
+      </w:r>
+      <w:r>
+        <w:t xml:space="preserve"> scalar representation and moving into the more compl</w:t>
+      </w:r>
+      <w:r>
+        <w:t>ete</w:t>
+      </w:r>
+      <w:r>
+        <w:t xml:space="preserve"> polarized</w:t>
+      </w:r>
+      <w:r>
+        <w:t>, or vector,</w:t>
+      </w:r>
+      <w:r>
+        <w:t xml:space="preserve"> theory needed for this work. Lastly is a brief discussion of the SASKTRAN-HR model used within this work.</w:t>
+      </w:r>
+    </w:p>
+    <w:p>
+      <w:pPr>
+        <w:pStyle w:val="BodyText"/>
+        <w:jc w:val="both"/>
+      </w:pPr>
+      <w:r>
+        <w:t xml:space="preserve">Chapter 3 starts with an overview of Acousto-Optics Tunable Filters (AOTF), </w:t>
+      </w:r>
+      <w:r>
+        <w:t>which is the novel filtering device</w:t>
+      </w:r>
+      <w:r>
+        <w:t xml:space="preserve"> at the core of the ALI system. </w:t>
+      </w:r>
+      <w:r>
+        <w:t>The b</w:t>
+      </w:r>
+      <w:r>
+        <w:t xml:space="preserve">ackground </w:t>
+      </w:r>
+      <w:r>
+        <w:t xml:space="preserve">physics </w:t>
+      </w:r>
+      <w:r>
+        <w:t xml:space="preserve">and practical application of this device </w:t>
+      </w:r>
+      <w:r>
+        <w:t xml:space="preserve">are </w:t>
+      </w:r>
+      <w:r>
+        <w:t xml:space="preserve">covered with </w:t>
+      </w:r>
+      <w:r>
+        <w:t xml:space="preserve">a </w:t>
+      </w:r>
+      <w:r>
+        <w:t>focus on the advantages and disadva</w:t>
+      </w:r>
+      <w:r>
+        <w:t>ntages to using this filter in</w:t>
+      </w:r>
+      <w:r>
+        <w:t xml:space="preserve"> remote sensing applications. </w:t>
+      </w:r>
+      <w:r>
+        <w:t>Following is</w:t>
+      </w:r>
+      <w:r>
+        <w:t xml:space="preserve"> a discussion of the possible optical layouts for ALI and the testing and underling choice for the optical system</w:t>
+      </w:r>
+      <w:r>
+        <w:t xml:space="preserve"> design</w:t>
+      </w:r>
+      <w:r>
+        <w:t>. With a selected optical layout of the ALI instrument and a finalized design, a discussion of calibration, testing, and creation of the operation</w:t>
+      </w:r>
+      <w:r>
+        <w:t>al</w:t>
+      </w:r>
+      <w:r>
+        <w:t xml:space="preserve"> software </w:t>
+      </w:r>
+      <w:r>
+        <w:t>is</w:t>
+      </w:r>
+      <w:r>
+        <w:t xml:space="preserve"> presented. </w:t>
+      </w:r>
+    </w:p>
+    <w:p>
+      <w:pPr>
+        <w:pStyle w:val="BodyText"/>
+        <w:jc w:val="both"/>
+      </w:pPr>
+      <w:r>
+        <w:lastRenderedPageBreak/>
+        <w:t xml:space="preserve">Since ALI is </w:t>
+      </w:r>
+      <w:r>
+        <w:t xml:space="preserve">inherently </w:t>
+      </w:r>
+      <w:r>
+        <w:t>a linear</w:t>
+      </w:r>
+      <w:r>
+        <w:t>ly</w:t>
+      </w:r>
+      <w:r>
+        <w:t xml:space="preserve"> polarized instrument, a study was under</w:t>
+      </w:r>
+      <w:r>
+        <w:t>taken</w:t>
+      </w:r>
+      <w:r>
+        <w:t xml:space="preserve"> to determine the </w:t>
+      </w:r>
+      <w:r>
+        <w:t xml:space="preserve">full effect of the polarized measurement on the aerosol retrieval capability. </w:t>
+      </w:r>
+      <w:r>
+        <w:t xml:space="preserve"> Furthermore, the optimal geometry for a limb scatter polarized instrument was also determined in this same study. This was done by probing the solution space </w:t>
+      </w:r>
+      <w:r>
+        <w:t xml:space="preserve">with a large range of input parameters, </w:t>
+      </w:r>
+      <w:r>
+        <w:t xml:space="preserve">and the results of this study </w:t>
+      </w:r>
+      <w:r>
+        <w:t>are</w:t>
+      </w:r>
+      <w:r>
+        <w:t xml:space="preserve"> the focus of Chapter 4. </w:t>
+      </w:r>
+    </w:p>
+    <w:p>
+      <w:pPr>
+        <w:pStyle w:val="BodyText"/>
+        <w:jc w:val="both"/>
+      </w:pPr>
+      <w:r>
+        <w:t>The final discussion section, Chapter 5, is a presentation of the ALI test flight on a stratospheric balloon in Timmins, Ontario</w:t>
+      </w:r>
+      <w:r>
+        <w:t xml:space="preserve"> in 2014</w:t>
+      </w:r>
+      <w:r>
+        <w:t xml:space="preserve">. The results from the measurements recorded from the flights are also presented including calibrated images, retrieved aerosol profiles, precision estimates, and particle size estimation. These results are compared to current satellite measurements and a discussion about the quality of the ALI retrievals is </w:t>
+      </w:r>
+      <w:r>
+        <w:t>presented</w:t>
+      </w:r>
+      <w:r>
+        <w:t>.</w:t>
       </w:r>
     </w:p>
     <w:p>
@@ -106,9 +1192,9 @@
       <w:pPr>
         <w:pStyle w:val="BodyText"/>
         <w:sectPr>
-          <w:footerReference w:type="default" r:id="rId9"/>
-          <w:headerReference w:type="first" r:id="rId10"/>
-          <w:footerReference w:type="first" r:id="rId11"/>
+          <w:footerReference w:type="default" r:id="rId11"/>
+          <w:headerReference w:type="first" r:id="rId12"/>
+          <w:footerReference w:type="first" r:id="rId13"/>
           <w:pgSz w:w="12240" w:h="15840" w:code="1"/>
           <w:pgMar w:top="1440" w:right="1440" w:bottom="1440" w:left="1440" w:header="720" w:footer="720" w:gutter="0"/>
           <w:pgNumType w:start="1"/>
@@ -122,8 +1208,8 @@
         <w:pStyle w:val="ListNumber"/>
         <w:ind w:left="360" w:hanging="360"/>
         <w:sectPr>
-          <w:headerReference w:type="first" r:id="rId12"/>
-          <w:footerReference w:type="first" r:id="rId13"/>
+          <w:headerReference w:type="first" r:id="rId14"/>
+          <w:footerReference w:type="first" r:id="rId15"/>
           <w:type w:val="continuous"/>
           <w:pgSz w:w="12240" w:h="15840" w:code="1"/>
           <w:pgMar w:top="1440" w:right="1440" w:bottom="1440" w:left="1440" w:header="720" w:footer="720" w:gutter="0"/>
@@ -141,8 +1227,8 @@
       </w:pPr>
     </w:p>
     <w:sectPr>
-      <w:headerReference w:type="default" r:id="rId14"/>
-      <w:footerReference w:type="first" r:id="rId15"/>
+      <w:headerReference w:type="default" r:id="rId16"/>
+      <w:footerReference w:type="first" r:id="rId17"/>
       <w:pgSz w:w="12240" w:h="15840" w:code="1"/>
       <w:pgMar w:top="1440" w:right="1440" w:bottom="1440" w:left="2160" w:header="720" w:footer="720" w:gutter="0"/>
       <w:pgNumType w:start="1"/>
@@ -151,6 +1237,148 @@
     </w:sectPr>
   </w:body>
 </w:document>
+</file>
+
+<file path=word/comments.xml><?xml version="1.0" encoding="utf-8"?>
+<w:comments xmlns:wpc="http://schemas.microsoft.com/office/word/2010/wordprocessingCanvas" xmlns:mc="http://schemas.openxmlformats.org/markup-compatibility/2006" xmlns:o="urn:schemas-microsoft-com:office:office" xmlns:r="http://schemas.openxmlformats.org/officeDocument/2006/relationships" xmlns:m="http://schemas.openxmlformats.org/officeDocument/2006/math" xmlns:v="urn:schemas-microsoft-com:vml" xmlns:wp14="http://schemas.microsoft.com/office/word/2010/wordprocessingDrawing" xmlns:wp="http://schemas.openxmlformats.org/drawingml/2006/wordprocessingDrawing" xmlns:w10="urn:schemas-microsoft-com:office:word" xmlns:w="http://schemas.openxmlformats.org/wordprocessingml/2006/main" xmlns:w14="http://schemas.microsoft.com/office/word/2010/wordml" xmlns:w15="http://schemas.microsoft.com/office/word/2012/wordml" xmlns:wpg="http://schemas.microsoft.com/office/word/2010/wordprocessingGroup" xmlns:wpi="http://schemas.microsoft.com/office/word/2010/wordprocessingInk" xmlns:wne="http://schemas.microsoft.com/office/word/2006/wordml" xmlns:wps="http://schemas.microsoft.com/office/word/2010/wordprocessingShape" mc:Ignorable="w14 w15 wp14">
+  <w:comment w:id="19" w:author="Elash, Brenden" w:date="2016-06-08T10:03:00Z" w:initials="EB">
+    <w:p>
+      <w:pPr>
+        <w:pStyle w:val="CommentText"/>
+      </w:pPr>
+      <w:r>
+        <w:rPr>
+          <w:rStyle w:val="CommentReference"/>
+        </w:rPr>
+        <w:annotationRef/>
+      </w:r>
+      <w:r>
+        <w:t>ADAM: Not sure what this means?</w:t>
+      </w:r>
+    </w:p>
+    <w:p>
+      <w:pPr>
+        <w:pStyle w:val="CommentText"/>
+      </w:pPr>
+    </w:p>
+    <w:p>
+      <w:pPr>
+        <w:pStyle w:val="CommentText"/>
+        <w:rPr>
+          <w:caps/>
+        </w:rPr>
+      </w:pPr>
+      <w:r>
+        <w:t>Re: Fixed the wording</w:t>
+      </w:r>
+    </w:p>
+  </w:comment>
+  <w:comment w:id="21" w:author="Elash, Brenden" w:date="2016-06-08T10:03:00Z" w:initials="EB">
+    <w:p>
+      <w:pPr>
+        <w:pStyle w:val="CommentText"/>
+      </w:pPr>
+      <w:r>
+        <w:rPr>
+          <w:rStyle w:val="CommentReference"/>
+        </w:rPr>
+        <w:annotationRef/>
+      </w:r>
+      <w:r>
+        <w:t>ADAM: This part seems a bit fluffy to me.  I think it would be good to include a couple of more specific paragraphs about the heritage of stratospheric aerosol measurements and the future/science needs for new instrumentation.  I know that’s included later, but a bit of repetition on important motivating stuff is ok.</w:t>
+      </w:r>
+    </w:p>
+    <w:p>
+      <w:pPr>
+        <w:pStyle w:val="CommentText"/>
+      </w:pPr>
+    </w:p>
+    <w:p>
+      <w:pPr>
+        <w:pStyle w:val="CommentText"/>
+      </w:pPr>
+      <w:r>
+        <w:t xml:space="preserve">Re: Sounds good I didn’t want to rehash too much so I left it brief but I have </w:t>
+      </w:r>
+      <w:r>
+        <w:t>added more detail</w:t>
+      </w:r>
+      <w:r>
+        <w:t>.</w:t>
+      </w:r>
+    </w:p>
+  </w:comment>
+  <w:comment w:id="138" w:author="Elash, Brenden" w:date="2016-06-08T10:03:00Z" w:initials="EB">
+    <w:p>
+      <w:pPr>
+        <w:pStyle w:val="CommentText"/>
+      </w:pPr>
+      <w:r>
+        <w:rPr>
+          <w:rStyle w:val="CommentReference"/>
+        </w:rPr>
+        <w:annotationRef/>
+      </w:r>
+      <w:r>
+        <w:t>ADAM: What is depth?</w:t>
+      </w:r>
+    </w:p>
+    <w:p>
+      <w:pPr>
+        <w:pStyle w:val="CommentText"/>
+      </w:pPr>
+    </w:p>
+    <w:p>
+      <w:pPr>
+        <w:pStyle w:val="CommentText"/>
+      </w:pPr>
+      <w:r>
+        <w:t>Re; No idea</w:t>
+      </w:r>
+      <w:r>
+        <w:t>, so I removed it.</w:t>
+      </w:r>
+    </w:p>
+  </w:comment>
+  <w:comment w:id="139" w:author="Elash, Brenden" w:date="2016-06-08T10:04:00Z" w:initials="EB">
+    <w:p>
+      <w:pPr>
+        <w:pStyle w:val="CommentText"/>
+      </w:pPr>
+      <w:r>
+        <w:rPr>
+          <w:rStyle w:val="CommentReference"/>
+        </w:rPr>
+        <w:annotationRef/>
+      </w:r>
+      <w:r>
+        <w:t>ADAM: Localized?</w:t>
+      </w:r>
+    </w:p>
+    <w:p>
+      <w:pPr>
+        <w:pStyle w:val="CommentText"/>
+      </w:pPr>
+    </w:p>
+    <w:p>
+      <w:pPr>
+        <w:pStyle w:val="CommentText"/>
+      </w:pPr>
+      <w:r>
+        <w:t>Re: fixed</w:t>
+      </w:r>
+    </w:p>
+  </w:comment>
+</w:comments>
+</file>
+
+<file path=word/commentsExtended.xml><?xml version="1.0" encoding="utf-8"?>
+<w15:commentsEx xmlns:wpc="http://schemas.microsoft.com/office/word/2010/wordprocessingCanvas" xmlns:mc="http://schemas.openxmlformats.org/markup-compatibility/2006" xmlns:o="urn:schemas-microsoft-com:office:office" xmlns:r="http://schemas.openxmlformats.org/officeDocument/2006/relationships" xmlns:m="http://schemas.openxmlformats.org/officeDocument/2006/math" xmlns:v="urn:schemas-microsoft-com:vml" xmlns:wp14="http://schemas.microsoft.com/office/word/2010/wordprocessingDrawing" xmlns:wp="http://schemas.openxmlformats.org/drawingml/2006/wordprocessingDrawing" xmlns:w10="urn:schemas-microsoft-com:office:word" xmlns:w="http://schemas.openxmlformats.org/wordprocessingml/2006/main" xmlns:w14="http://schemas.microsoft.com/office/word/2010/wordml" xmlns:w15="http://schemas.microsoft.com/office/word/2012/wordml" xmlns:wpg="http://schemas.microsoft.com/office/word/2010/wordprocessingGroup" xmlns:wpi="http://schemas.microsoft.com/office/word/2010/wordprocessingInk" xmlns:wne="http://schemas.microsoft.com/office/word/2006/wordml" xmlns:wps="http://schemas.microsoft.com/office/word/2010/wordprocessingShape" mc:Ignorable="w14 w15 wp14">
+  <w15:commentEx w15:paraId="0FFE280B" w15:done="0"/>
+  <w15:commentEx w15:paraId="69588D1D" w15:done="0"/>
+  <w15:commentEx w15:paraId="40312362" w15:done="0"/>
+  <w15:commentEx w15:paraId="3AFAA3FF" w15:done="0"/>
+</w15:commentsEx>
 </file>
 
 <file path=word/endnotes.xml><?xml version="1.0" encoding="utf-8"?>
@@ -366,7 +1594,7 @@
         <w:rStyle w:val="PageNumber"/>
         <w:noProof/>
       </w:rPr>
-      <w:t>3</w:t>
+      <w:t>4</w:t>
     </w:r>
     <w:r>
       <w:rPr>
@@ -422,7 +1650,7 @@
         <w:rStyle w:val="PageNumber"/>
         <w:noProof/>
       </w:rPr>
-      <w:t>31</w:t>
+      <w:t>1</w:t>
     </w:r>
     <w:r>
       <w:rPr>
@@ -599,6 +1827,14 @@
   </w:num>
   <w:numIdMacAtCleanup w:val="2"/>
 </w:numbering>
+</file>
+
+<file path=word/people.xml><?xml version="1.0" encoding="utf-8"?>
+<w15:people xmlns:wpc="http://schemas.microsoft.com/office/word/2010/wordprocessingCanvas" xmlns:mc="http://schemas.openxmlformats.org/markup-compatibility/2006" xmlns:o="urn:schemas-microsoft-com:office:office" xmlns:r="http://schemas.openxmlformats.org/officeDocument/2006/relationships" xmlns:m="http://schemas.openxmlformats.org/officeDocument/2006/math" xmlns:v="urn:schemas-microsoft-com:vml" xmlns:wp14="http://schemas.microsoft.com/office/word/2010/wordprocessingDrawing" xmlns:wp="http://schemas.openxmlformats.org/drawingml/2006/wordprocessingDrawing" xmlns:w10="urn:schemas-microsoft-com:office:word" xmlns:w="http://schemas.openxmlformats.org/wordprocessingml/2006/main" xmlns:w14="http://schemas.microsoft.com/office/word/2010/wordml" xmlns:w15="http://schemas.microsoft.com/office/word/2012/wordml" xmlns:wpg="http://schemas.microsoft.com/office/word/2010/wordprocessingGroup" xmlns:wpi="http://schemas.microsoft.com/office/word/2010/wordprocessingInk" xmlns:wne="http://schemas.microsoft.com/office/word/2006/wordml" xmlns:wps="http://schemas.microsoft.com/office/word/2010/wordprocessingShape" mc:Ignorable="w14 w15 wp14">
+  <w15:person w15:author="Elash, Brenden">
+    <w15:presenceInfo w15:providerId="AD" w15:userId="S-1-5-21-1060284298-436374069-1708537768-95173"/>
+  </w15:person>
+</w15:people>
 </file>
 
 <file path=word/styles.xml><?xml version="1.0" encoding="utf-8"?>
@@ -1254,6 +2490,7 @@
   <w:style w:type="paragraph" w:styleId="CommentText">
     <w:name w:val="annotation text"/>
     <w:basedOn w:val="Normal"/>
+    <w:link w:val="CommentTextChar"/>
     <w:semiHidden/>
   </w:style>
   <w:style w:type="paragraph" w:styleId="BodyTextIndent">
@@ -1370,6 +2607,86 @@
     <w:rsid w:val="00975F93"/>
     <w:rPr>
       <w:sz w:val="24"/>
+      <w:lang w:val="en-US" w:eastAsia="en-US"/>
+    </w:rPr>
+  </w:style>
+  <w:style w:type="character" w:styleId="CommentReference">
+    <w:name w:val="annotation reference"/>
+    <w:basedOn w:val="DefaultParagraphFont"/>
+    <w:uiPriority w:val="99"/>
+    <w:semiHidden/>
+    <w:unhideWhenUsed/>
+    <w:rsid w:val="00E263C7"/>
+    <w:rPr>
+      <w:sz w:val="16"/>
+      <w:szCs w:val="16"/>
+    </w:rPr>
+  </w:style>
+  <w:style w:type="paragraph" w:styleId="CommentSubject">
+    <w:name w:val="annotation subject"/>
+    <w:basedOn w:val="CommentText"/>
+    <w:next w:val="CommentText"/>
+    <w:link w:val="CommentSubjectChar"/>
+    <w:uiPriority w:val="99"/>
+    <w:semiHidden/>
+    <w:unhideWhenUsed/>
+    <w:rsid w:val="00E263C7"/>
+    <w:rPr>
+      <w:b/>
+      <w:bCs/>
+      <w:sz w:val="20"/>
+    </w:rPr>
+  </w:style>
+  <w:style w:type="character" w:customStyle="1" w:styleId="CommentTextChar">
+    <w:name w:val="Comment Text Char"/>
+    <w:basedOn w:val="DefaultParagraphFont"/>
+    <w:link w:val="CommentText"/>
+    <w:semiHidden/>
+    <w:rsid w:val="00E263C7"/>
+    <w:rPr>
+      <w:sz w:val="24"/>
+      <w:lang w:val="en-US" w:eastAsia="en-US"/>
+    </w:rPr>
+  </w:style>
+  <w:style w:type="character" w:customStyle="1" w:styleId="CommentSubjectChar">
+    <w:name w:val="Comment Subject Char"/>
+    <w:basedOn w:val="CommentTextChar"/>
+    <w:link w:val="CommentSubject"/>
+    <w:uiPriority w:val="99"/>
+    <w:semiHidden/>
+    <w:rsid w:val="00E263C7"/>
+    <w:rPr>
+      <w:b/>
+      <w:bCs/>
+      <w:sz w:val="24"/>
+      <w:lang w:val="en-US" w:eastAsia="en-US"/>
+    </w:rPr>
+  </w:style>
+  <w:style w:type="paragraph" w:styleId="BalloonText">
+    <w:name w:val="Balloon Text"/>
+    <w:basedOn w:val="Normal"/>
+    <w:link w:val="BalloonTextChar"/>
+    <w:uiPriority w:val="99"/>
+    <w:semiHidden/>
+    <w:unhideWhenUsed/>
+    <w:rsid w:val="00E263C7"/>
+    <w:rPr>
+      <w:rFonts w:ascii="Segoe UI" w:hAnsi="Segoe UI" w:cs="Segoe UI"/>
+      <w:sz w:val="18"/>
+      <w:szCs w:val="18"/>
+    </w:rPr>
+  </w:style>
+  <w:style w:type="character" w:customStyle="1" w:styleId="BalloonTextChar">
+    <w:name w:val="Balloon Text Char"/>
+    <w:basedOn w:val="DefaultParagraphFont"/>
+    <w:link w:val="BalloonText"/>
+    <w:uiPriority w:val="99"/>
+    <w:semiHidden/>
+    <w:rsid w:val="00E263C7"/>
+    <w:rPr>
+      <w:rFonts w:ascii="Segoe UI" w:hAnsi="Segoe UI" w:cs="Segoe UI"/>
+      <w:sz w:val="18"/>
+      <w:szCs w:val="18"/>
       <w:lang w:val="en-US" w:eastAsia="en-US"/>
     </w:rPr>
   </w:style>

</xml_diff>

<commit_message>
Completed Reorganization and Ch 3 edits
</commit_message>
<xml_diff>
--- a/Chapter1.docx
+++ b/Chapter1.docx
@@ -36,7 +36,7 @@
       <w:pPr>
         <w:pStyle w:val="CHAPTERTITLE"/>
       </w:pPr>
-      <w:bookmarkStart w:id="0" w:name="_Toc455431912"/>
+      <w:bookmarkStart w:id="0" w:name="_Toc455582580"/>
       <w:r>
         <w:rPr>
           <w:sz w:val="36"/>
@@ -65,757 +65,33 @@
       <w:pPr>
         <w:pStyle w:val="BodyText"/>
         <w:jc w:val="both"/>
-        <w:rPr>
-          <w:ins w:id="1" w:author="Elash, Brenden" w:date="2016-06-08T11:42:00Z"/>
-        </w:rPr>
-      </w:pPr>
-      <w:r>
-        <w:t xml:space="preserve">Instrumentation has been deployed over the past decades to monitor the atmospheric state from the ground, sky, and in space using many different methods. Some of these instruments have had the capability to measure aerosols; however, many of these instruments are no longer operational or are operating well past their expected lifetimes. The evolution of the atmosphere </w:t>
-      </w:r>
-      <w:del w:id="2" w:author="Elash, Brenden" w:date="2016-06-09T15:22:00Z">
-        <w:r>
-          <w:delText xml:space="preserve">will </w:delText>
-        </w:r>
-      </w:del>
-      <w:r>
-        <w:t>need</w:t>
-      </w:r>
-      <w:ins w:id="3" w:author="Elash, Brenden" w:date="2016-06-09T15:22:00Z">
-        <w:r>
-          <w:t>s</w:t>
-        </w:r>
-      </w:ins>
-      <w:r>
-        <w:t xml:space="preserve"> to be monitored in the future and to do so, new instrumentation is required. </w:t>
-      </w:r>
-      <w:ins w:id="4" w:author="Elash, Brenden" w:date="2016-06-08T11:38:00Z">
-        <w:r>
-          <w:t xml:space="preserve">Using the </w:t>
-        </w:r>
-      </w:ins>
-      <w:ins w:id="5" w:author="Elash, Brenden" w:date="2016-06-08T11:39:00Z">
-        <w:r>
-          <w:t>techniques</w:t>
-        </w:r>
-      </w:ins>
-      <w:ins w:id="6" w:author="Elash, Brenden" w:date="2016-06-08T11:38:00Z">
-        <w:r>
-          <w:t xml:space="preserve"> f</w:t>
-        </w:r>
-      </w:ins>
-      <w:ins w:id="7" w:author="Elash, Brenden" w:date="2016-06-08T11:40:00Z">
-        <w:r>
-          <w:t>ro</w:t>
-        </w:r>
-      </w:ins>
-      <w:ins w:id="8" w:author="Elash, Brenden" w:date="2016-06-08T11:38:00Z">
-        <w:r>
-          <w:t>m current generation</w:t>
-        </w:r>
-      </w:ins>
-      <w:ins w:id="9" w:author="Elash, Brenden" w:date="2016-06-08T11:39:00Z">
-        <w:r>
-          <w:t xml:space="preserve"> instrumentation combined with </w:t>
-        </w:r>
-      </w:ins>
-      <w:ins w:id="10" w:author="Elash, Brenden" w:date="2016-06-08T11:35:00Z">
-        <w:r>
-          <w:t>advancements</w:t>
-        </w:r>
-      </w:ins>
-      <w:ins w:id="11" w:author="Elash, Brenden" w:date="2016-06-08T11:37:00Z">
-        <w:r>
-          <w:t xml:space="preserve"> in technology</w:t>
-        </w:r>
-      </w:ins>
-      <w:r>
-        <w:t>,</w:t>
-      </w:r>
-      <w:ins w:id="12" w:author="Elash, Brenden" w:date="2016-06-08T11:37:00Z">
-        <w:r>
-          <w:t xml:space="preserve"> the capabilities </w:t>
-        </w:r>
-      </w:ins>
-      <w:ins w:id="13" w:author="Elash, Brenden" w:date="2016-06-09T15:28:00Z">
-        <w:r>
-          <w:t xml:space="preserve">of </w:t>
-        </w:r>
-      </w:ins>
-      <w:ins w:id="14" w:author="Elash, Brenden" w:date="2016-06-08T11:39:00Z">
-        <w:r>
-          <w:t xml:space="preserve">the next generation of </w:t>
-        </w:r>
-      </w:ins>
-      <w:ins w:id="15" w:author="Elash, Brenden" w:date="2016-06-09T15:23:00Z">
-        <w:r>
-          <w:t>satellite</w:t>
-        </w:r>
-      </w:ins>
-      <w:ins w:id="16" w:author="Elash, Brenden" w:date="2016-06-08T11:39:00Z">
-        <w:r>
-          <w:t xml:space="preserve"> </w:t>
-        </w:r>
-      </w:ins>
-      <w:ins w:id="17" w:author="Elash, Brenden" w:date="2016-06-08T11:40:00Z">
-        <w:r>
-          <w:t>instruments</w:t>
-        </w:r>
-      </w:ins>
-      <w:ins w:id="18" w:author="Elash, Brenden" w:date="2016-06-08T11:39:00Z">
-        <w:r>
-          <w:t xml:space="preserve"> </w:t>
-        </w:r>
-      </w:ins>
-      <w:ins w:id="19" w:author="Elash, Brenden" w:date="2016-06-09T15:28:00Z">
-        <w:r>
-          <w:t>will be able to</w:t>
-        </w:r>
-      </w:ins>
-      <w:commentRangeStart w:id="20"/>
-      <w:del w:id="21" w:author="Elash, Brenden" w:date="2016-06-08T11:40:00Z">
-        <w:r>
-          <w:delText xml:space="preserve">Using new technologies the capabilities of future generations can be surpassed </w:delText>
-        </w:r>
-        <w:commentRangeEnd w:id="20"/>
-        <w:r>
-          <w:rPr>
-            <w:rStyle w:val="CommentReference"/>
-          </w:rPr>
-          <w:commentReference w:id="20"/>
-        </w:r>
-        <w:r>
-          <w:delText>and used to</w:delText>
-        </w:r>
-      </w:del>
-      <w:r>
-        <w:t xml:space="preserve"> monitor the earth with greater efficiency and </w:t>
-      </w:r>
-      <w:commentRangeStart w:id="22"/>
-      <w:r>
-        <w:t>higher resolution</w:t>
-      </w:r>
-      <w:ins w:id="23" w:author="Elash, Brenden" w:date="2016-06-08T13:28:00Z">
-        <w:r>
-          <w:t>s</w:t>
-        </w:r>
-      </w:ins>
-      <w:del w:id="24" w:author="Elash, Brenden" w:date="2016-06-08T11:41:00Z">
-        <w:r>
-          <w:delText xml:space="preserve"> measurements</w:delText>
-        </w:r>
-      </w:del>
-      <w:ins w:id="25" w:author="Elash, Brenden" w:date="2016-06-08T11:40:00Z">
-        <w:r>
-          <w:t xml:space="preserve">. </w:t>
-        </w:r>
-      </w:ins>
+      </w:pPr>
+      <w:r>
+        <w:t xml:space="preserve">Instrumentation has been deployed over the past decades to monitor the atmospheric state from the ground, sky, and in space using many different methods. Some of these instruments have had the capability to measure aerosols; however, many of these instruments are no longer operational or are operating well past their expected lifetimes. The evolution of the atmosphere needs to be monitored in the future and to do so, new instrumentation is required. Using the techniques from current generation instrumentation combined with advancements in technology, the capabilities of the next generation of satellite instruments will be able to monitor the earth with greater efficiency and </w:t>
+      </w:r>
+      <w:commentRangeStart w:id="1"/>
+      <w:r>
+        <w:t xml:space="preserve">higher resolutions. </w:t>
+      </w:r>
     </w:p>
     <w:p>
       <w:pPr>
         <w:pStyle w:val="BodyText"/>
         <w:jc w:val="both"/>
-        <w:rPr>
-          <w:ins w:id="26" w:author="Elash, Brenden" w:date="2016-06-08T13:31:00Z"/>
-        </w:rPr>
-      </w:pPr>
-      <w:r>
-        <w:t xml:space="preserve"> </w:t>
-      </w:r>
-      <w:ins w:id="27" w:author="Elash, Brenden" w:date="2016-06-08T11:42:00Z">
-        <w:r>
-          <w:t>Aerosol has been monitored</w:t>
-        </w:r>
-      </w:ins>
-      <w:ins w:id="28" w:author="Elash, Brenden" w:date="2016-06-08T11:50:00Z">
-        <w:r>
-          <w:t xml:space="preserve"> </w:t>
-        </w:r>
-      </w:ins>
-      <w:ins w:id="29" w:author="Elash, Brenden" w:date="2016-06-08T11:48:00Z">
-        <w:r>
-          <w:t>globally from satellite platform</w:t>
-        </w:r>
-      </w:ins>
-      <w:ins w:id="30" w:author="Elash, Brenden" w:date="2016-06-09T15:28:00Z">
-        <w:r>
-          <w:t>s</w:t>
-        </w:r>
-      </w:ins>
-      <w:ins w:id="31" w:author="Elash, Brenden" w:date="2016-06-08T11:50:00Z">
-        <w:r>
-          <w:t xml:space="preserve"> </w:t>
-        </w:r>
-      </w:ins>
-      <w:ins w:id="32" w:author="Elash, Brenden" w:date="2016-06-08T11:44:00Z">
-        <w:r>
-          <w:t xml:space="preserve">since the </w:t>
-        </w:r>
-      </w:ins>
-      <w:ins w:id="33" w:author="Elash, Brenden" w:date="2016-06-08T11:47:00Z">
-        <w:r>
-          <w:t>1970s</w:t>
-        </w:r>
-      </w:ins>
-      <w:ins w:id="34" w:author="Elash, Brenden" w:date="2016-06-09T15:29:00Z">
-        <w:r>
-          <w:t>.</w:t>
-        </w:r>
-      </w:ins>
-      <w:ins w:id="35" w:author="Elash, Brenden" w:date="2016-06-08T11:47:00Z">
-        <w:r>
-          <w:t xml:space="preserve"> </w:t>
-        </w:r>
-      </w:ins>
-      <w:ins w:id="36" w:author="Elash, Brenden" w:date="2016-06-09T15:29:00Z">
-        <w:r>
-          <w:t xml:space="preserve">The most notable method </w:t>
-        </w:r>
-      </w:ins>
-      <w:ins w:id="37" w:author="Elash, Brenden" w:date="2016-06-08T11:50:00Z">
-        <w:r>
-          <w:t xml:space="preserve">used </w:t>
-        </w:r>
-      </w:ins>
-      <w:ins w:id="38" w:author="Elash, Brenden" w:date="2016-06-09T15:29:00Z">
-        <w:r>
-          <w:t>is</w:t>
-        </w:r>
-      </w:ins>
-      <w:ins w:id="39" w:author="Elash, Brenden" w:date="2016-06-08T11:50:00Z">
-        <w:r>
-          <w:t xml:space="preserve"> known as solar </w:t>
-        </w:r>
-      </w:ins>
-      <w:ins w:id="40" w:author="Elash, Brenden" w:date="2016-06-08T11:51:00Z">
-        <w:r>
-          <w:t>occu</w:t>
-        </w:r>
-      </w:ins>
-      <w:ins w:id="41" w:author="Elash, Brenden" w:date="2016-06-09T15:23:00Z">
-        <w:r>
-          <w:t>ltat</w:t>
-        </w:r>
-      </w:ins>
-      <w:ins w:id="42" w:author="Elash, Brenden" w:date="2016-06-08T11:51:00Z">
-        <w:r>
-          <w:t>ion</w:t>
-        </w:r>
-      </w:ins>
-      <w:ins w:id="43" w:author="Elash, Brenden" w:date="2016-06-09T15:29:00Z">
-        <w:r>
-          <w:t>, such as the NASA SAGE missions</w:t>
-        </w:r>
-      </w:ins>
-      <w:ins w:id="44" w:author="Elash, Brenden" w:date="2016-06-08T11:50:00Z">
-        <w:r>
-          <w:t xml:space="preserve">. </w:t>
-        </w:r>
-      </w:ins>
-      <w:ins w:id="45" w:author="Elash, Brenden" w:date="2016-06-09T15:30:00Z">
-        <w:r>
-          <w:t xml:space="preserve">These instruments </w:t>
-        </w:r>
-      </w:ins>
-      <w:ins w:id="46" w:author="Elash, Brenden" w:date="2016-06-08T11:56:00Z">
-        <w:r>
-          <w:t xml:space="preserve">acquired vertical </w:t>
-        </w:r>
-      </w:ins>
-      <w:ins w:id="47" w:author="Elash, Brenden" w:date="2016-06-08T11:57:00Z">
-        <w:r>
-          <w:t>aerosol profiles</w:t>
-        </w:r>
-      </w:ins>
-      <w:ins w:id="48" w:author="Elash, Brenden" w:date="2016-06-09T15:23:00Z">
-        <w:r>
-          <w:t>, however</w:t>
-        </w:r>
-      </w:ins>
-      <w:ins w:id="49" w:author="Elash, Brenden" w:date="2016-06-09T15:24:00Z">
-        <w:r>
-          <w:t xml:space="preserve"> they were</w:t>
-        </w:r>
-      </w:ins>
-      <w:ins w:id="50" w:author="Elash, Brenden" w:date="2016-06-08T11:57:00Z">
-        <w:r>
-          <w:t xml:space="preserve"> limited</w:t>
-        </w:r>
-      </w:ins>
-      <w:ins w:id="51" w:author="Elash, Brenden" w:date="2016-06-08T11:59:00Z">
-        <w:r>
-          <w:t xml:space="preserve"> to the number of measurements that can be acquired per day</w:t>
-        </w:r>
-      </w:ins>
-      <w:ins w:id="52" w:author="Elash, Brenden" w:date="2016-06-09T15:24:00Z">
-        <w:r>
-          <w:t xml:space="preserve"> due to </w:t>
-        </w:r>
-      </w:ins>
-      <w:ins w:id="53" w:author="Elash, Brenden" w:date="2016-06-09T15:25:00Z">
-        <w:r>
-          <w:t xml:space="preserve">each measurement </w:t>
-        </w:r>
-      </w:ins>
-      <w:ins w:id="54" w:author="Elash, Brenden" w:date="2016-06-09T15:24:00Z">
-        <w:r>
-          <w:t>requiring a sunrise or sunset</w:t>
-        </w:r>
-      </w:ins>
-      <w:ins w:id="55" w:author="Elash, Brenden" w:date="2016-06-08T11:53:00Z">
-        <w:r>
-          <w:t xml:space="preserve">. </w:t>
-        </w:r>
-      </w:ins>
-      <w:ins w:id="56" w:author="Elash, Brenden" w:date="2016-06-08T11:55:00Z">
-        <w:r>
-          <w:t>Following</w:t>
-        </w:r>
-      </w:ins>
-      <w:ins w:id="57" w:author="Elash, Brenden" w:date="2016-06-09T15:30:00Z">
-        <w:r>
-          <w:t xml:space="preserve"> occultation</w:t>
-        </w:r>
-      </w:ins>
-      <w:ins w:id="58" w:author="Elash, Brenden" w:date="2016-06-08T11:55:00Z">
-        <w:r>
-          <w:t>, other technique</w:t>
-        </w:r>
-      </w:ins>
-      <w:ins w:id="59" w:author="Elash, Brenden" w:date="2016-06-08T11:57:00Z">
-        <w:r>
-          <w:t>s</w:t>
-        </w:r>
-      </w:ins>
-      <w:ins w:id="60" w:author="Elash, Brenden" w:date="2016-06-08T11:55:00Z">
-        <w:r>
-          <w:t xml:space="preserve"> were implemented onboard </w:t>
-        </w:r>
-      </w:ins>
-      <w:ins w:id="61" w:author="Elash, Brenden" w:date="2016-06-08T11:56:00Z">
-        <w:r>
-          <w:t>satellite</w:t>
-        </w:r>
-      </w:ins>
-      <w:ins w:id="62" w:author="Elash, Brenden" w:date="2016-06-08T11:55:00Z">
-        <w:r>
-          <w:t xml:space="preserve"> </w:t>
-        </w:r>
-      </w:ins>
-      <w:ins w:id="63" w:author="Elash, Brenden" w:date="2016-06-08T11:56:00Z">
-        <w:r>
-          <w:t>platforms</w:t>
-        </w:r>
-      </w:ins>
-      <w:ins w:id="64" w:author="Elash, Brenden" w:date="2016-06-09T15:35:00Z">
-        <w:r>
-          <w:t xml:space="preserve"> with the ability to measure aerosol</w:t>
-        </w:r>
-      </w:ins>
-      <w:ins w:id="65" w:author="Elash, Brenden" w:date="2016-06-08T11:59:00Z">
-        <w:r>
-          <w:t>. One such technique is</w:t>
-        </w:r>
-      </w:ins>
-      <w:ins w:id="66" w:author="Elash, Brenden" w:date="2016-06-08T11:57:00Z">
-        <w:r>
-          <w:t xml:space="preserve"> limb-scatter </w:t>
-        </w:r>
-      </w:ins>
-      <w:ins w:id="67" w:author="Elash, Brenden" w:date="2016-06-09T15:25:00Z">
-        <w:r>
-          <w:t>geometry</w:t>
-        </w:r>
-      </w:ins>
-      <w:ins w:id="68" w:author="Elash, Brenden" w:date="2016-06-09T15:35:00Z">
-        <w:r>
-          <w:t>, such as OSIRIS onboard the Odin spacecraft,</w:t>
-        </w:r>
-      </w:ins>
-      <w:ins w:id="69" w:author="Elash, Brenden" w:date="2016-06-08T11:57:00Z">
-        <w:r>
-          <w:t xml:space="preserve"> </w:t>
-        </w:r>
-      </w:ins>
-      <w:ins w:id="70" w:author="Elash, Brenden" w:date="2016-06-08T13:29:00Z">
-        <w:r>
-          <w:t xml:space="preserve">which </w:t>
-        </w:r>
-      </w:ins>
-      <w:ins w:id="71" w:author="Elash, Brenden" w:date="2016-06-08T13:25:00Z">
-        <w:r>
-          <w:t>achieve</w:t>
-        </w:r>
-      </w:ins>
-      <w:ins w:id="72" w:author="Elash, Brenden" w:date="2016-06-08T13:29:00Z">
-        <w:r>
-          <w:t>s</w:t>
-        </w:r>
-      </w:ins>
-      <w:ins w:id="73" w:author="Elash, Brenden" w:date="2016-06-08T13:25:00Z">
-        <w:r>
-          <w:t xml:space="preserve"> greater global coverage</w:t>
-        </w:r>
-      </w:ins>
-      <w:ins w:id="74" w:author="Elash, Brenden" w:date="2016-06-08T13:30:00Z">
-        <w:r>
-          <w:t xml:space="preserve"> </w:t>
-        </w:r>
-      </w:ins>
-      <w:ins w:id="75" w:author="Elash, Brenden" w:date="2016-06-09T15:31:00Z">
-        <w:r>
-          <w:t xml:space="preserve">since it only requires sunlit atmosphere </w:t>
-        </w:r>
-      </w:ins>
-      <w:ins w:id="76" w:author="Elash, Brenden" w:date="2016-06-08T13:30:00Z">
-        <w:r>
-          <w:t>and also maintains vertical resolution</w:t>
-        </w:r>
-      </w:ins>
-      <w:ins w:id="77" w:author="Elash, Brenden" w:date="2016-06-08T13:24:00Z">
-        <w:r>
-          <w:t>.</w:t>
-        </w:r>
-      </w:ins>
-      <w:ins w:id="78" w:author="Elash, Brenden" w:date="2016-06-08T13:37:00Z">
-        <w:r>
-          <w:t xml:space="preserve">  </w:t>
-        </w:r>
-      </w:ins>
-      <w:ins w:id="79" w:author="Elash, Brenden" w:date="2016-06-08T13:26:00Z">
-        <w:r>
-          <w:t xml:space="preserve">Stratospheric aerosol monitoring </w:t>
-        </w:r>
-      </w:ins>
-      <w:ins w:id="80" w:author="Elash, Brenden" w:date="2016-06-08T13:27:00Z">
-        <w:r>
-          <w:t xml:space="preserve">has continued </w:t>
-        </w:r>
-      </w:ins>
-      <w:ins w:id="81" w:author="Elash, Brenden" w:date="2016-06-09T15:36:00Z">
-        <w:r>
-          <w:t xml:space="preserve">to the present day </w:t>
-        </w:r>
-      </w:ins>
-      <w:ins w:id="82" w:author="Elash, Brenden" w:date="2016-06-08T13:40:00Z">
-        <w:r>
-          <w:t>from various platforms</w:t>
-        </w:r>
-      </w:ins>
-      <w:ins w:id="83" w:author="Elash, Brenden" w:date="2016-06-09T15:32:00Z">
-        <w:r>
-          <w:t xml:space="preserve">, including the previously mention as well as others, </w:t>
-        </w:r>
-      </w:ins>
-      <w:ins w:id="84" w:author="Elash, Brenden" w:date="2016-06-08T13:33:00Z">
-        <w:r>
-          <w:t xml:space="preserve">which has allowed a long global time series to determine trends in aerosol </w:t>
-        </w:r>
-      </w:ins>
-      <w:ins w:id="85" w:author="Elash, Brenden" w:date="2016-06-09T15:36:00Z">
-        <w:r>
-          <w:t xml:space="preserve">extinction </w:t>
-        </w:r>
-      </w:ins>
-      <w:ins w:id="86" w:author="Elash, Brenden" w:date="2016-06-08T13:34:00Z">
-        <w:r>
-          <w:t>over the past few decades.</w:t>
-        </w:r>
-      </w:ins>
-      <w:ins w:id="87" w:author="Elash, Brenden" w:date="2016-06-08T13:27:00Z">
-        <w:r>
-          <w:t xml:space="preserve"> </w:t>
-        </w:r>
-      </w:ins>
-      <w:ins w:id="88" w:author="Elash, Brenden" w:date="2016-06-08T13:34:00Z">
-        <w:r>
-          <w:t>H</w:t>
-        </w:r>
-      </w:ins>
-      <w:ins w:id="89" w:author="Elash, Brenden" w:date="2016-06-08T13:27:00Z">
-        <w:r>
-          <w:t>owever</w:t>
-        </w:r>
-      </w:ins>
-      <w:r>
-        <w:t>,</w:t>
-      </w:r>
-      <w:ins w:id="90" w:author="Elash, Brenden" w:date="2016-06-08T13:27:00Z">
-        <w:r>
-          <w:t xml:space="preserve"> the current instruments are ag</w:t>
-        </w:r>
-      </w:ins>
-      <w:r>
-        <w:t>e</w:t>
-      </w:r>
-      <w:ins w:id="91" w:author="Elash, Brenden" w:date="2016-06-08T13:27:00Z">
-        <w:r>
-          <w:t xml:space="preserve">ing </w:t>
-        </w:r>
-      </w:ins>
-      <w:ins w:id="92" w:author="Elash, Brenden" w:date="2016-06-08T13:34:00Z">
-        <w:r>
-          <w:t xml:space="preserve">and </w:t>
-        </w:r>
-      </w:ins>
-      <w:ins w:id="93" w:author="Elash, Brenden" w:date="2016-06-08T13:27:00Z">
-        <w:r>
-          <w:t>many are operating past their estimated lifetimes</w:t>
-        </w:r>
-      </w:ins>
-      <w:ins w:id="94" w:author="Elash, Brenden" w:date="2016-06-08T11:51:00Z">
-        <w:r>
-          <w:t xml:space="preserve"> </w:t>
-        </w:r>
-      </w:ins>
-      <w:ins w:id="95" w:author="Elash, Brenden" w:date="2016-06-08T13:30:00Z">
-        <w:r>
-          <w:t>with few</w:t>
-        </w:r>
-      </w:ins>
-      <w:ins w:id="96" w:author="Elash, Brenden" w:date="2016-06-08T13:34:00Z">
-        <w:r>
-          <w:t>,</w:t>
-        </w:r>
-      </w:ins>
-      <w:ins w:id="97" w:author="Elash, Brenden" w:date="2016-06-08T13:30:00Z">
-        <w:r>
-          <w:t xml:space="preserve"> if any</w:t>
-        </w:r>
-      </w:ins>
-      <w:ins w:id="98" w:author="Elash, Brenden" w:date="2016-06-08T13:34:00Z">
-        <w:r>
-          <w:t>,</w:t>
-        </w:r>
-      </w:ins>
-      <w:ins w:id="99" w:author="Elash, Brenden" w:date="2016-06-08T13:30:00Z">
-        <w:r>
-          <w:t xml:space="preserve"> </w:t>
-        </w:r>
-      </w:ins>
-      <w:ins w:id="100" w:author="Elash, Brenden" w:date="2016-06-08T13:31:00Z">
-        <w:r>
-          <w:t>scheduled</w:t>
-        </w:r>
-      </w:ins>
-      <w:ins w:id="101" w:author="Elash, Brenden" w:date="2016-06-08T13:30:00Z">
-        <w:r>
-          <w:t xml:space="preserve"> to replace the ag</w:t>
-        </w:r>
-      </w:ins>
-      <w:r>
-        <w:t>e</w:t>
-      </w:r>
-      <w:ins w:id="102" w:author="Elash, Brenden" w:date="2016-06-08T13:30:00Z">
-        <w:r>
-          <w:t xml:space="preserve">ing </w:t>
-        </w:r>
-      </w:ins>
-      <w:ins w:id="103" w:author="Elash, Brenden" w:date="2016-06-08T13:31:00Z">
-        <w:r>
-          <w:t xml:space="preserve">instruments. </w:t>
-        </w:r>
-      </w:ins>
-      <w:del w:id="104" w:author="Elash, Brenden" w:date="2016-06-08T13:31:00Z">
-        <w:r>
-          <w:delText xml:space="preserve"> for a more detailed glimpse of the atmosphere and its dynamic processes. Without future techniques to continue the aerosol and other atmospheric species datasets the long term effect of human production and policy cannot be observed to monitor the effects of climate change. </w:delText>
-        </w:r>
-        <w:commentRangeEnd w:id="22"/>
-        <w:r>
-          <w:rPr>
-            <w:rStyle w:val="CommentReference"/>
-          </w:rPr>
-          <w:commentReference w:id="22"/>
-        </w:r>
-      </w:del>
+      </w:pPr>
+      <w:r>
+        <w:t xml:space="preserve"> Aerosol has been monitored globally from satellite platforms since the 1970s. The most notable method used is known as solar occultation, such as the NASA SAGE missions. These instruments acquired vertical aerosol profiles, however they were limited to the number of measurements that can be acquired per day due to each measurement requiring a sunrise or sunset. Following occultation, other techniques were implemented onboard satellite platforms with the ability to measure aerosol. One such technique is limb-scatter geometry, such as OSIRIS onboard the Odin spacecraft, which achieves greater global coverage since it only requires sunlit atmosphere and also maintains vertical resolution.  Stratospheric aerosol monitoring has continued to the present day from various platforms, including the previously mention as well as others, which has allowed a long global time series to determine trends in aerosol extinction over the past few decades. However, the current instruments are ageing and many are operating past their estimated lifetimes with few, if any, scheduled to replace the ageing instruments. </w:t>
+      </w:r>
+      <w:commentRangeEnd w:id="1"/>
     </w:p>
     <w:p>
       <w:pPr>
         <w:pStyle w:val="BodyText"/>
         <w:jc w:val="both"/>
       </w:pPr>
-      <w:ins w:id="105" w:author="Elash, Brenden" w:date="2016-06-08T13:34:00Z">
-        <w:r>
-          <w:t>The continued atmospheric monitoring of s</w:t>
-        </w:r>
-      </w:ins>
-      <w:ins w:id="106" w:author="Elash, Brenden" w:date="2016-06-08T13:32:00Z">
-        <w:r>
-          <w:t>tratospheric</w:t>
-        </w:r>
-      </w:ins>
-      <w:ins w:id="107" w:author="Elash, Brenden" w:date="2016-06-08T13:31:00Z">
-        <w:r>
-          <w:t xml:space="preserve"> aerosol </w:t>
-        </w:r>
-      </w:ins>
-      <w:ins w:id="108" w:author="Elash, Brenden" w:date="2016-06-08T13:34:00Z">
-        <w:r>
-          <w:t xml:space="preserve">is essential since </w:t>
-        </w:r>
-      </w:ins>
-      <w:ins w:id="109" w:author="Elash, Brenden" w:date="2016-06-09T15:26:00Z">
-        <w:r>
-          <w:t>it</w:t>
-        </w:r>
-      </w:ins>
-      <w:ins w:id="110" w:author="Elash, Brenden" w:date="2016-06-08T13:34:00Z">
-        <w:r>
-          <w:t xml:space="preserve"> </w:t>
-        </w:r>
-      </w:ins>
-      <w:ins w:id="111" w:author="Elash, Brenden" w:date="2016-06-08T13:31:00Z">
-        <w:r>
-          <w:t xml:space="preserve">is an important component of the climate equation </w:t>
-        </w:r>
-      </w:ins>
-      <w:ins w:id="112" w:author="Elash, Brenden" w:date="2016-06-08T13:32:00Z">
-        <w:r>
-          <w:t xml:space="preserve">due to its overall nature to </w:t>
-        </w:r>
-      </w:ins>
-      <w:ins w:id="113" w:author="Elash, Brenden" w:date="2016-06-08T13:33:00Z">
-        <w:r>
-          <w:t>cause</w:t>
-        </w:r>
-      </w:ins>
-      <w:ins w:id="114" w:author="Elash, Brenden" w:date="2016-06-08T13:32:00Z">
-        <w:r>
-          <w:t xml:space="preserve"> cooling </w:t>
-        </w:r>
-      </w:ins>
-      <w:ins w:id="115" w:author="Elash, Brenden" w:date="2016-06-08T13:33:00Z">
-        <w:r>
-          <w:t>of</w:t>
-        </w:r>
-      </w:ins>
-      <w:ins w:id="116" w:author="Elash, Brenden" w:date="2016-06-08T13:32:00Z">
-        <w:r>
-          <w:t xml:space="preserve"> the </w:t>
-        </w:r>
-      </w:ins>
-      <w:ins w:id="117" w:author="Elash, Brenden" w:date="2016-06-08T13:33:00Z">
-        <w:r>
-          <w:t>planetary</w:t>
-        </w:r>
-      </w:ins>
-      <w:ins w:id="118" w:author="Elash, Brenden" w:date="2016-06-08T13:32:00Z">
-        <w:r>
-          <w:t xml:space="preserve"> surface. </w:t>
-        </w:r>
-      </w:ins>
-      <w:ins w:id="119" w:author="Elash, Brenden" w:date="2016-06-08T13:33:00Z">
-        <w:r>
-          <w:t xml:space="preserve">Recently, </w:t>
-        </w:r>
-      </w:ins>
-      <w:ins w:id="120" w:author="Elash, Brenden" w:date="2016-06-09T15:26:00Z">
-        <w:r>
-          <w:t xml:space="preserve">increases in </w:t>
-        </w:r>
-      </w:ins>
-      <w:ins w:id="121" w:author="Elash, Brenden" w:date="2016-06-09T15:27:00Z">
-        <w:r>
-          <w:t>stratospheric</w:t>
-        </w:r>
-      </w:ins>
-      <w:ins w:id="122" w:author="Elash, Brenden" w:date="2016-06-09T15:26:00Z">
-        <w:r>
-          <w:t xml:space="preserve"> aerosol</w:t>
-        </w:r>
-      </w:ins>
-      <w:ins w:id="123" w:author="Elash, Brenden" w:date="2016-06-08T13:33:00Z">
-        <w:r>
-          <w:t xml:space="preserve"> </w:t>
-        </w:r>
-      </w:ins>
-      <w:ins w:id="124" w:author="Elash, Brenden" w:date="2016-06-08T13:31:00Z">
-        <w:r>
-          <w:t>ha</w:t>
-        </w:r>
-      </w:ins>
-      <w:r>
-        <w:t>ve</w:t>
-      </w:r>
-      <w:ins w:id="125" w:author="Elash, Brenden" w:date="2016-06-08T13:31:00Z">
-        <w:r>
-          <w:t xml:space="preserve"> been linked to the so-called </w:t>
-        </w:r>
-      </w:ins>
-      <w:ins w:id="126" w:author="Elash, Brenden" w:date="2016-06-08T13:32:00Z">
-        <w:r>
-          <w:t>“global warming hiatus”</w:t>
-        </w:r>
-      </w:ins>
-      <w:ins w:id="127" w:author="Elash, Brenden" w:date="2016-06-08T13:33:00Z">
-        <w:r>
-          <w:t xml:space="preserve"> and </w:t>
-        </w:r>
-      </w:ins>
-      <w:ins w:id="128" w:author="Elash, Brenden" w:date="2016-06-08T13:35:00Z">
-        <w:r>
-          <w:t xml:space="preserve">the gradual increase </w:t>
-        </w:r>
-      </w:ins>
-      <w:ins w:id="129" w:author="Elash, Brenden" w:date="2016-06-09T15:33:00Z">
-        <w:r>
-          <w:t xml:space="preserve">in stratospheric aerosol </w:t>
-        </w:r>
-      </w:ins>
-      <w:ins w:id="130" w:author="Elash, Brenden" w:date="2016-06-08T13:35:00Z">
-        <w:r>
-          <w:t>has been attributed to small volcanic eruptions. C</w:t>
-        </w:r>
-      </w:ins>
-      <w:ins w:id="131" w:author="Elash, Brenden" w:date="2016-06-08T13:33:00Z">
-        <w:r>
-          <w:t xml:space="preserve">ontinued global coverage of </w:t>
-        </w:r>
-      </w:ins>
-      <w:ins w:id="132" w:author="Elash, Brenden" w:date="2016-06-08T13:35:00Z">
-        <w:r>
-          <w:t xml:space="preserve">stratospheric aerosol </w:t>
-        </w:r>
-      </w:ins>
-      <w:ins w:id="133" w:author="Elash, Brenden" w:date="2016-06-08T13:36:00Z">
-        <w:r>
-          <w:t>is essential to continue to monitor the climate</w:t>
-        </w:r>
-      </w:ins>
-      <w:ins w:id="134" w:author="Elash, Brenden" w:date="2016-06-09T15:33:00Z">
-        <w:r>
-          <w:t>.</w:t>
-        </w:r>
-      </w:ins>
-      <w:ins w:id="135" w:author="Elash, Brenden" w:date="2016-06-08T13:36:00Z">
-        <w:r>
-          <w:t xml:space="preserve"> </w:t>
-        </w:r>
-      </w:ins>
-      <w:ins w:id="136" w:author="Elash, Brenden" w:date="2016-06-09T15:33:00Z">
-        <w:r>
-          <w:t>A</w:t>
-        </w:r>
-      </w:ins>
-      <w:ins w:id="137" w:author="Elash, Brenden" w:date="2016-06-08T13:33:00Z">
-        <w:r>
-          <w:t>ddition</w:t>
-        </w:r>
-      </w:ins>
-      <w:ins w:id="138" w:author="Elash, Brenden" w:date="2016-06-09T15:33:00Z">
-        <w:r>
-          <w:t>al</w:t>
-        </w:r>
-      </w:ins>
-      <w:ins w:id="139" w:author="Elash, Brenden" w:date="2016-06-08T13:33:00Z">
-        <w:r>
-          <w:t xml:space="preserve"> missions and instrument prototypes are required for the near future.</w:t>
-        </w:r>
-      </w:ins>
-      <w:ins w:id="140" w:author="Elash, Brenden" w:date="2016-06-08T13:32:00Z">
-        <w:r>
-          <w:t xml:space="preserve"> </w:t>
-        </w:r>
-      </w:ins>
+      <w:r>
+        <w:t xml:space="preserve">The continued atmospheric monitoring of stratospheric aerosol is essential since it is an important component of the climate equation due to its overall nature to cause cooling of the planetary surface. Recently, increases in stratospheric aerosol have been linked to the so-called “global warming hiatus” and the gradual increase in stratospheric aerosol has been attributed to small volcanic eruptions. Continued global coverage of stratospheric aerosol is essential to continue to monitor the climate. Additional missions and instrument prototypes are required for the near future. </w:t>
+      </w:r>
     </w:p>
     <w:p>
       <w:pPr>
@@ -823,50 +99,7 @@
         <w:jc w:val="both"/>
       </w:pPr>
       <w:r>
-        <w:t>In this work, the design and test of a new passive satellite-based remote sensing instrument, named the Aerosol Limb Imager (ALI), is presented, which images the polarized limb radiance of the atmosphere to determine stratospheric aerosol profiles using a novel filtering technology. ALI measures the atmosphere using two dimensional imaging to acquire cross-track and vertical profiles giving additional measurement resolution</w:t>
-      </w:r>
-      <w:del w:id="141" w:author="Elash, Brenden" w:date="2016-06-08T11:38:00Z">
-        <w:r>
-          <w:delText xml:space="preserve"> and </w:delText>
-        </w:r>
-        <w:commentRangeStart w:id="142"/>
-        <w:r>
-          <w:delText>depth</w:delText>
-        </w:r>
-        <w:commentRangeEnd w:id="142"/>
-        <w:r>
-          <w:rPr>
-            <w:rStyle w:val="CommentReference"/>
-          </w:rPr>
-          <w:commentReference w:id="142"/>
-        </w:r>
-      </w:del>
-      <w:r>
-        <w:t xml:space="preserve">. Current limb instruments do not measure the cross-track profile and only the vertical. The addition of the cross track will allow for more </w:t>
-      </w:r>
-      <w:commentRangeStart w:id="143"/>
-      <w:del w:id="144" w:author="Elash, Brenden" w:date="2016-06-08T11:43:00Z">
-        <w:r>
-          <w:delText>localized</w:delText>
-        </w:r>
-        <w:commentRangeEnd w:id="143"/>
-        <w:r>
-          <w:rPr>
-            <w:rStyle w:val="CommentReference"/>
-          </w:rPr>
-          <w:commentReference w:id="143"/>
-        </w:r>
-        <w:r>
-          <w:delText xml:space="preserve"> </w:delText>
-        </w:r>
-      </w:del>
-      <w:ins w:id="145" w:author="Elash, Brenden" w:date="2016-06-08T11:43:00Z">
-        <w:r>
-          <w:t xml:space="preserve">spatially dense </w:t>
-        </w:r>
-      </w:ins>
-      <w:r>
-        <w:t xml:space="preserve">measurement points which will allow better determination of atmospheric species such as aerosol and how it dynamically interacts with its environment. This instrument, although a prototype for a satellite instrument, has been tested on a stratospheric balloon flight and was designed specifically for this platform. Slight alterations to the design are needed for deployment on to a satellite platform mission. </w:t>
+        <w:t xml:space="preserve">In this work, the design and test of a new passive satellite-based remote sensing instrument, named the Aerosol Limb Imager (ALI), is presented, which images the polarized limb radiance of the atmosphere to determine stratospheric aerosol profiles using a novel filtering technology. ALI measures the atmosphere using two dimensional imaging to acquire cross-track and vertical profiles giving additional measurement resolution. Current limb instruments do not measure the cross-track profile and only the vertical. The addition of the cross track will allow for more spatially dense measurement points which will allow better determination of atmospheric species such as aerosol and how it dynamically interacts with its environment. This instrument, although a prototype for a satellite instrument, has been tested on a stratospheric balloon flight and was designed specifically for this platform. Slight alterations to the design are needed for deployment on to a satellite platform mission. </w:t>
       </w:r>
     </w:p>
     <w:p>
@@ -914,21 +147,10 @@
     <w:p>
       <w:pPr>
         <w:pStyle w:val="BodyText"/>
-        <w:jc w:val="both"/>
-      </w:pPr>
-    </w:p>
-    <w:p>
-      <w:pPr>
-        <w:pStyle w:val="BodyText"/>
-      </w:pPr>
-    </w:p>
-    <w:p>
-      <w:pPr>
-        <w:pStyle w:val="BodyText"/>
         <w:sectPr>
-          <w:footerReference w:type="default" r:id="rId11"/>
-          <w:headerReference w:type="first" r:id="rId12"/>
-          <w:footerReference w:type="first" r:id="rId13"/>
+          <w:footerReference w:type="default" r:id="rId9"/>
+          <w:headerReference w:type="first" r:id="rId10"/>
+          <w:footerReference w:type="first" r:id="rId11"/>
           <w:pgSz w:w="12240" w:h="15840" w:code="1"/>
           <w:pgMar w:top="1440" w:right="1440" w:bottom="1440" w:left="1440" w:header="720" w:footer="720" w:gutter="0"/>
           <w:pgNumType w:start="1"/>
@@ -942,8 +164,8 @@
         <w:pStyle w:val="ListNumber"/>
         <w:ind w:left="360" w:hanging="360"/>
         <w:sectPr>
-          <w:headerReference w:type="first" r:id="rId14"/>
-          <w:footerReference w:type="first" r:id="rId15"/>
+          <w:headerReference w:type="first" r:id="rId12"/>
+          <w:footerReference w:type="first" r:id="rId13"/>
           <w:type w:val="continuous"/>
           <w:pgSz w:w="12240" w:h="15840" w:code="1"/>
           <w:pgMar w:top="1440" w:right="1440" w:bottom="1440" w:left="1440" w:header="720" w:footer="720" w:gutter="0"/>
@@ -951,9 +173,6 @@
           <w:titlePg/>
         </w:sectPr>
       </w:pPr>
-      <w:r>
-        <w:t xml:space="preserve"> </w:t>
-      </w:r>
     </w:p>
     <w:p>
       <w:pPr>
@@ -961,8 +180,8 @@
       </w:pPr>
     </w:p>
     <w:sectPr>
-      <w:headerReference w:type="default" r:id="rId16"/>
-      <w:footerReference w:type="first" r:id="rId17"/>
+      <w:headerReference w:type="default" r:id="rId14"/>
+      <w:footerReference w:type="first" r:id="rId15"/>
       <w:pgSz w:w="12240" w:h="15840" w:code="1"/>
       <w:pgMar w:top="1440" w:right="1440" w:bottom="1440" w:left="2160" w:header="720" w:footer="720" w:gutter="0"/>
       <w:pgNumType w:start="1"/>
@@ -973,139 +192,6 @@
 </w:document>
 </file>
 
-<file path=word/comments.xml><?xml version="1.0" encoding="utf-8"?>
-<w:comments xmlns:wpc="http://schemas.microsoft.com/office/word/2010/wordprocessingCanvas" xmlns:mc="http://schemas.openxmlformats.org/markup-compatibility/2006" xmlns:o="urn:schemas-microsoft-com:office:office" xmlns:r="http://schemas.openxmlformats.org/officeDocument/2006/relationships" xmlns:m="http://schemas.openxmlformats.org/officeDocument/2006/math" xmlns:v="urn:schemas-microsoft-com:vml" xmlns:wp14="http://schemas.microsoft.com/office/word/2010/wordprocessingDrawing" xmlns:wp="http://schemas.openxmlformats.org/drawingml/2006/wordprocessingDrawing" xmlns:w10="urn:schemas-microsoft-com:office:word" xmlns:w="http://schemas.openxmlformats.org/wordprocessingml/2006/main" xmlns:w14="http://schemas.microsoft.com/office/word/2010/wordml" xmlns:w15="http://schemas.microsoft.com/office/word/2012/wordml" xmlns:wpg="http://schemas.microsoft.com/office/word/2010/wordprocessingGroup" xmlns:wpi="http://schemas.microsoft.com/office/word/2010/wordprocessingInk" xmlns:wne="http://schemas.microsoft.com/office/word/2006/wordml" xmlns:wps="http://schemas.microsoft.com/office/word/2010/wordprocessingShape" mc:Ignorable="w14 w15 wp14">
-  <w:comment w:id="20" w:author="Elash, Brenden" w:date="2016-06-08T10:03:00Z" w:initials="EB">
-    <w:p>
-      <w:pPr>
-        <w:pStyle w:val="CommentText"/>
-      </w:pPr>
-      <w:r>
-        <w:rPr>
-          <w:rStyle w:val="CommentReference"/>
-        </w:rPr>
-        <w:annotationRef/>
-      </w:r>
-      <w:r>
-        <w:t>ADAM: Not sure what this means?</w:t>
-      </w:r>
-    </w:p>
-    <w:p>
-      <w:pPr>
-        <w:pStyle w:val="CommentText"/>
-      </w:pPr>
-    </w:p>
-    <w:p>
-      <w:pPr>
-        <w:pStyle w:val="CommentText"/>
-        <w:rPr>
-          <w:caps/>
-        </w:rPr>
-      </w:pPr>
-      <w:r>
-        <w:t>Re: Fixed the wording</w:t>
-      </w:r>
-    </w:p>
-  </w:comment>
-  <w:comment w:id="22" w:author="Elash, Brenden" w:date="2016-06-08T10:03:00Z" w:initials="EB">
-    <w:p>
-      <w:pPr>
-        <w:pStyle w:val="CommentText"/>
-      </w:pPr>
-      <w:r>
-        <w:rPr>
-          <w:rStyle w:val="CommentReference"/>
-        </w:rPr>
-        <w:annotationRef/>
-      </w:r>
-      <w:r>
-        <w:t>ADAM: This part seems a bit fluffy to me.  I think it would be good to include a couple of more specific paragraphs about the heritage of stratospheric aerosol measurements and the future/science needs for new instrumentation.  I know that’s included later, but a bit of repetition on important motivating stuff is ok.</w:t>
-      </w:r>
-    </w:p>
-    <w:p>
-      <w:pPr>
-        <w:pStyle w:val="CommentText"/>
-      </w:pPr>
-    </w:p>
-    <w:p>
-      <w:pPr>
-        <w:pStyle w:val="CommentText"/>
-      </w:pPr>
-      <w:r>
-        <w:t>Re: Sounds good I didn’t want to rehash too much so I left it brief but I have added more detail.</w:t>
-      </w:r>
-    </w:p>
-  </w:comment>
-  <w:comment w:id="142" w:author="Elash, Brenden" w:date="2016-06-08T10:03:00Z" w:initials="EB">
-    <w:p>
-      <w:pPr>
-        <w:pStyle w:val="CommentText"/>
-      </w:pPr>
-      <w:r>
-        <w:rPr>
-          <w:rStyle w:val="CommentReference"/>
-        </w:rPr>
-        <w:annotationRef/>
-      </w:r>
-      <w:r>
-        <w:t>ADAM: What is depth?</w:t>
-      </w:r>
-    </w:p>
-    <w:p>
-      <w:pPr>
-        <w:pStyle w:val="CommentText"/>
-      </w:pPr>
-    </w:p>
-    <w:p>
-      <w:pPr>
-        <w:pStyle w:val="CommentText"/>
-      </w:pPr>
-      <w:r>
-        <w:t>Re; No idea, so I removed it.</w:t>
-      </w:r>
-    </w:p>
-  </w:comment>
-  <w:comment w:id="143" w:author="Elash, Brenden" w:date="2016-06-08T10:04:00Z" w:initials="EB">
-    <w:p>
-      <w:pPr>
-        <w:pStyle w:val="CommentText"/>
-      </w:pPr>
-      <w:r>
-        <w:rPr>
-          <w:rStyle w:val="CommentReference"/>
-        </w:rPr>
-        <w:annotationRef/>
-      </w:r>
-      <w:r>
-        <w:t>ADAM: Localized?</w:t>
-      </w:r>
-    </w:p>
-    <w:p>
-      <w:pPr>
-        <w:pStyle w:val="CommentText"/>
-      </w:pPr>
-    </w:p>
-    <w:p>
-      <w:pPr>
-        <w:pStyle w:val="CommentText"/>
-      </w:pPr>
-      <w:r>
-        <w:t>Re: fixed</w:t>
-      </w:r>
-    </w:p>
-  </w:comment>
-</w:comments>
-</file>
-
-<file path=word/commentsExtended.xml><?xml version="1.0" encoding="utf-8"?>
-<w15:commentsEx xmlns:wpc="http://schemas.microsoft.com/office/word/2010/wordprocessingCanvas" xmlns:mc="http://schemas.openxmlformats.org/markup-compatibility/2006" xmlns:o="urn:schemas-microsoft-com:office:office" xmlns:r="http://schemas.openxmlformats.org/officeDocument/2006/relationships" xmlns:m="http://schemas.openxmlformats.org/officeDocument/2006/math" xmlns:v="urn:schemas-microsoft-com:vml" xmlns:wp14="http://schemas.microsoft.com/office/word/2010/wordprocessingDrawing" xmlns:wp="http://schemas.openxmlformats.org/drawingml/2006/wordprocessingDrawing" xmlns:w10="urn:schemas-microsoft-com:office:word" xmlns:w="http://schemas.openxmlformats.org/wordprocessingml/2006/main" xmlns:w14="http://schemas.microsoft.com/office/word/2010/wordml" xmlns:w15="http://schemas.microsoft.com/office/word/2012/wordml" xmlns:wpg="http://schemas.microsoft.com/office/word/2010/wordprocessingGroup" xmlns:wpi="http://schemas.microsoft.com/office/word/2010/wordprocessingInk" xmlns:wne="http://schemas.microsoft.com/office/word/2006/wordml" xmlns:wps="http://schemas.microsoft.com/office/word/2010/wordprocessingShape" mc:Ignorable="w14 w15 wp14">
-  <w15:commentEx w15:paraId="43788AFE" w15:done="0"/>
-  <w15:commentEx w15:paraId="160D6606" w15:done="0"/>
-  <w15:commentEx w15:paraId="2D0EBA0B" w15:done="0"/>
-  <w15:commentEx w15:paraId="72D0A216" w15:done="0"/>
-</w15:commentsEx>
-</file>
-
 <file path=word/endnotes.xml><?xml version="1.0" encoding="utf-8"?>
 <w:endnotes xmlns:wpc="http://schemas.microsoft.com/office/word/2010/wordprocessingCanvas" xmlns:mc="http://schemas.openxmlformats.org/markup-compatibility/2006" xmlns:o="urn:schemas-microsoft-com:office:office" xmlns:r="http://schemas.openxmlformats.org/officeDocument/2006/relationships" xmlns:m="http://schemas.openxmlformats.org/officeDocument/2006/math" xmlns:v="urn:schemas-microsoft-com:vml" xmlns:wp14="http://schemas.microsoft.com/office/word/2010/wordprocessingDrawing" xmlns:wp="http://schemas.openxmlformats.org/drawingml/2006/wordprocessingDrawing" xmlns:w10="urn:schemas-microsoft-com:office:word" xmlns:w="http://schemas.openxmlformats.org/wordprocessingml/2006/main" xmlns:w14="http://schemas.microsoft.com/office/word/2010/wordml" xmlns:w15="http://schemas.microsoft.com/office/word/2012/wordml" xmlns:wpg="http://schemas.microsoft.com/office/word/2010/wordprocessingGroup" xmlns:wpi="http://schemas.microsoft.com/office/word/2010/wordprocessingInk" xmlns:wne="http://schemas.microsoft.com/office/word/2006/wordml" xmlns:wps="http://schemas.microsoft.com/office/word/2010/wordprocessingShape" mc:Ignorable="w14 w15 wp14">
   <w:endnote w:type="separator" w:id="-1">
@@ -1319,7 +405,7 @@
         <w:rStyle w:val="PageNumber"/>
         <w:noProof/>
       </w:rPr>
-      <w:t>2</w:t>
+      <w:t>4</w:t>
     </w:r>
     <w:r>
       <w:rPr>
@@ -1375,7 +461,7 @@
         <w:rStyle w:val="PageNumber"/>
         <w:noProof/>
       </w:rPr>
-      <w:t>81</w:t>
+      <w:t>5</w:t>
     </w:r>
     <w:r>
       <w:rPr>
@@ -1552,14 +638,6 @@
   </w:num>
   <w:numIdMacAtCleanup w:val="2"/>
 </w:numbering>
-</file>
-
-<file path=word/people.xml><?xml version="1.0" encoding="utf-8"?>
-<w15:people xmlns:wpc="http://schemas.microsoft.com/office/word/2010/wordprocessingCanvas" xmlns:mc="http://schemas.openxmlformats.org/markup-compatibility/2006" xmlns:o="urn:schemas-microsoft-com:office:office" xmlns:r="http://schemas.openxmlformats.org/officeDocument/2006/relationships" xmlns:m="http://schemas.openxmlformats.org/officeDocument/2006/math" xmlns:v="urn:schemas-microsoft-com:vml" xmlns:wp14="http://schemas.microsoft.com/office/word/2010/wordprocessingDrawing" xmlns:wp="http://schemas.openxmlformats.org/drawingml/2006/wordprocessingDrawing" xmlns:w10="urn:schemas-microsoft-com:office:word" xmlns:w="http://schemas.openxmlformats.org/wordprocessingml/2006/main" xmlns:w14="http://schemas.microsoft.com/office/word/2010/wordml" xmlns:w15="http://schemas.microsoft.com/office/word/2012/wordml" xmlns:wpg="http://schemas.microsoft.com/office/word/2010/wordprocessingGroup" xmlns:wpi="http://schemas.microsoft.com/office/word/2010/wordprocessingInk" xmlns:wne="http://schemas.microsoft.com/office/word/2006/wordml" xmlns:wps="http://schemas.microsoft.com/office/word/2010/wordprocessingShape" mc:Ignorable="w14 w15 wp14">
-  <w15:person w15:author="Elash, Brenden">
-    <w15:presenceInfo w15:providerId="AD" w15:userId="S-1-5-21-1060284298-436374069-1708537768-95173"/>
-  </w15:person>
-</w15:people>
 </file>
 
 <file path=word/styles.xml><?xml version="1.0" encoding="utf-8"?>

</xml_diff>

<commit_message>
More overall edits from Adam
</commit_message>
<xml_diff>
--- a/Chapter1.docx
+++ b/Chapter1.docx
@@ -36,7 +36,7 @@
       <w:pPr>
         <w:pStyle w:val="CHAPTERTITLE"/>
       </w:pPr>
-      <w:bookmarkStart w:id="0" w:name="_Toc455582580"/>
+      <w:bookmarkStart w:id="0" w:name="_Toc456356931"/>
       <w:r>
         <w:rPr>
           <w:sz w:val="36"/>
@@ -67,11 +67,7 @@
         <w:jc w:val="both"/>
       </w:pPr>
       <w:r>
-        <w:t xml:space="preserve">Instrumentation has been deployed over the past decades to monitor the atmospheric state from the ground, sky, and in space using many different methods. Some of these instruments have had the capability to measure aerosols; however, many of these instruments are no longer operational or are operating well past their expected lifetimes. The evolution of the atmosphere needs to be monitored in the future and to do so, new instrumentation is required. Using the techniques from current generation instrumentation combined with advancements in technology, the capabilities of the next generation of satellite instruments will be able to monitor the earth with greater efficiency and </w:t>
-      </w:r>
-      <w:commentRangeStart w:id="1"/>
-      <w:r>
-        <w:t xml:space="preserve">higher resolutions. </w:t>
+        <w:t xml:space="preserve">Instrumentation has been deployed over the past decades to monitor the atmospheric state from the ground, sky, and in space using many different methods. The evolution of the atmosphere needs to be monitored in the future and to do so, new instrumentation is required. Using the techniques from current generation instrumentation combined with advancements in technology, the capabilities of the next generation of satellite instruments will be able to monitor the earth with greater efficiency and higher resolutions. </w:t>
       </w:r>
     </w:p>
     <w:p>
@@ -80,9 +76,8 @@
         <w:jc w:val="both"/>
       </w:pPr>
       <w:r>
-        <w:t xml:space="preserve"> Aerosol has been monitored globally from satellite platforms since the 1970s. The most notable method used is known as solar occultation, such as the NASA SAGE missions. These instruments acquired vertical aerosol profiles, however they were limited to the number of measurements that can be acquired per day due to each measurement requiring a sunrise or sunset. Following occultation, other techniques were implemented onboard satellite platforms with the ability to measure aerosol. One such technique is limb-scatter geometry, such as OSIRIS onboard the Odin spacecraft, which achieves greater global coverage since it only requires sunlit atmosphere and also maintains vertical resolution.  Stratospheric aerosol monitoring has continued to the present day from various platforms, including the previously mention as well as others, which has allowed a long global time series to determine trends in aerosol extinction over the past few decades. However, the current instruments are ageing and many are operating past their estimated lifetimes with few, if any, scheduled to replace the ageing instruments. </w:t>
-      </w:r>
-      <w:commentRangeEnd w:id="1"/>
+        <w:t xml:space="preserve"> Aerosol has been monitored globally from satellite platforms since the 1970s. The most notable method used is known as solar occultation, such as the NASA SAGE missions. These instruments acquired vertical aerosol profiles, however they were limited to the number of measurements that can be acquired per day due to each measurement requiring a sunrise or sunset. Following occultation, other techniques were implemented onboard satellites with the ability to measure aerosol. One such technique is limb-scatter geometry, such as OSIRIS onboard the Odin spacecraft, which achieves greater global coverage since it only requires sunlit atmosphere and also maintains vertical resolution.  Stratospheric aerosol monitoring has continued to the present day from various platforms, including the previously mentioned as well as others, which has allowed a long global time series to determine trends in aerosol extinction over the past few decades. However, the current instruments are ageing and many are operating past their estimated lifetimes with few, if any, scheduled to replace the ageing instruments. </w:t>
+      </w:r>
     </w:p>
     <w:p>
       <w:pPr>
@@ -114,7 +109,7 @@
         <w:t>ephelometers</w:t>
       </w:r>
       <w:r>
-        <w:t xml:space="preserve"> and satellite based methods such as occultation and limb scatter. Then a brief overview of radiative transfer theory is covered starting with the scalar representation and moving into the more complete polarized, or vector, theory needed for this work. Lastly is a brief discussion of the SASKTRAN-HR model used within this work.</w:t>
+        <w:t xml:space="preserve"> and satellite based methods such as occultation and limb scatter. Then a brief overview of radiative transfer theory is covered starting with the scalar representation and moving into the more complete polarized, or vector, theory needed for this work. Lastly is a brief discussion of the SASKTRAN-HR model used within this work and inverse methods to determine atmospheric parameters from radiance measurements.</w:t>
       </w:r>
     </w:p>
     <w:p>
@@ -405,7 +400,7 @@
         <w:rStyle w:val="PageNumber"/>
         <w:noProof/>
       </w:rPr>
-      <w:t>4</w:t>
+      <w:t>3</w:t>
     </w:r>
     <w:r>
       <w:rPr>
@@ -1029,7 +1024,7 @@
     <w:qFormat/>
     <w:rPr>
       <w:sz w:val="24"/>
-      <w:lang w:val="en-US" w:eastAsia="en-US"/>
+      <w:lang w:eastAsia="en-US"/>
     </w:rPr>
   </w:style>
   <w:style w:type="paragraph" w:styleId="Heading1">

</xml_diff>

<commit_message>
Finaliazed edits from Adam ch 1-4 and 6
</commit_message>
<xml_diff>
--- a/Chapter1.docx
+++ b/Chapter1.docx
@@ -5,8 +5,8 @@
     <w:p>
       <w:pPr>
         <w:sectPr>
-          <w:headerReference w:type="default" r:id="rId7"/>
-          <w:footerReference w:type="first" r:id="rId8"/>
+          <w:headerReference w:type="default" r:id="rId8"/>
+          <w:footerReference w:type="first" r:id="rId9"/>
           <w:type w:val="continuous"/>
           <w:pgSz w:w="12240" w:h="15840" w:code="1"/>
           <w:pgMar w:top="1440" w:right="1440" w:bottom="1440" w:left="1440" w:header="720" w:footer="720" w:gutter="0"/>
@@ -29,6 +29,7 @@
           <w:sz w:val="36"/>
           <w:szCs w:val="36"/>
         </w:rPr>
+        <w:lastRenderedPageBreak/>
         <w:t>CHAPTER 1</w:t>
       </w:r>
     </w:p>
@@ -52,13 +53,175 @@
         <w:jc w:val="both"/>
       </w:pPr>
       <w:r>
-        <w:t xml:space="preserve">The atmosphere of the Earth is a dynamic, evolving system dependent upon its composition. The concentration of various atmospheric species is dependent upon altitude, geographical location, season, and time of day. These species interact with the incoming sunlight to absorb, scatter, and re-emit the incoming radiance originating from the sun. Using spectroscopy, concentrations of different species can be determined to discover the composition of the atmosphere. Over a period of time, changes to the composition caused by natural and anthropogenic sources can be used to infer </w:t>
-      </w:r>
-      <w:r>
-        <w:t>changes and trends, some of which are related to climate change</w:t>
-      </w:r>
-      <w:r>
-        <w:t>. One important species in determining the radiative forcing effect is stratospheric sulfuric aerosol. These aerosols are submicron-sized droplets of sulfuric acid that scatter solar irradiance away from earth causing a cooling effect to the surface temperature. The source gasses that form these aerosols arise from the burning of fossil fuels, biomass burning, marine processes and form what is often referred to as the “background” aerosol layer. A large unpredictable perturbation of this layer occurs after large volcanic eruptions that can inject large quantities of sulfur directly into the stratosphere.</w:t>
+        <w:t xml:space="preserve">The atmosphere of the Earth is a dynamic, evolving system </w:t>
+      </w:r>
+      <w:r>
+        <w:t>with complex</w:t>
+      </w:r>
+      <w:r>
+        <w:t xml:space="preserve"> composition. The concentration of various atmospheric species is dependent upon altitude, geographical location, season, and time of day. These species interact </w:t>
+      </w:r>
+      <w:r>
+        <w:t>with light and</w:t>
+      </w:r>
+      <w:r>
+        <w:t xml:space="preserve"> absorb, scatter, and re-emit the </w:t>
+      </w:r>
+      <w:r>
+        <w:t>radiation</w:t>
+      </w:r>
+      <w:r>
+        <w:t xml:space="preserve"> originating from the sun. Using spectroscopy, concentrations of different species can be determined to discover the composition of the atmosphere. Over a period of time, changes to the composition caused by natural and anthropogenic sources can be used to infer </w:t>
+      </w:r>
+      <w:r>
+        <w:t>processes</w:t>
+      </w:r>
+      <w:r>
+        <w:t xml:space="preserve"> and trends, some of which are </w:t>
+      </w:r>
+      <w:r>
+        <w:t>causes or effects of</w:t>
+      </w:r>
+      <w:r>
+        <w:t xml:space="preserve"> climate change</w:t>
+      </w:r>
+      <w:r>
+        <w:t xml:space="preserve">. One </w:t>
+      </w:r>
+      <w:r>
+        <w:t xml:space="preserve">particularly </w:t>
+      </w:r>
+      <w:r>
+        <w:t xml:space="preserve">important species </w:t>
+      </w:r>
+      <w:r>
+        <w:t xml:space="preserve">in terms of the radiative balance of the Earth </w:t>
+      </w:r>
+      <w:r>
+        <w:t>is aerosol</w:t>
+      </w:r>
+      <w:r>
+        <w:t xml:space="preserve"> in the stratosphere</w:t>
+      </w:r>
+      <w:r>
+        <w:t xml:space="preserve">. These aerosols are </w:t>
+      </w:r>
+      <w:r>
+        <w:t xml:space="preserve">typically </w:t>
+      </w:r>
+      <w:r>
+        <w:t xml:space="preserve">submicron-sized droplets of sulfuric acid </w:t>
+      </w:r>
+      <w:r>
+        <w:t xml:space="preserve">and water </w:t>
+      </w:r>
+      <w:r>
+        <w:t xml:space="preserve">that scatter solar </w:t>
+      </w:r>
+      <w:r>
+        <w:t xml:space="preserve">radiation </w:t>
+      </w:r>
+      <w:r>
+        <w:t>away from earth</w:t>
+      </w:r>
+      <w:r>
+        <w:t>, effectively increasing the planetary albedo and</w:t>
+      </w:r>
+      <w:r>
+        <w:t xml:space="preserve"> causing a cooling effect </w:t>
+      </w:r>
+      <w:r>
+        <w:t>of</w:t>
+      </w:r>
+      <w:r>
+        <w:t xml:space="preserve"> the surface temperature. </w:t>
+      </w:r>
+      <w:r>
+        <w:t>S</w:t>
+      </w:r>
+      <w:r>
+        <w:t xml:space="preserve">ource gasses that form these aerosols </w:t>
+      </w:r>
+      <w:r>
+        <w:t xml:space="preserve">can </w:t>
+      </w:r>
+      <w:r>
+        <w:t xml:space="preserve">arise from the burning of fossil fuels, biomass burning, </w:t>
+      </w:r>
+      <w:r>
+        <w:t xml:space="preserve">and natural </w:t>
+      </w:r>
+      <w:r>
+        <w:t xml:space="preserve">marine processes and form </w:t>
+      </w:r>
+      <w:r>
+        <w:t xml:space="preserve">a relatively stable layer of aerosol in the stratosphere, </w:t>
+      </w:r>
+      <w:r>
+        <w:t xml:space="preserve">often referred to as the “background” </w:t>
+      </w:r>
+      <w:r>
+        <w:t>layer.  L</w:t>
+      </w:r>
+      <w:r>
+        <w:t>arge</w:t>
+      </w:r>
+      <w:r>
+        <w:t xml:space="preserve"> and</w:t>
+      </w:r>
+      <w:r>
+        <w:t xml:space="preserve"> unpredictable perturbation</w:t>
+      </w:r>
+      <w:r>
+        <w:t>s</w:t>
+      </w:r>
+      <w:r>
+        <w:t xml:space="preserve"> of this layer occur after large volcanic eruptions that can inject large quantities of sulfur </w:t>
+      </w:r>
+      <w:r>
+        <w:t xml:space="preserve">dioxide </w:t>
+      </w:r>
+      <w:r>
+        <w:t>directly into the stratosphere</w:t>
+      </w:r>
+      <w:r>
+        <w:t xml:space="preserve"> where it oxidizes and forms aerosol droplets</w:t>
+      </w:r>
+      <w:r>
+        <w:t>.</w:t>
+      </w:r>
+      <w:r>
+        <w:t xml:space="preserve">  The variability of the aerosol layer in terms of particle size, composition and its spatial and temporal distributions, makes it both challenging and critical to measure and understand.  </w:t>
+      </w:r>
+      <w:r>
+        <w:t>This so-called “persistently variable” aerosol layer has been linked to a significant reduction in the global-war</w:t>
+      </w:r>
+      <w:r>
+        <w:t>ming from greenhouse gases that would have occurred (</w:t>
+      </w:r>
+      <w:r>
+        <w:rPr>
+          <w:i/>
+        </w:rPr>
+        <w:t>Solomon et al.</w:t>
+      </w:r>
+      <w:r>
+        <w:t>,</w:t>
+      </w:r>
+      <w:r>
+        <w:t xml:space="preserve"> 2011)</w:t>
+      </w:r>
+      <w:r>
+        <w:t>, and have played a role in understanding the “emergence of healing” of the ozone layer in the Antarctic (</w:t>
+      </w:r>
+      <w:r>
+        <w:rPr>
+          <w:i/>
+        </w:rPr>
+        <w:t>Solomon et al.</w:t>
+      </w:r>
+      <w:r>
+        <w:t>, 2016).</w:t>
       </w:r>
     </w:p>
     <w:p>
@@ -67,7 +230,122 @@
         <w:jc w:val="both"/>
       </w:pPr>
       <w:r>
-        <w:t xml:space="preserve">Instrumentation has been deployed over the past decades to monitor the atmospheric state from the ground, sky, and in space using many different methods. The evolution of the atmosphere needs to be monitored in the future and to do so, new instrumentation is required. Using the techniques from current generation instrumentation combined with advancements in technology, the capabilities of the next generation of satellite instruments will be able to monitor the earth with greater efficiency and higher resolutions. </w:t>
+        <w:t>Instrumentation has been deployed over the past</w:t>
+      </w:r>
+      <w:r>
+        <w:t xml:space="preserve"> several</w:t>
+      </w:r>
+      <w:r>
+        <w:t xml:space="preserve"> decades to monitor the atmospheric state from the ground, </w:t>
+      </w:r>
+      <w:r>
+        <w:t>within the atmosphere</w:t>
+      </w:r>
+      <w:r>
+        <w:t xml:space="preserve">, and </w:t>
+      </w:r>
+      <w:r>
+        <w:t>from orbit</w:t>
+      </w:r>
+      <w:r>
+        <w:t xml:space="preserve"> using many different </w:t>
+      </w:r>
+      <w:r>
+        <w:lastRenderedPageBreak/>
+        <w:t xml:space="preserve">methods. </w:t>
+      </w:r>
+      <w:r>
+        <w:t>As progress is made towards understanding the process and trends in atmospheric composition</w:t>
+      </w:r>
+      <w:r>
+        <w:t xml:space="preserve"> through these observations</w:t>
+      </w:r>
+      <w:r>
+        <w:t xml:space="preserve">, the scientific questions inevitably probe deeper into </w:t>
+      </w:r>
+      <w:r>
+        <w:t>more</w:t>
+      </w:r>
+      <w:r>
+        <w:t xml:space="preserve"> detailed and small</w:t>
+      </w:r>
+      <w:r>
+        <w:t>er</w:t>
+      </w:r>
+      <w:r>
+        <w:t xml:space="preserve"> scale</w:t>
+      </w:r>
+      <w:r>
+        <w:t xml:space="preserve"> structures requir</w:t>
+      </w:r>
+      <w:r>
+        <w:t>ing</w:t>
+      </w:r>
+      <w:r>
+        <w:t xml:space="preserve"> both high spatial and temporal resolution </w:t>
+      </w:r>
+      <w:r>
+        <w:t xml:space="preserve">measurements </w:t>
+      </w:r>
+      <w:r>
+        <w:t>as well as global coverage.</w:t>
+      </w:r>
+      <w:r>
+        <w:t xml:space="preserve"> </w:t>
+      </w:r>
+      <w:r>
+        <w:t>Th</w:t>
+      </w:r>
+      <w:r>
+        <w:t>is</w:t>
+      </w:r>
+      <w:r>
+        <w:t xml:space="preserve"> evolution </w:t>
+      </w:r>
+      <w:r>
+        <w:t>provides ever more challenging requirements for new measurements and hence</w:t>
+      </w:r>
+      <w:r>
+        <w:t xml:space="preserve"> new instrumentation </w:t>
+      </w:r>
+      <w:r>
+        <w:t>to provide these observations</w:t>
+      </w:r>
+      <w:r>
+        <w:t xml:space="preserve">. </w:t>
+      </w:r>
+      <w:r>
+        <w:t>A</w:t>
+      </w:r>
+      <w:r>
+        <w:t xml:space="preserve">dvancements in </w:t>
+      </w:r>
+      <w:r>
+        <w:t xml:space="preserve">optical and detector </w:t>
+      </w:r>
+      <w:r>
+        <w:t>technology</w:t>
+      </w:r>
+      <w:r>
+        <w:t xml:space="preserve"> combined with the increasing ease of access to space means</w:t>
+      </w:r>
+      <w:r>
+        <w:t xml:space="preserve"> </w:t>
+      </w:r>
+      <w:r>
+        <w:t xml:space="preserve">that </w:t>
+      </w:r>
+      <w:r>
+        <w:t xml:space="preserve">the capabilities of the </w:t>
+      </w:r>
+      <w:r>
+        <w:t>future</w:t>
+      </w:r>
+      <w:r>
+        <w:t xml:space="preserve"> generation of satellite instruments will be able to </w:t>
+      </w:r>
+      <w:r>
+        <w:t xml:space="preserve">tackle the driving scientific needs for precision, accuracy and resolution with global coverage. </w:t>
       </w:r>
     </w:p>
     <w:p>
@@ -76,7 +354,238 @@
         <w:jc w:val="both"/>
       </w:pPr>
       <w:r>
-        <w:t xml:space="preserve"> Aerosol has been monitored globally from satellite platforms since the 1970s. The most notable method used is known as solar occultation, such as the NASA SAGE missions. These instruments acquired vertical aerosol profiles, however they were limited to the number of measurements that can be acquired per day due to each measurement requiring a sunrise or sunset. Following occultation, other techniques were implemented onboard satellites with the ability to measure aerosol. One such technique is limb-scatter geometry, such as OSIRIS onboard the Odin spacecraft, which achieves greater global coverage since it only requires sunlit atmosphere and also maintains vertical resolution.  Stratospheric aerosol monitoring has continued to the present day from various platforms, including the previously mentioned as well as others, which has allowed a long global time series to determine trends in aerosol extinction over the past few decades. However, the current instruments are ageing and many are operating past their estimated lifetimes with few, if any, scheduled to replace the ageing instruments. </w:t>
+        <w:t xml:space="preserve"> </w:t>
+      </w:r>
+      <w:r>
+        <w:t>Stratospheric a</w:t>
+      </w:r>
+      <w:r>
+        <w:t xml:space="preserve">erosol </w:t>
+      </w:r>
+      <w:r>
+        <w:t xml:space="preserve">in particular </w:t>
+      </w:r>
+      <w:r>
+        <w:t xml:space="preserve">has been monitored globally from satellite platforms since the 1970s. The </w:t>
+      </w:r>
+      <w:r>
+        <w:t>“gold-standard” remote sensing</w:t>
+      </w:r>
+      <w:r>
+        <w:t xml:space="preserve"> method is solar occultation, </w:t>
+      </w:r>
+      <w:r>
+        <w:t xml:space="preserve">most notably used by </w:t>
+      </w:r>
+      <w:r>
+        <w:t xml:space="preserve">the NASA </w:t>
+      </w:r>
+      <w:r>
+        <w:t xml:space="preserve">SAGE (Stratospheric Aerosol and Gas Experiment) series of satellite </w:t>
+      </w:r>
+      <w:r>
+        <w:t xml:space="preserve">missions. </w:t>
+      </w:r>
+      <w:r>
+        <w:t xml:space="preserve">Solar occultation instruments directly measure the </w:t>
+      </w:r>
+      <w:r>
+        <w:t xml:space="preserve">spectral </w:t>
+      </w:r>
+      <w:r>
+        <w:t xml:space="preserve">attenuation of sunlight as </w:t>
+      </w:r>
+      <w:r>
+        <w:t xml:space="preserve">it </w:t>
+      </w:r>
+      <w:r>
+        <w:t>passes through the atmosphere and through this acquire</w:t>
+      </w:r>
+      <w:r>
+        <w:t xml:space="preserve"> </w:t>
+      </w:r>
+      <w:r>
+        <w:t xml:space="preserve">accurate </w:t>
+      </w:r>
+      <w:r>
+        <w:t>vertical profiles</w:t>
+      </w:r>
+      <w:r>
+        <w:t xml:space="preserve"> of the aerosol extinction coefficient;</w:t>
+      </w:r>
+      <w:r>
+        <w:t xml:space="preserve"> however</w:t>
+      </w:r>
+      <w:r>
+        <w:t>,</w:t>
+      </w:r>
+      <w:r>
+        <w:t xml:space="preserve"> the</w:t>
+      </w:r>
+      <w:r>
+        <w:t xml:space="preserve"> occultation technique</w:t>
+      </w:r>
+      <w:r>
+        <w:t xml:space="preserve"> </w:t>
+      </w:r>
+      <w:r>
+        <w:t>is inherently</w:t>
+      </w:r>
+      <w:r>
+        <w:t xml:space="preserve"> limited </w:t>
+      </w:r>
+      <w:r>
+        <w:t xml:space="preserve">in </w:t>
+      </w:r>
+      <w:r>
+        <w:t xml:space="preserve">the </w:t>
+      </w:r>
+      <w:r>
+        <w:t xml:space="preserve">number of </w:t>
+      </w:r>
+      <w:r>
+        <w:t>observations</w:t>
+      </w:r>
+      <w:r>
+        <w:t xml:space="preserve"> that can be acquired per day due to </w:t>
+      </w:r>
+      <w:r>
+        <w:t xml:space="preserve">the simple fact that the measurement is made only when </w:t>
+      </w:r>
+      <w:r>
+        <w:t xml:space="preserve">the </w:t>
+      </w:r>
+      <w:r>
+        <w:t xml:space="preserve">satellite instrument </w:t>
+      </w:r>
+      <w:r>
+        <w:t xml:space="preserve">observes </w:t>
+      </w:r>
+      <w:r>
+        <w:t>a s</w:t>
+      </w:r>
+      <w:r>
+        <w:t>unrise or sunset</w:t>
+      </w:r>
+      <w:r>
+        <w:t xml:space="preserve"> from orbit</w:t>
+      </w:r>
+      <w:r>
+        <w:t xml:space="preserve">. </w:t>
+      </w:r>
+      <w:r>
+        <w:t xml:space="preserve">More recently other remote sensing techniques have been used successfully from space to measure stratospheric aerosol. </w:t>
+      </w:r>
+      <w:r>
+        <w:t xml:space="preserve"> One such technique is </w:t>
+      </w:r>
+      <w:r>
+        <w:t xml:space="preserve">the measurement of limb scattered sunlight, which is performed by the Canadian </w:t>
+      </w:r>
+      <w:r>
+        <w:t>OSIRIS</w:t>
+      </w:r>
+      <w:r>
+        <w:t xml:space="preserve"> (Optical Spectrograph and </w:t>
+      </w:r>
+      <w:proofErr w:type="spellStart"/>
+      <w:r>
+        <w:t>InfraRed</w:t>
+      </w:r>
+      <w:proofErr w:type="spellEnd"/>
+      <w:r>
+        <w:t xml:space="preserve"> Imaging System)</w:t>
+      </w:r>
+      <w:r>
+        <w:t xml:space="preserve"> </w:t>
+      </w:r>
+      <w:r>
+        <w:t xml:space="preserve">instrument </w:t>
+      </w:r>
+      <w:r>
+        <w:t>onboard the Odin spacecraft</w:t>
+      </w:r>
+      <w:r>
+        <w:t>.</w:t>
+      </w:r>
+      <w:r>
+        <w:t xml:space="preserve"> </w:t>
+      </w:r>
+      <w:r>
+        <w:t xml:space="preserve">The observation of limb scattered sunlight </w:t>
+      </w:r>
+      <w:r>
+        <w:t xml:space="preserve">achieves greater </w:t>
+      </w:r>
+      <w:r>
+        <w:t>temporal and spatial</w:t>
+      </w:r>
+      <w:r>
+        <w:t xml:space="preserve"> coverage since </w:t>
+      </w:r>
+      <w:r>
+        <w:t>the measurement</w:t>
+      </w:r>
+      <w:r>
+        <w:t xml:space="preserve"> only requires sunlit </w:t>
+      </w:r>
+      <w:r>
+        <w:t>conditions</w:t>
+      </w:r>
+      <w:r>
+        <w:t xml:space="preserve">. </w:t>
+      </w:r>
+      <w:r>
+        <w:t xml:space="preserve"> Other techniques have also been successfully used for stratospheric aerosol measurement from space including </w:t>
+      </w:r>
+      <w:proofErr w:type="spellStart"/>
+      <w:r>
+        <w:t>lidar</w:t>
+      </w:r>
+      <w:proofErr w:type="spellEnd"/>
+      <w:r>
+        <w:t>, stellar occultation and thermal emission</w:t>
+      </w:r>
+      <w:r>
+        <w:t>,</w:t>
+      </w:r>
+      <w:r>
+        <w:t xml:space="preserve"> and the combination of various data sets has provided a rich </w:t>
+      </w:r>
+      <w:r>
+        <w:lastRenderedPageBreak/>
+        <w:t xml:space="preserve">monitoring record of the highly variable aerosol load.  However, the current satellite instruments capable of these measurements are operating well past their design lifetimes and very few satellite missions with stratospheric measurement capability </w:t>
+      </w:r>
+      <w:r>
+        <w:t xml:space="preserve">are planned. Active discussions are underway in the scientific community about an upcoming gap in stratospheric measurements and the requirements for future measurements of stratospheric aerosol, and in particular </w:t>
+      </w:r>
+      <w:r>
+        <w:t xml:space="preserve">the </w:t>
+      </w:r>
+      <w:r>
+        <w:t>readiness for observations of the next big volcanic eruption (</w:t>
+      </w:r>
+      <w:bookmarkStart w:id="1" w:name="_GoBack"/>
+      <w:proofErr w:type="spellStart"/>
+      <w:r>
+        <w:rPr>
+          <w:i/>
+        </w:rPr>
+        <w:t>Kremser</w:t>
+      </w:r>
+      <w:proofErr w:type="spellEnd"/>
+      <w:r>
+        <w:rPr>
+          <w:i/>
+        </w:rPr>
+        <w:t xml:space="preserve"> et al.</w:t>
+      </w:r>
+      <w:bookmarkEnd w:id="1"/>
+      <w:r>
+        <w:t xml:space="preserve">, 2016). </w:t>
+      </w:r>
+      <w:r>
+        <w:t xml:space="preserve"> </w:t>
       </w:r>
     </w:p>
     <w:p>
@@ -85,7 +594,144 @@
         <w:jc w:val="both"/>
       </w:pPr>
       <w:r>
-        <w:t xml:space="preserve">The continued atmospheric monitoring of stratospheric aerosol is essential since it is an important component of the climate equation due to its overall nature to cause cooling of the planetary surface. Recently, increases in stratospheric aerosol have been linked to the so-called “global warming hiatus” and the gradual increase in stratospheric aerosol has been attributed to small volcanic eruptions. Continued global coverage of stratospheric aerosol is essential to continue to monitor the climate. Additional missions and instrument prototypes are required for the near future. </w:t>
+        <w:t xml:space="preserve">In this </w:t>
+      </w:r>
+      <w:r>
+        <w:t xml:space="preserve">thesis </w:t>
+      </w:r>
+      <w:r>
+        <w:t xml:space="preserve">work, the design and test </w:t>
+      </w:r>
+      <w:r>
+        <w:t xml:space="preserve">flight </w:t>
+      </w:r>
+      <w:r>
+        <w:t>of a new passive remote sensing instrument, named the Aerosol Limb Imager (ALI), is presented</w:t>
+      </w:r>
+      <w:r>
+        <w:t xml:space="preserve">. The long term goal of the work is the eventual realization of </w:t>
+      </w:r>
+      <w:r>
+        <w:t xml:space="preserve">the </w:t>
+      </w:r>
+      <w:r>
+        <w:t xml:space="preserve">ALI </w:t>
+      </w:r>
+      <w:r>
+        <w:t xml:space="preserve">instrument </w:t>
+      </w:r>
+      <w:r>
+        <w:t>on a small</w:t>
+      </w:r>
+      <w:r>
+        <w:t>-</w:t>
+      </w:r>
+      <w:r>
+        <w:t xml:space="preserve"> or micro</w:t>
+      </w:r>
+      <w:r>
+        <w:t>-</w:t>
+      </w:r>
+      <w:r>
+        <w:t>satellite platform. ALI</w:t>
+      </w:r>
+      <w:r>
+        <w:t xml:space="preserve"> </w:t>
+      </w:r>
+      <w:r>
+        <w:t>is designed to</w:t>
+      </w:r>
+      <w:r>
+        <w:t xml:space="preserve"> use novel acousto-optic filtering technology to</w:t>
+      </w:r>
+      <w:r>
+        <w:t xml:space="preserve"> </w:t>
+      </w:r>
+      <w:r>
+        <w:t xml:space="preserve">image </w:t>
+      </w:r>
+      <w:r>
+        <w:t xml:space="preserve">limb </w:t>
+      </w:r>
+      <w:r>
+        <w:t xml:space="preserve">scattered sunlight </w:t>
+      </w:r>
+      <w:r>
+        <w:t>for the retrieval of</w:t>
+      </w:r>
+      <w:r>
+        <w:t xml:space="preserve"> </w:t>
+      </w:r>
+      <w:r>
+        <w:t xml:space="preserve">high resolution </w:t>
+      </w:r>
+      <w:r>
+        <w:t xml:space="preserve">stratospheric aerosol </w:t>
+      </w:r>
+      <w:r>
+        <w:t>extinction distribution</w:t>
+      </w:r>
+      <w:r>
+        <w:t>s</w:t>
+      </w:r>
+      <w:r>
+        <w:t>, both vertically and horizontally</w:t>
+      </w:r>
+      <w:r>
+        <w:t>.</w:t>
+      </w:r>
+      <w:r>
+        <w:t xml:space="preserve"> </w:t>
+      </w:r>
+      <w:r>
+        <w:t>The horizontal dimension of the image, when observed from a moving satellite or aircraft platform is often referred to as the cross-track dimension. The hyperspectral approach to the ALI design provides the capability for this cross-track coverage of the limb, which is a feature that to our knowledge has never been performed from an atmospheric composition instrument</w:t>
+      </w:r>
+      <w:r>
+        <w:t>.</w:t>
+      </w:r>
+      <w:r>
+        <w:t xml:space="preserve"> </w:t>
+      </w:r>
+      <w:r>
+        <w:t>This</w:t>
+      </w:r>
+      <w:r>
+        <w:t xml:space="preserve"> will provide an especially powerful observation set for studying the transport and evolution of often ultra-thin and variable aerosol layers</w:t>
+      </w:r>
+      <w:r>
+        <w:t xml:space="preserve">. </w:t>
+      </w:r>
+      <w:r>
+        <w:t xml:space="preserve">As part of this work, a prototype of the ALI instrument was developed for </w:t>
+      </w:r>
+      <w:r>
+        <w:t xml:space="preserve">proof-of-concept measurements from </w:t>
+      </w:r>
+      <w:r>
+        <w:t>stratospheric balloon</w:t>
+      </w:r>
+      <w:r>
+        <w:t>,</w:t>
+      </w:r>
+      <w:r>
+        <w:t xml:space="preserve"> and </w:t>
+      </w:r>
+      <w:r>
+        <w:t>a test flight of this prototype occurred from the Canadian Space Agency launch facility in Timmins, Ontario, in 2014</w:t>
+      </w:r>
+      <w:r>
+        <w:t>.</w:t>
+      </w:r>
+      <w:r>
+        <w:t xml:space="preserve">  This flight was the first known test of a large-</w:t>
+      </w:r>
+      <w:proofErr w:type="spellStart"/>
+      <w:r>
+        <w:t>aperature</w:t>
+      </w:r>
+      <w:proofErr w:type="spellEnd"/>
+      <w:r>
+        <w:t xml:space="preserve"> imaging quality acousto-optic filter from a stratospheric balloon, providing important space-flight heritage for the technology. </w:t>
       </w:r>
     </w:p>
     <w:p>
@@ -94,7 +740,218 @@
         <w:jc w:val="both"/>
       </w:pPr>
       <w:r>
-        <w:t xml:space="preserve">In this work, the design and test of a new passive satellite-based remote sensing instrument, named the Aerosol Limb Imager (ALI), is presented, which images the polarized limb radiance of the atmosphere to determine stratospheric aerosol profiles using a novel filtering technology. ALI measures the atmosphere using two dimensional imaging to acquire cross-track and vertical profiles giving additional measurement resolution. Current limb instruments do not measure the cross-track profile and only the vertical. The addition of the cross track will allow for more spatially dense measurement points which will allow better determination of atmospheric species such as aerosol and how it dynamically interacts with its environment. This instrument, although a prototype for a satellite instrument, has been tested on a stratospheric balloon flight and was designed specifically for this platform. Slight alterations to the design are needed for deployment on to a satellite platform mission. </w:t>
+        <w:t>This thesis presents the motivational background and design of the ALI instrument, the results from the st</w:t>
+      </w:r>
+      <w:r>
+        <w:t xml:space="preserve">ratospheric balloon test flight, and concludes with a systematic modelling study </w:t>
+      </w:r>
+      <w:r>
+        <w:lastRenderedPageBreak/>
+        <w:t>on the effect of polarization on the aerosol measurement.</w:t>
+      </w:r>
+      <w:r>
+        <w:t xml:space="preserve"> </w:t>
+      </w:r>
+      <w:r>
+        <w:t xml:space="preserve">The work covers a wide range of topics and as such the necessary background material is diverse and multidisciplinary. </w:t>
+      </w:r>
+      <w:r>
+        <w:t xml:space="preserve">Chapter 2 outlines the </w:t>
+      </w:r>
+      <w:r>
+        <w:t xml:space="preserve">relevant </w:t>
+      </w:r>
+      <w:r>
+        <w:t>background physics of the atmosphere</w:t>
+      </w:r>
+      <w:r>
+        <w:t>,</w:t>
+      </w:r>
+      <w:r>
+        <w:t xml:space="preserve"> </w:t>
+      </w:r>
+      <w:r>
+        <w:t>with a focus</w:t>
+      </w:r>
+      <w:r>
+        <w:t xml:space="preserve"> </w:t>
+      </w:r>
+      <w:r>
+        <w:t>o</w:t>
+      </w:r>
+      <w:r>
+        <w:t>n</w:t>
+      </w:r>
+      <w:r>
+        <w:t xml:space="preserve"> stratospheric aerosol. This includes its discovery</w:t>
+      </w:r>
+      <w:r>
+        <w:t>, sources and microphysical properties,</w:t>
+      </w:r>
+      <w:r>
+        <w:t xml:space="preserve"> and </w:t>
+      </w:r>
+      <w:r>
+        <w:t xml:space="preserve">a </w:t>
+      </w:r>
+      <w:r>
+        <w:t>discussion about the importance of aerosol in the atmosphere</w:t>
+      </w:r>
+      <w:r>
+        <w:t xml:space="preserve"> including </w:t>
+      </w:r>
+      <w:r>
+        <w:t>the</w:t>
+      </w:r>
+      <w:r>
+        <w:t xml:space="preserve"> effect on climate</w:t>
+      </w:r>
+      <w:r>
+        <w:t>.</w:t>
+      </w:r>
+      <w:r>
+        <w:t xml:space="preserve"> Following</w:t>
+      </w:r>
+      <w:r>
+        <w:t xml:space="preserve"> this</w:t>
+      </w:r>
+      <w:r>
+        <w:t>, an overview of the different techniques used to measure aerosols is presented</w:t>
+      </w:r>
+      <w:r>
+        <w:t xml:space="preserve"> including</w:t>
+      </w:r>
+      <w:r>
+        <w:t xml:space="preserve"> </w:t>
+      </w:r>
+      <w:r>
+        <w:t xml:space="preserve">both </w:t>
+      </w:r>
+      <w:r>
+        <w:t xml:space="preserve">in-situ </w:t>
+      </w:r>
+      <w:r>
+        <w:t>and remote sensing methods</w:t>
+      </w:r>
+      <w:r>
+        <w:t>.</w:t>
+      </w:r>
+      <w:r>
+        <w:t xml:space="preserve">  Particular attention is paid to </w:t>
+      </w:r>
+      <w:r>
+        <w:t xml:space="preserve">the </w:t>
+      </w:r>
+      <w:r>
+        <w:t xml:space="preserve">limb scattering </w:t>
+      </w:r>
+      <w:r>
+        <w:t>method</w:t>
+      </w:r>
+      <w:r>
+        <w:t xml:space="preserve">, which is the technique used by the ALI instrument. </w:t>
+      </w:r>
+      <w:r>
+        <w:t xml:space="preserve"> </w:t>
+      </w:r>
+      <w:r>
+        <w:t>This chapter concludes with a survey</w:t>
+      </w:r>
+      <w:r>
+        <w:t xml:space="preserve"> of </w:t>
+      </w:r>
+      <w:r>
+        <w:t xml:space="preserve">atmospheric </w:t>
+      </w:r>
+      <w:r>
+        <w:t xml:space="preserve">radiative transfer </w:t>
+      </w:r>
+      <w:r>
+        <w:t xml:space="preserve">and inversion </w:t>
+      </w:r>
+      <w:r>
+        <w:t>theory</w:t>
+      </w:r>
+      <w:r>
+        <w:t xml:space="preserve">, which encompasses the core physics for understanding and interpreting remote sensing observations. </w:t>
+      </w:r>
+      <w:r>
+        <w:t xml:space="preserve"> </w:t>
+      </w:r>
+      <w:r>
+        <w:t xml:space="preserve">This discussion </w:t>
+      </w:r>
+      <w:r>
+        <w:t>start</w:t>
+      </w:r>
+      <w:r>
+        <w:t>s</w:t>
+      </w:r>
+      <w:r>
+        <w:t xml:space="preserve"> with the </w:t>
+      </w:r>
+      <w:r>
+        <w:t xml:space="preserve">traditional </w:t>
+      </w:r>
+      <w:r>
+        <w:t xml:space="preserve">scalar </w:t>
+      </w:r>
+      <w:r>
+        <w:t>equations</w:t>
+      </w:r>
+      <w:r>
+        <w:t xml:space="preserve"> and mov</w:t>
+      </w:r>
+      <w:r>
+        <w:t>es</w:t>
+      </w:r>
+      <w:r>
+        <w:t xml:space="preserve"> into the more complete polarized, or vector, theory needed for this work. </w:t>
+      </w:r>
+      <w:r>
+        <w:t xml:space="preserve">An overview </w:t>
+      </w:r>
+      <w:r>
+        <w:t xml:space="preserve">of the </w:t>
+      </w:r>
+      <w:r>
+        <w:t xml:space="preserve">comprehensive radiative transfer model developed at the University of Saskatchewan, which is called </w:t>
+      </w:r>
+      <w:r>
+        <w:t>SASKTRAN</w:t>
+      </w:r>
+      <w:r>
+        <w:t xml:space="preserve"> and is </w:t>
+      </w:r>
+      <w:r>
+        <w:t xml:space="preserve">used </w:t>
+      </w:r>
+      <w:r>
+        <w:t xml:space="preserve">extensively </w:t>
+      </w:r>
+      <w:r>
+        <w:t>within this work</w:t>
+      </w:r>
+      <w:r>
+        <w:t>,</w:t>
+      </w:r>
+      <w:r>
+        <w:t xml:space="preserve"> is provided along with</w:t>
+      </w:r>
+      <w:r>
+        <w:t xml:space="preserve"> </w:t>
+      </w:r>
+      <w:r>
+        <w:t xml:space="preserve">a brief survey of standard </w:t>
+      </w:r>
+      <w:r>
+        <w:t>inverse methods to determine atmo</w:t>
+      </w:r>
+      <w:r>
+        <w:t>spheric parameters from remote sensing</w:t>
+      </w:r>
+      <w:r>
+        <w:t xml:space="preserve"> measurements.</w:t>
       </w:r>
     </w:p>
     <w:p>
@@ -103,13 +960,109 @@
         <w:jc w:val="both"/>
       </w:pPr>
       <w:r>
-        <w:t>In this work, Chapter 2 outlines the background physics of the atmosphere on which this project is based including an overview of stratospheric aerosol. This includes its discovery and discussion about the importance of aerosol in the atmosphere, the effect on climate, sources of aerosol, and microphysical properties. Following, an overview of the different techniques used to measure aerosols is presented. This includes techniques used in in-situ measurements like optical particle counters and n</w:t>
-      </w:r>
-      <w:r>
-        <w:t>ephelometers</w:t>
-      </w:r>
-      <w:r>
-        <w:t xml:space="preserve"> and satellite based methods such as occultation and limb scatter. Then a brief overview of radiative transfer theory is covered starting with the scalar representation and moving into the more complete polarized, or vector, theory needed for this work. Lastly is a brief discussion of the SASKTRAN-HR model used within this work and inverse methods to determine atmospheric parameters from radiance measurements.</w:t>
+        <w:t xml:space="preserve">Chapter 3 </w:t>
+      </w:r>
+      <w:r>
+        <w:t>begins</w:t>
+      </w:r>
+      <w:r>
+        <w:t xml:space="preserve"> with an overview of </w:t>
+      </w:r>
+      <w:r>
+        <w:t xml:space="preserve">the </w:t>
+      </w:r>
+      <w:r>
+        <w:t>Acousto-Optic Tunable Filter (AOTF), which is the novel filtering devi</w:t>
+      </w:r>
+      <w:r>
+        <w:t>ce at the core of the ALI design</w:t>
+      </w:r>
+      <w:r>
+        <w:t xml:space="preserve">. The background physics and practical application of this device are covered with a focus on the advantages and disadvantages </w:t>
+      </w:r>
+      <w:r>
+        <w:t>of</w:t>
+      </w:r>
+      <w:r>
+        <w:t xml:space="preserve"> using this </w:t>
+      </w:r>
+      <w:r>
+        <w:t>technology</w:t>
+      </w:r>
+      <w:r>
+        <w:t xml:space="preserve"> in </w:t>
+      </w:r>
+      <w:r>
+        <w:t xml:space="preserve">space-based </w:t>
+      </w:r>
+      <w:r>
+        <w:t xml:space="preserve">remote sensing applications. Following </w:t>
+      </w:r>
+      <w:r>
+        <w:t xml:space="preserve">this </w:t>
+      </w:r>
+      <w:r>
+        <w:t xml:space="preserve">is a </w:t>
+      </w:r>
+      <w:r>
+        <w:t xml:space="preserve">detailed </w:t>
+      </w:r>
+      <w:r>
+        <w:t xml:space="preserve">discussion of the optical </w:t>
+      </w:r>
+      <w:r>
+        <w:t>design trade-offs specific to the</w:t>
+      </w:r>
+      <w:r>
+        <w:t xml:space="preserve"> ALI </w:t>
+      </w:r>
+      <w:r>
+        <w:t xml:space="preserve">requirements, </w:t>
+      </w:r>
+      <w:r>
+        <w:t xml:space="preserve">and the testing </w:t>
+      </w:r>
+      <w:r>
+        <w:t>of</w:t>
+      </w:r>
+      <w:r>
+        <w:t xml:space="preserve"> the </w:t>
+      </w:r>
+      <w:r>
+        <w:t xml:space="preserve">chosen </w:t>
+      </w:r>
+      <w:r>
+        <w:t xml:space="preserve">optical system design. Chapter 4 </w:t>
+      </w:r>
+      <w:r>
+        <w:t>details</w:t>
+      </w:r>
+      <w:r>
+        <w:t xml:space="preserve"> the calibration and </w:t>
+      </w:r>
+      <w:r>
+        <w:t>performance of the prototype</w:t>
+      </w:r>
+      <w:r>
+        <w:t xml:space="preserve"> instrument as well as </w:t>
+      </w:r>
+      <w:r>
+        <w:t xml:space="preserve">an overview of </w:t>
+      </w:r>
+      <w:r>
+        <w:t xml:space="preserve">the control software </w:t>
+      </w:r>
+      <w:r>
+        <w:t>developed</w:t>
+      </w:r>
+      <w:r>
+        <w:t xml:space="preserve"> </w:t>
+      </w:r>
+      <w:r>
+        <w:t>for the</w:t>
+      </w:r>
+      <w:r>
+        <w:t xml:space="preserve"> stratospheric balloon flight. </w:t>
       </w:r>
     </w:p>
     <w:p>
@@ -118,7 +1071,44 @@
         <w:jc w:val="both"/>
       </w:pPr>
       <w:r>
-        <w:t xml:space="preserve">Chapter 3 starts with an overview of Acousto-Optics Tunable Filters (AOTF), which is the novel filtering device at the core of the ALI system. The background physics and practical application of this device are covered with a focus on the advantages and disadvantages to using this filter in remote sensing applications. Following is a discussion of the possible optical layouts for ALI and the testing and underling choice for the optical system design. Chapter 4 discusses the calibration and testing of the final instrument as well as the control software used during stratospheric balloon flight. </w:t>
+        <w:lastRenderedPageBreak/>
+        <w:t xml:space="preserve">Chapter 5 is a presentation of the ALI test flight on a stratospheric balloon in Timmins, Ontario in 2014. The results from the measurements recorded from the flight are presented including calibrated images, retrieved aerosol </w:t>
+      </w:r>
+      <w:r>
+        <w:t xml:space="preserve">extinction </w:t>
+      </w:r>
+      <w:r>
+        <w:t xml:space="preserve">profiles, </w:t>
+      </w:r>
+      <w:r>
+        <w:t xml:space="preserve">a </w:t>
+      </w:r>
+      <w:r>
+        <w:t xml:space="preserve">precision estimate, and </w:t>
+      </w:r>
+      <w:r>
+        <w:t xml:space="preserve">a retrieval of the </w:t>
+      </w:r>
+      <w:r>
+        <w:t xml:space="preserve">particle size </w:t>
+      </w:r>
+      <w:r>
+        <w:t>distribution from the acquired spectral information</w:t>
+      </w:r>
+      <w:r>
+        <w:t xml:space="preserve">. These results are </w:t>
+      </w:r>
+      <w:r>
+        <w:t xml:space="preserve">then </w:t>
+      </w:r>
+      <w:r>
+        <w:t xml:space="preserve">compared to current </w:t>
+      </w:r>
+      <w:r>
+        <w:t xml:space="preserve">coincident </w:t>
+      </w:r>
+      <w:r>
+        <w:t>satellite measurements.</w:t>
       </w:r>
     </w:p>
     <w:p>
@@ -127,25 +1117,70 @@
         <w:jc w:val="both"/>
       </w:pPr>
       <w:r>
-        <w:t>Chapter 5 is a presentation of the ALI test flight on a stratospheric balloon in Timmins, Ontario in 2014. The results from the measurements recorded from the flights are also presented including calibrated images, retrieved aerosol profiles, precision estimates, and particle size estimation. These results are compared to current satellite measurements and a discussion about the quality of the ALI retrievals is presented.</w:t>
-      </w:r>
-    </w:p>
-    <w:p>
-      <w:pPr>
-        <w:pStyle w:val="BodyText"/>
-        <w:jc w:val="both"/>
-      </w:pPr>
-      <w:r>
-        <w:t xml:space="preserve">Since ALI is inherently a linearly polarized instrument to be used in a future space monitoring mission, a study was undertaken to determine the full effect of the polarized measurement on the aerosol retrieval capability.  Furthermore, the optimal geometry for a limb scatter polarized instrument was also determined in this same study. This was done by probing the solution space with a large range of input parameters, and the results of this study are the focus of Chapter 6. </w:t>
+        <w:t>Finally, the use of the AOTF technology means that A</w:t>
+      </w:r>
+      <w:r>
+        <w:t xml:space="preserve">LI inherently </w:t>
+      </w:r>
+      <w:r>
+        <w:t>measures</w:t>
+      </w:r>
+      <w:r>
+        <w:t xml:space="preserve"> </w:t>
+      </w:r>
+      <w:r>
+        <w:t xml:space="preserve">the </w:t>
+      </w:r>
+      <w:r>
+        <w:t xml:space="preserve">linearly polarized </w:t>
+      </w:r>
+      <w:r>
+        <w:t>radiance, whereas existing satellite instrument</w:t>
+      </w:r>
+      <w:r>
+        <w:t>s</w:t>
+      </w:r>
+      <w:r>
+        <w:t xml:space="preserve"> that provide the measurement and algorithm heritage</w:t>
+      </w:r>
+      <w:r>
+        <w:t xml:space="preserve"> are purposefully designed to measure the total radiance with insensitivity to the polarization state. Thus the thesis includes </w:t>
+      </w:r>
+      <w:r>
+        <w:t xml:space="preserve">a </w:t>
+      </w:r>
+      <w:r>
+        <w:t xml:space="preserve">systematic </w:t>
+      </w:r>
+      <w:r>
+        <w:t>study</w:t>
+      </w:r>
+      <w:r>
+        <w:t>,</w:t>
+      </w:r>
+      <w:r>
+        <w:t xml:space="preserve"> </w:t>
+      </w:r>
+      <w:r>
+        <w:t xml:space="preserve">presented in Chapter 6, </w:t>
+      </w:r>
+      <w:r>
+        <w:t>to determine the full effect of the polarized measurement on the aerosol retrieval capability</w:t>
+      </w:r>
+      <w:r>
+        <w:t xml:space="preserve"> from simulated satellite-based polarized measurements</w:t>
+      </w:r>
+      <w:r>
+        <w:t xml:space="preserve">. </w:t>
       </w:r>
     </w:p>
     <w:p>
       <w:pPr>
         <w:pStyle w:val="BodyText"/>
         <w:sectPr>
-          <w:footerReference w:type="default" r:id="rId9"/>
-          <w:headerReference w:type="first" r:id="rId10"/>
-          <w:footerReference w:type="first" r:id="rId11"/>
+          <w:footerReference w:type="default" r:id="rId10"/>
+          <w:headerReference w:type="first" r:id="rId11"/>
+          <w:footerReference w:type="first" r:id="rId12"/>
           <w:pgSz w:w="12240" w:h="15840" w:code="1"/>
           <w:pgMar w:top="1440" w:right="1440" w:bottom="1440" w:left="1440" w:header="720" w:footer="720" w:gutter="0"/>
           <w:pgNumType w:start="1"/>
@@ -159,8 +1194,8 @@
         <w:pStyle w:val="ListNumber"/>
         <w:ind w:left="360" w:hanging="360"/>
         <w:sectPr>
-          <w:headerReference w:type="first" r:id="rId12"/>
-          <w:footerReference w:type="first" r:id="rId13"/>
+          <w:headerReference w:type="first" r:id="rId13"/>
+          <w:footerReference w:type="first" r:id="rId14"/>
           <w:type w:val="continuous"/>
           <w:pgSz w:w="12240" w:h="15840" w:code="1"/>
           <w:pgMar w:top="1440" w:right="1440" w:bottom="1440" w:left="1440" w:header="720" w:footer="720" w:gutter="0"/>
@@ -175,8 +1210,8 @@
       </w:pPr>
     </w:p>
     <w:sectPr>
-      <w:headerReference w:type="default" r:id="rId14"/>
-      <w:footerReference w:type="first" r:id="rId15"/>
+      <w:headerReference w:type="default" r:id="rId15"/>
+      <w:footerReference w:type="first" r:id="rId16"/>
       <w:pgSz w:w="12240" w:h="15840" w:code="1"/>
       <w:pgMar w:top="1440" w:right="1440" w:bottom="1440" w:left="2160" w:header="720" w:footer="720" w:gutter="0"/>
       <w:pgNumType w:start="1"/>
@@ -400,7 +1435,7 @@
         <w:rStyle w:val="PageNumber"/>
         <w:noProof/>
       </w:rPr>
-      <w:t>3</w:t>
+      <w:t>5</w:t>
     </w:r>
     <w:r>
       <w:rPr>
@@ -456,7 +1491,7 @@
         <w:rStyle w:val="PageNumber"/>
         <w:noProof/>
       </w:rPr>
-      <w:t>5</w:t>
+      <w:t>1</w:t>
     </w:r>
     <w:r>
       <w:rPr>
@@ -1750,4 +2785,16 @@
     </a:ext>
   </a:extLst>
 </a:theme>
+</file>
+
+<file path=customXml/item1.xml><?xml version="1.0" encoding="utf-8"?>
+<b:Sources xmlns:b="http://schemas.openxmlformats.org/officeDocument/2006/bibliography" xmlns="http://schemas.openxmlformats.org/officeDocument/2006/bibliography" SelectedStyle="\APASixthEditionOfficeOnline.xsl" StyleName="APA" Version="6"/>
+</file>
+
+<file path=customXml/itemProps1.xml><?xml version="1.0" encoding="utf-8"?>
+<ds:datastoreItem xmlns:ds="http://schemas.openxmlformats.org/officeDocument/2006/customXml" ds:itemID="{4ACB9496-DBEF-4E8D-85F1-1B821B668FC2}">
+  <ds:schemaRefs>
+    <ds:schemaRef ds:uri="http://schemas.openxmlformats.org/officeDocument/2006/bibliography"/>
+  </ds:schemaRefs>
+</ds:datastoreItem>
 </file>
</xml_diff>

<commit_message>
Final Edits After Defence
</commit_message>
<xml_diff>
--- a/Chapter1.docx
+++ b/Chapter1.docx
@@ -36,7 +36,7 @@
       <w:pPr>
         <w:pStyle w:val="CHAPTERTITLE"/>
       </w:pPr>
-      <w:bookmarkStart w:id="0" w:name="_Toc459300467"/>
+      <w:bookmarkStart w:id="0" w:name="_Toc464403323"/>
       <w:r>
         <w:rPr>
           <w:sz w:val="36"/>
@@ -64,7 +64,16 @@
         <w:t xml:space="preserve"> climate change</w:t>
       </w:r>
       <w:r>
-        <w:t>. One particularly important species in terms of the radiative balance of the Earth is aerosol in the stratosphere. These aerosols are typically submicron-sized droplets of sulfuric acid and water that scatter solar radiation away from earth, effectively increasing the planetary albedo and causing a cooling effect of the surface temperature. Source gasses that form these aerosols can arise from the burning of fossil fuels, biomass burning, and natural marine processes and form a relatively stable layer of aerosol in the stratosphere, often referred to as the “background” layer.  Large and unpredictable perturbations of this layer occur after large volcanic eruptions that can inject large quantities of sulfur dioxide directly into the stratosphere where it oxidizes and forms aerosol droplets.  The variability of the aerosol layer in terms of particle size, composition and its spatial and temporal distributions, makes it both challenging and critical to measure and understand.  This so-called “persistently variable” aerosol layer has been linked to a significant reduction in the global-warming from greenhouse gases that would have occurred (</w:t>
+        <w:t>. One particularly important species in terms of the radiative balance of the Earth is aerosol in the stratosphere. These aerosols are typically submicron-sized droplets of sulfuric acid and water that scatter solar radiation away from earth, effectively increasing the planetary albedo and causing a cooling effect of the surface temperature. Source gasses that form these aerosols can arise from the burning of fossil fuels, biomass burning, and natural marine processes and form a relatively stable layer of aerosol in the stratosphere, often referred to as the “background” layer (</w:t>
+      </w:r>
+      <w:r>
+        <w:rPr>
+          <w:i/>
+        </w:rPr>
+        <w:t>Kremser et al.</w:t>
+      </w:r>
+      <w:r>
+        <w:t>, 2016).  Large and unpredictable perturbations of this layer occur after large volcanic eruptions that can inject large quantities of sulfur dioxide directly into the stratosphere where it oxidizes and forms aerosol droplets.  The variability of the aerosol layer in terms of particle size, composition and its spatial and temporal distributions, makes it both challenging and critical to measure and understand.  This so-called “persistently variable” aerosol layer has been linked to a significant reduction in the global-warming from greenhouse gases that would have occurred (</w:t>
       </w:r>
       <w:r>
         <w:rPr>
@@ -100,7 +109,40 @@
         <w:jc w:val="both"/>
       </w:pPr>
       <w:r>
-        <w:t xml:space="preserve"> Stratospheric aerosol in particular has been monitored globally from satellite platforms since the 1970s. The “gold-standard” remote sensing method is solar occultation, most notably used by the NASA SAGE (Stratospheric Aerosol and Gas Experiment) series of satellite missions. Solar occultation instruments directly measure the spectral attenuation of sunlight as it passes through the atmosphere and through this acquire accurate vertical profiles of the aerosol extinction coefficient; however, the occultation technique is inherently limited in the number of observations that can be acquired per day due to the simple fact that the measurement is made only when the satellite instrument observes a sunrise or sunset from orbit. More recently other remote sensing techniques have been used successfully from space to measure stratospheric aerosol.  One such technique is the measurement of limb scattered sunlight, which is performed by the Canadian OSIRIS (Optical Spectrograph and InfraRed Imaging System) instrument onboard the Odin spacecraft. The observation of limb scattered sunlight achieves greater temporal and spatial coverage since the measurement only requires sunlit conditions.  Other techniques have also been successfully used for stratospheric aerosol measurement from space including lidar, stellar occultation and thermal emission, and the combination of various data sets has provided a rich monitoring record of the highly variable aerosol load.  However, the current satellite instruments capable of these measurements are operating well past their design lifetimes and very few satellite missions with stratospheric measurement capability are planned. Active discussions are underway in the scientific community about an upcoming gap in stratospheric measurements and the requirements for future measurements of stratospheric aerosol, and in particular the readiness for observations of the next big volcanic eruption (</w:t>
+        <w:t xml:space="preserve"> Stratospheric aerosol in particular has been monitored globally from satellite platforms since the 1970s. The “gold-standard” remote sensing method is solar occultation, most notably used by the NASA SAGE (Stratospheric Aerosol and Gas Experiment) </w:t>
+      </w:r>
+      <w:r>
+        <w:t>(</w:t>
+      </w:r>
+      <w:r>
+        <w:rPr>
+          <w:i/>
+        </w:rPr>
+        <w:t>Russell and McCormick</w:t>
+      </w:r>
+      <w:r>
+        <w:t xml:space="preserve">, 1989; </w:t>
+      </w:r>
+      <w:r>
+        <w:rPr>
+          <w:i/>
+        </w:rPr>
+        <w:t>Thomason and Taha</w:t>
+      </w:r>
+      <w:r>
+        <w:t>, 2003)</w:t>
+      </w:r>
+      <w:r>
+        <w:t xml:space="preserve"> series of satellite missions. Solar occultation instruments directly measure the spectral attenuation of sunlight as it passes through the atmosphere and through this acquire accurate vertical profiles of the aerosol extinction coefficient; however, the occultation technique is inherently limited in the number of observations that can be acquired per day due to the simple fact that the measurement is made only when the satellite instrument observes a sunrise or sunset from orbit. More recently other remote sensing techniques have been used successfully from space to measure stratospheric aerosol.  One such technique is the measurement of limb scattered sunlight, which is performed by the Canadian OSIRIS (Optical Spectrograph and InfraRed Imaging System) (</w:t>
+      </w:r>
+      <w:r>
+        <w:rPr>
+          <w:i/>
+        </w:rPr>
+        <w:t>Llewellyn et al.</w:t>
+      </w:r>
+      <w:r>
+        <w:t>, 2004) instrument onboard the Odin spacecraft. The observation of limb scattered sunlight achieves greater temporal and spatial coverage since the measurement only requires sunlit conditions.  Other techniques have also been successfully used for stratospheric aerosol measurement from space including lidar, stellar occultation and thermal emission, and the combination of various data sets has provided a rich monitoring record of the highly variable aerosol load.  However, the current satellite instruments capable of these measurements are operating well past their design lifetimes and very few satellite missions with stratospheric measurement capability are planned. Active discussions are underway in the scientific community about an upcoming gap in stratospheric measurements and the requirements for future measurements of stratospheric aerosol, and in particular the readiness for observations of the next big volcanic eruption (</w:t>
       </w:r>
       <w:r>
         <w:rPr>
@@ -127,7 +169,16 @@
         <w:jc w:val="both"/>
       </w:pPr>
       <w:r>
-        <w:t>This thesis presents the motivational background and design of the ALI instrument, the results from the stratospheric balloon test flight, and concludes with a systematic modelling study on the effect of polarization on the aerosol measurement. The work covers a wide range of topics and as such the necessary background material is diverse and multidisciplinary. Chapter 2 outlines the relevant background physics of the atmosphere, with a focus on stratospheric aerosol. This includes its discovery, sources and microphysical properties, and a discussion about the importance of aerosol in the atmosphere including the effect on climate. Following this, an overview of the different techniques used to measure aerosols is presented including both in-situ and remote sensing methods.  Particular attention is paid to the limb scattering method, which is the technique used by the ALI instrument.  This chapter concludes with a survey of atmospheric radiative transfer and inversion theory, which encompasses the core physics for understanding and interpreting remote sensing observations.  This discussion starts with the traditional scalar equations and moves into the more complete polarized, or vector, theory needed for this work. An overview of the comprehensive radiative transfer model developed at the University of Saskatchewan, which is called SASKTRAN and is used extensively within this work, is provided along with a brief survey of standard inverse methods to determine atmospheric parameters from remote sensing measurements.</w:t>
+        <w:t>This thesis presents the motivational background and design of the ALI instrument, the results from the stratospheric balloon test flight, and concludes with a systematic modelling study on the effect of polarization on the aerosol measurement. The work covers a wide range of topics and as such the necessary background material is diverse and multidisciplinary. Chapter 2 outlines the relevant background physics of the atmosphere, with a focus on stratospheric aerosol. This includes its discovery, sources and microphysical properties, and a discussion about the importance of aerosol in the atmosphere including the effect on climate. Following this, an overview of the different techniques used to measure aerosols is presented including both in-situ and remote sensing methods.  Particular attention is paid to the limb scattering method, which is the technique used by the ALI instrument.  This chapter concludes with a survey of atmospheric radiative transfer and inversion theory, which encompasses the core physics for understanding and interpreting remote sensing observations.  This discussion starts with the traditional scalar equations and moves into the more complete polarized, or vector, theory needed for this work. An overview of the comprehensive radiative transfer model developed at the University of Saskatchewan, which is called SASKTRAN (</w:t>
+      </w:r>
+      <w:r>
+        <w:rPr>
+          <w:i/>
+        </w:rPr>
+        <w:t>Bourassa et al</w:t>
+      </w:r>
+      <w:r>
+        <w:t>., 2008) and is used extensively within this work, is provided along with a brief survey of standard inverse methods to determine atmospheric parameters from remote sensing measurements.</w:t>
       </w:r>
     </w:p>
     <w:p>
@@ -474,7 +525,7 @@
         <w:rStyle w:val="PageNumber"/>
         <w:noProof/>
       </w:rPr>
-      <w:t>84</w:t>
+      <w:t>38</w:t>
     </w:r>
     <w:r>
       <w:rPr>
@@ -1775,7 +1826,7 @@
 </file>
 
 <file path=customXml/itemProps1.xml><?xml version="1.0" encoding="utf-8"?>
-<ds:datastoreItem xmlns:ds="http://schemas.openxmlformats.org/officeDocument/2006/customXml" ds:itemID="{7EE38B58-D6D5-4631-8E5E-E65EDD2E5CBC}">
+<ds:datastoreItem xmlns:ds="http://schemas.openxmlformats.org/officeDocument/2006/customXml" ds:itemID="{FC51251E-DBC0-4B39-9244-F1BF0D27918B}">
   <ds:schemaRefs>
     <ds:schemaRef ds:uri="http://schemas.openxmlformats.org/officeDocument/2006/bibliography"/>
   </ds:schemaRefs>

</xml_diff>